<commit_message>
chapter 2: circumference ratio explain
</commit_message>
<xml_diff>
--- a/images/phase_match.docx
+++ b/images/phase_match.docx
@@ -5,6 +5,1105 @@
     <w:p/>
     <w:p/>
     <w:p>
+      <w:r>
+        <w:rPr>
+          <w:sz w:val="22"/>
+        </w:rPr>
+        <mc:AlternateContent>
+          <mc:Choice Requires="wps">
+            <w:drawing>
+              <wp:anchor distT="0" distB="0" distL="114300" distR="114300" simplePos="0" relativeHeight="2131286016" behindDoc="0" locked="0" layoutInCell="1" allowOverlap="1">
+                <wp:simplePos x="0" y="0"/>
+                <wp:positionH relativeFrom="column">
+                  <wp:posOffset>5163185</wp:posOffset>
+                </wp:positionH>
+                <wp:positionV relativeFrom="paragraph">
+                  <wp:posOffset>5207635</wp:posOffset>
+                </wp:positionV>
+                <wp:extent cx="1120775" cy="1075055"/>
+                <wp:effectExtent l="0" t="0" r="3175" b="10795"/>
+                <wp:wrapNone/>
+                <wp:docPr id="12" name="矩形 12"/>
+                <wp:cNvGraphicFramePr/>
+                <a:graphic xmlns:a="http://schemas.openxmlformats.org/drawingml/2006/main">
+                  <a:graphicData uri="http://schemas.microsoft.com/office/word/2010/wordprocessingShape">
+                    <wps:wsp>
+                      <wps:cNvSpPr/>
+                      <wps:spPr>
+                        <a:xfrm>
+                          <a:off x="0" y="0"/>
+                          <a:ext cx="1120775" cy="1075055"/>
+                        </a:xfrm>
+                        <a:prstGeom prst="rect">
+                          <a:avLst/>
+                        </a:prstGeom>
+                        <a:solidFill>
+                          <a:schemeClr val="bg1"/>
+                        </a:solidFill>
+                        <a:ln>
+                          <a:noFill/>
+                        </a:ln>
+                      </wps:spPr>
+                      <wps:style>
+                        <a:lnRef idx="2">
+                          <a:schemeClr val="accent1">
+                            <a:shade val="50000"/>
+                          </a:schemeClr>
+                        </a:lnRef>
+                        <a:fillRef idx="1">
+                          <a:schemeClr val="accent1"/>
+                        </a:fillRef>
+                        <a:effectRef idx="0">
+                          <a:schemeClr val="accent1"/>
+                        </a:effectRef>
+                        <a:fontRef idx="minor">
+                          <a:schemeClr val="lt1"/>
+                        </a:fontRef>
+                      </wps:style>
+                      <wps:bodyPr rot="0" spcFirstLastPara="0" vertOverflow="overflow" horzOverflow="overflow" vert="horz" wrap="square" lIns="91440" tIns="45720" rIns="91440" bIns="45720" numCol="1" spcCol="0" rtlCol="0" fromWordArt="0" anchor="ctr" anchorCtr="0" forceAA="0" compatLnSpc="1">
+                        <a:noAutofit/>
+                      </wps:bodyPr>
+                    </wps:wsp>
+                  </a:graphicData>
+                </a:graphic>
+              </wp:anchor>
+            </w:drawing>
+          </mc:Choice>
+          <mc:Fallback>
+            <w:pict>
+              <v:rect id="_x0000_s1026" o:spid="_x0000_s1026" o:spt="1" style="position:absolute;left:0pt;margin-left:406.55pt;margin-top:410.05pt;height:84.65pt;width:88.25pt;z-index:2131286016;v-text-anchor:middle;mso-width-relative:page;mso-height-relative:page;" fillcolor="#FFFFFF [3212]" filled="t" stroked="f" coordsize="21600,21600" o:gfxdata="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">
+                <v:fill on="t" focussize="0,0"/>
+                <v:stroke on="f" weight="1pt" miterlimit="8" joinstyle="miter"/>
+                <v:imagedata o:title=""/>
+                <o:lock v:ext="edit" aspectratio="f"/>
+              </v:rect>
+            </w:pict>
+          </mc:Fallback>
+        </mc:AlternateContent>
+      </w:r>
+      <w:r>
+        <w:rPr>
+          <w:sz w:val="22"/>
+        </w:rPr>
+        <w:drawing>
+          <wp:anchor distT="0" distB="0" distL="114300" distR="114300" simplePos="0" relativeHeight="2131284992" behindDoc="0" locked="0" layoutInCell="1" allowOverlap="1">
+            <wp:simplePos x="0" y="0"/>
+            <wp:positionH relativeFrom="column">
+              <wp:posOffset>4212590</wp:posOffset>
+            </wp:positionH>
+            <wp:positionV relativeFrom="paragraph">
+              <wp:posOffset>4937760</wp:posOffset>
+            </wp:positionV>
+            <wp:extent cx="1755775" cy="1024890"/>
+            <wp:effectExtent l="0" t="0" r="0" b="0"/>
+            <wp:wrapNone/>
+            <wp:docPr id="10" name="图片 810"/>
+            <wp:cNvGraphicFramePr>
+              <a:graphicFrameLocks xmlns:a="http://schemas.openxmlformats.org/drawingml/2006/main" noChangeAspect="1"/>
+            </wp:cNvGraphicFramePr>
+            <a:graphic xmlns:a="http://schemas.openxmlformats.org/drawingml/2006/main">
+              <a:graphicData uri="http://schemas.openxmlformats.org/drawingml/2006/picture">
+                <pic:pic xmlns:pic="http://schemas.openxmlformats.org/drawingml/2006/picture">
+                  <pic:nvPicPr>
+                    <pic:cNvPr id="10" name="图片 810"/>
+                    <pic:cNvPicPr>
+                      <a:picLocks noChangeAspect="1"/>
+                    </pic:cNvPicPr>
+                  </pic:nvPicPr>
+                  <pic:blipFill>
+                    <a:blip r:embed="rId4"/>
+                    <a:stretch>
+                      <a:fillRect/>
+                    </a:stretch>
+                  </pic:blipFill>
+                  <pic:spPr>
+                    <a:xfrm>
+                      <a:off x="0" y="0"/>
+                      <a:ext cx="1755775" cy="1024890"/>
+                    </a:xfrm>
+                    <a:prstGeom prst="rect">
+                      <a:avLst/>
+                    </a:prstGeom>
+                    <a:noFill/>
+                    <a:ln w="9525">
+                      <a:noFill/>
+                    </a:ln>
+                  </pic:spPr>
+                </pic:pic>
+              </a:graphicData>
+            </a:graphic>
+          </wp:anchor>
+        </w:drawing>
+      </w:r>
+      <w:r>
+        <w:rPr>
+          <w:sz w:val="22"/>
+        </w:rPr>
+        <w:pict>
+          <v:shape id="图片 816" o:spid="_x0000_s1161" o:spt="75" type="#_x0000_t75" style="position:absolute;left:0pt;margin-left:336.55pt;margin-top:338.8pt;height:80.45pt;width:51.3pt;z-index:255442944;mso-width-relative:page;mso-height-relative:page;" filled="f" o:preferrelative="t" stroked="f" coordsize="21600,21600">
+            <v:path/>
+            <v:fill on="f" focussize="0,0"/>
+            <v:stroke on="f"/>
+            <v:imagedata r:id="rId5" o:title=""/>
+            <o:lock v:ext="edit" aspectratio="t"/>
+          </v:shape>
+        </w:pict>
+      </w:r>
+      <w:r>
+        <w:rPr>
+          <w:rFonts w:hint="eastAsia" w:eastAsia="SimSun"/>
+          <w:position w:val="-20"/>
+          <w:lang w:val="en-US" w:eastAsia="zh-CN"/>
+        </w:rPr>
+        <w:pict>
+          <v:shape id="_x0000_s1228" o:spid="_x0000_s1228" o:spt="75" type="#_x0000_t75" style="position:absolute;left:0pt;margin-left:317.45pt;margin-top:329.35pt;height:20.95pt;width:60.1pt;z-index:2131280896;mso-width-relative:page;mso-height-relative:page;" o:ole="t" filled="f" o:preferrelative="t" stroked="f" coordsize="21600,21600">
+            <v:path/>
+            <v:fill on="f" focussize="0,0"/>
+            <v:stroke on="f"/>
+            <v:imagedata r:id="rId7" o:title=""/>
+            <o:lock v:ext="edit" aspectratio="t"/>
+          </v:shape>
+          <o:OLEObject Type="Embed" ProgID="Equation.KSEE3" ShapeID="_x0000_s1228" DrawAspect="Content" ObjectID="_1468075725" r:id="rId6">
+            <o:LockedField>false</o:LockedField>
+          </o:OLEObject>
+        </w:pict>
+      </w:r>
+      <w:r>
+        <w:rPr>
+          <w:rFonts w:hint="eastAsia" w:eastAsia="SimSun"/>
+          <w:position w:val="-20"/>
+          <w:lang w:val="en-US" w:eastAsia="zh-CN"/>
+        </w:rPr>
+        <w:pict>
+          <v:shape id="_x0000_s1227" o:spid="_x0000_s1227" o:spt="75" type="#_x0000_t75" style="position:absolute;left:0pt;margin-left:177pt;margin-top:327.2pt;height:20.95pt;width:60.1pt;z-index:758731776;mso-width-relative:page;mso-height-relative:page;" o:ole="t" filled="f" o:preferrelative="t" stroked="f" coordsize="21600,21600">
+            <v:path/>
+            <v:fill on="f" focussize="0,0"/>
+            <v:stroke on="f"/>
+            <v:imagedata r:id="rId7" o:title=""/>
+            <o:lock v:ext="edit" aspectratio="t"/>
+          </v:shape>
+          <o:OLEObject Type="Embed" ProgID="Equation.KSEE3" ShapeID="_x0000_s1227" DrawAspect="Content" ObjectID="_1468075726" r:id="rId8">
+            <o:LockedField>false</o:LockedField>
+          </o:OLEObject>
+        </w:pict>
+      </w:r>
+      <w:r>
+        <w:rPr>
+          <w:rFonts w:hint="eastAsia" w:eastAsia="SimSun"/>
+          <w:position w:val="-20"/>
+          <w:lang w:val="en-US" w:eastAsia="zh-CN"/>
+        </w:rPr>
+        <w:pict>
+          <v:shape id="_x0000_s1225" o:spid="_x0000_s1225" o:spt="75" alt="" type="#_x0000_t75" style="position:absolute;left:0pt;margin-left:48.75pt;margin-top:326.6pt;height:20.95pt;width:60.1pt;z-index:-613817344;mso-width-relative:page;mso-height-relative:page;" o:ole="t" filled="f" o:preferrelative="t" stroked="f" coordsize="21600,21600">
+            <v:path/>
+            <v:fill on="f" focussize="0,0"/>
+            <v:stroke on="f"/>
+            <v:imagedata r:id="rId7" o:title=""/>
+            <o:lock v:ext="edit" aspectratio="t"/>
+          </v:shape>
+          <o:OLEObject Type="Embed" ProgID="Equation.KSEE3" ShapeID="_x0000_s1225" DrawAspect="Content" ObjectID="_1468075727" r:id="rId9">
+            <o:LockedField>false</o:LockedField>
+          </o:OLEObject>
+        </w:pict>
+      </w:r>
+      <w:r>
+        <w:rPr>
+          <w:rFonts w:hint="eastAsia" w:eastAsia="SimSun"/>
+          <w:position w:val="-20"/>
+          <w:lang w:val="en-US" w:eastAsia="zh-CN"/>
+        </w:rPr>
+        <w:pict>
+          <v:shape id="_x0000_s1220" o:spid="_x0000_s1220" o:spt="75" alt="" type="#_x0000_t75" style="position:absolute;left:0pt;margin-left:19.45pt;margin-top:241.45pt;height:20.95pt;width:29pt;z-index:-1986366464;mso-width-relative:page;mso-height-relative:page;" o:ole="t" filled="f" o:preferrelative="t" stroked="f" coordsize="21600,21600">
+            <v:path/>
+            <v:fill on="f" focussize="0,0"/>
+            <v:stroke on="f"/>
+            <v:imagedata r:id="rId11" o:title=""/>
+            <o:lock v:ext="edit" aspectratio="t"/>
+          </v:shape>
+          <o:OLEObject Type="Embed" ProgID="Equation.KSEE3" ShapeID="_x0000_s1220" DrawAspect="Content" ObjectID="_1468075728" r:id="rId10">
+            <o:LockedField>false</o:LockedField>
+          </o:OLEObject>
+        </w:pict>
+      </w:r>
+      <w:r>
+        <w:rPr>
+          <w:sz w:val="22"/>
+        </w:rPr>
+        <mc:AlternateContent>
+          <mc:Choice Requires="wps">
+            <w:drawing>
+              <wp:anchor distT="0" distB="0" distL="114300" distR="114300" simplePos="0" relativeHeight="70583296" behindDoc="0" locked="0" layoutInCell="1" allowOverlap="1">
+                <wp:simplePos x="0" y="0"/>
+                <wp:positionH relativeFrom="column">
+                  <wp:posOffset>-521335</wp:posOffset>
+                </wp:positionH>
+                <wp:positionV relativeFrom="paragraph">
+                  <wp:posOffset>5180965</wp:posOffset>
+                </wp:positionV>
+                <wp:extent cx="880110" cy="859155"/>
+                <wp:effectExtent l="0" t="0" r="0" b="0"/>
+                <wp:wrapNone/>
+                <wp:docPr id="35" name="文本框 613"/>
+                <wp:cNvGraphicFramePr/>
+                <a:graphic xmlns:a="http://schemas.openxmlformats.org/drawingml/2006/main">
+                  <a:graphicData uri="http://schemas.microsoft.com/office/word/2010/wordprocessingShape">
+                    <wps:wsp>
+                      <wps:cNvSpPr txBox="1"/>
+                      <wps:spPr>
+                        <a:xfrm>
+                          <a:off x="0" y="0"/>
+                          <a:ext cx="880110" cy="859155"/>
+                        </a:xfrm>
+                        <a:prstGeom prst="rect">
+                          <a:avLst/>
+                        </a:prstGeom>
+                        <a:noFill/>
+                        <a:ln w="9525">
+                          <a:noFill/>
+                        </a:ln>
+                      </wps:spPr>
+                      <wps:txbx>
+                        <w:txbxContent>
+                          <w:p>
+                            <w:pPr>
+                              <w:keepNext w:val="0"/>
+                              <w:keepLines w:val="0"/>
+                              <w:pageBreakBefore w:val="0"/>
+                              <w:widowControl/>
+                              <w:kinsoku w:val="0"/>
+                              <w:wordWrap/>
+                              <w:overflowPunct w:val="0"/>
+                              <w:topLinePunct w:val="0"/>
+                              <w:autoSpaceDE w:val="0"/>
+                              <w:autoSpaceDN w:val="0"/>
+                              <w:bidi w:val="0"/>
+                              <w:adjustRightInd/>
+                              <w:snapToGrid/>
+                              <w:spacing w:after="0" w:line="80" w:lineRule="atLeast"/>
+                              <w:ind w:left="0" w:leftChars="0" w:right="0" w:rightChars="0" w:firstLine="0" w:firstLineChars="0"/>
+                              <w:jc w:val="left"/>
+                              <w:textAlignment w:val="auto"/>
+                              <w:outlineLvl w:val="9"/>
+                              <w:rPr>
+                                <w:rFonts w:hint="eastAsia" w:eastAsia="SimSun"/>
+                                <w:sz w:val="28"/>
+                                <w:szCs w:val="28"/>
+                                <w:lang w:val="en-US" w:eastAsia="zh-CN"/>
+                              </w:rPr>
+                            </w:pPr>
+                            <w:r>
+                              <w:rPr>
+                                <w:rFonts w:hint="eastAsia" w:eastAsia="SimSun"/>
+                                <w:sz w:val="28"/>
+                                <w:szCs w:val="28"/>
+                                <w:lang w:val="en-US" w:eastAsia="zh-CN"/>
+                              </w:rPr>
+                              <w:t xml:space="preserve"> f</w:t>
+                            </w:r>
+                            <w:r>
+                              <w:rPr>
+                                <w:rFonts w:hint="eastAsia" w:eastAsia="SimSun"/>
+                                <w:sz w:val="28"/>
+                                <w:szCs w:val="28"/>
+                                <w:vertAlign w:val="subscript"/>
+                                <w:lang w:val="en-US" w:eastAsia="zh-CN"/>
+                              </w:rPr>
+                              <w:t>rf</w:t>
+                            </w:r>
+                            <w:r>
+                              <w:rPr>
+                                <w:rFonts w:hint="eastAsia" w:eastAsia="SimSun"/>
+                                <w:sz w:val="28"/>
+                                <w:szCs w:val="28"/>
+                                <w:vertAlign w:val="superscript"/>
+                                <w:lang w:val="en-US" w:eastAsia="zh-CN"/>
+                              </w:rPr>
+                              <w:t>s</w:t>
+                            </w:r>
+                          </w:p>
+                        </w:txbxContent>
+                      </wps:txbx>
+                      <wps:bodyPr upright="1"/>
+                    </wps:wsp>
+                  </a:graphicData>
+                </a:graphic>
+              </wp:anchor>
+            </w:drawing>
+          </mc:Choice>
+          <mc:Fallback>
+            <w:pict>
+              <v:shape id="文本框 613" o:spid="_x0000_s1026" o:spt="202" type="#_x0000_t202" style="position:absolute;left:0pt;margin-left:-41.05pt;margin-top:407.95pt;height:67.65pt;width:69.3pt;z-index:70583296;mso-width-relative:page;mso-height-relative:page;" filled="f" stroked="f" coordsize="21600,21600" o:gfxdata="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">
+                <v:fill on="f" focussize="0,0"/>
+                <v:stroke on="f"/>
+                <v:imagedata o:title=""/>
+                <o:lock v:ext="edit" aspectratio="f"/>
+                <v:textbox>
+                  <w:txbxContent>
+                    <w:p>
+                      <w:pPr>
+                        <w:keepNext w:val="0"/>
+                        <w:keepLines w:val="0"/>
+                        <w:pageBreakBefore w:val="0"/>
+                        <w:widowControl/>
+                        <w:kinsoku w:val="0"/>
+                        <w:wordWrap/>
+                        <w:overflowPunct w:val="0"/>
+                        <w:topLinePunct w:val="0"/>
+                        <w:autoSpaceDE w:val="0"/>
+                        <w:autoSpaceDN w:val="0"/>
+                        <w:bidi w:val="0"/>
+                        <w:adjustRightInd/>
+                        <w:snapToGrid/>
+                        <w:spacing w:after="0" w:line="80" w:lineRule="atLeast"/>
+                        <w:ind w:left="0" w:leftChars="0" w:right="0" w:rightChars="0" w:firstLine="0" w:firstLineChars="0"/>
+                        <w:jc w:val="left"/>
+                        <w:textAlignment w:val="auto"/>
+                        <w:outlineLvl w:val="9"/>
+                        <w:rPr>
+                          <w:rFonts w:hint="eastAsia" w:eastAsia="SimSun"/>
+                          <w:sz w:val="28"/>
+                          <w:szCs w:val="28"/>
+                          <w:lang w:val="en-US" w:eastAsia="zh-CN"/>
+                        </w:rPr>
+                      </w:pPr>
+                      <w:r>
+                        <w:rPr>
+                          <w:rFonts w:hint="eastAsia" w:eastAsia="SimSun"/>
+                          <w:sz w:val="28"/>
+                          <w:szCs w:val="28"/>
+                          <w:lang w:val="en-US" w:eastAsia="zh-CN"/>
+                        </w:rPr>
+                        <w:t xml:space="preserve"> f</w:t>
+                      </w:r>
+                      <w:r>
+                        <w:rPr>
+                          <w:rFonts w:hint="eastAsia" w:eastAsia="SimSun"/>
+                          <w:sz w:val="28"/>
+                          <w:szCs w:val="28"/>
+                          <w:vertAlign w:val="subscript"/>
+                          <w:lang w:val="en-US" w:eastAsia="zh-CN"/>
+                        </w:rPr>
+                        <w:t>rf</w:t>
+                      </w:r>
+                      <w:r>
+                        <w:rPr>
+                          <w:rFonts w:hint="eastAsia" w:eastAsia="SimSun"/>
+                          <w:sz w:val="28"/>
+                          <w:szCs w:val="28"/>
+                          <w:vertAlign w:val="superscript"/>
+                          <w:lang w:val="en-US" w:eastAsia="zh-CN"/>
+                        </w:rPr>
+                        <w:t>s</w:t>
+                      </w:r>
+                    </w:p>
+                  </w:txbxContent>
+                </v:textbox>
+              </v:shape>
+            </w:pict>
+          </mc:Fallback>
+        </mc:AlternateContent>
+      </w:r>
+      <w:r>
+        <w:rPr>
+          <w:sz w:val="22"/>
+        </w:rPr>
+        <mc:AlternateContent>
+          <mc:Choice Requires="wps">
+            <w:drawing>
+              <wp:anchor distT="0" distB="0" distL="114300" distR="114300" simplePos="0" relativeHeight="1162467328" behindDoc="0" locked="0" layoutInCell="1" allowOverlap="1">
+                <wp:simplePos x="0" y="0"/>
+                <wp:positionH relativeFrom="column">
+                  <wp:posOffset>-485775</wp:posOffset>
+                </wp:positionH>
+                <wp:positionV relativeFrom="paragraph">
+                  <wp:posOffset>4604385</wp:posOffset>
+                </wp:positionV>
+                <wp:extent cx="569595" cy="403860"/>
+                <wp:effectExtent l="0" t="0" r="0" b="0"/>
+                <wp:wrapNone/>
+                <wp:docPr id="34" name="文本框 613"/>
+                <wp:cNvGraphicFramePr/>
+                <a:graphic xmlns:a="http://schemas.openxmlformats.org/drawingml/2006/main">
+                  <a:graphicData uri="http://schemas.microsoft.com/office/word/2010/wordprocessingShape">
+                    <wps:wsp>
+                      <wps:cNvSpPr txBox="1"/>
+                      <wps:spPr>
+                        <a:xfrm>
+                          <a:off x="0" y="0"/>
+                          <a:ext cx="569595" cy="403860"/>
+                        </a:xfrm>
+                        <a:prstGeom prst="rect">
+                          <a:avLst/>
+                        </a:prstGeom>
+                        <a:noFill/>
+                        <a:ln w="9525">
+                          <a:noFill/>
+                        </a:ln>
+                      </wps:spPr>
+                      <wps:txbx>
+                        <w:txbxContent>
+                          <w:p>
+                            <w:pPr>
+                              <w:keepNext w:val="0"/>
+                              <w:keepLines w:val="0"/>
+                              <w:pageBreakBefore w:val="0"/>
+                              <w:widowControl/>
+                              <w:kinsoku/>
+                              <w:wordWrap/>
+                              <w:overflowPunct/>
+                              <w:topLinePunct w:val="0"/>
+                              <w:autoSpaceDE/>
+                              <w:autoSpaceDN/>
+                              <w:bidi w:val="0"/>
+                              <w:adjustRightInd/>
+                              <w:snapToGrid/>
+                              <w:spacing w:after="80" w:line="240" w:lineRule="atLeast"/>
+                              <w:ind w:left="0" w:leftChars="0" w:right="0" w:rightChars="0" w:firstLine="0" w:firstLineChars="0"/>
+                              <w:jc w:val="both"/>
+                              <w:textAlignment w:val="auto"/>
+                              <w:outlineLvl w:val="9"/>
+                              <w:rPr>
+                                <w:rFonts w:hint="eastAsia" w:eastAsia="SimSun"/>
+                                <w:sz w:val="22"/>
+                                <w:szCs w:val="22"/>
+                                <w:lang w:val="en-US" w:eastAsia="zh-CN"/>
+                              </w:rPr>
+                            </w:pPr>
+                            <w:r>
+                              <w:rPr>
+                                <w:rFonts w:hint="eastAsia" w:eastAsia="SimSun"/>
+                                <w:sz w:val="28"/>
+                                <w:szCs w:val="28"/>
+                                <w:lang w:val="en-US" w:eastAsia="zh-CN"/>
+                              </w:rPr>
+                              <w:t xml:space="preserve"> f</w:t>
+                            </w:r>
+                            <w:r>
+                              <w:rPr>
+                                <w:rFonts w:hint="eastAsia" w:eastAsia="SimSun"/>
+                                <w:sz w:val="28"/>
+                                <w:szCs w:val="28"/>
+                                <w:vertAlign w:val="subscript"/>
+                                <w:lang w:val="en-US" w:eastAsia="zh-CN"/>
+                              </w:rPr>
+                              <w:t>rf</w:t>
+                            </w:r>
+                            <w:r>
+                              <w:rPr>
+                                <w:rFonts w:hint="eastAsia" w:eastAsia="SimSun"/>
+                                <w:sz w:val="28"/>
+                                <w:szCs w:val="28"/>
+                                <w:vertAlign w:val="superscript"/>
+                                <w:lang w:val="en-US" w:eastAsia="zh-CN"/>
+                              </w:rPr>
+                              <w:t>l</w:t>
+                            </w:r>
+                          </w:p>
+                        </w:txbxContent>
+                      </wps:txbx>
+                      <wps:bodyPr upright="1"/>
+                    </wps:wsp>
+                  </a:graphicData>
+                </a:graphic>
+              </wp:anchor>
+            </w:drawing>
+          </mc:Choice>
+          <mc:Fallback>
+            <w:pict>
+              <v:shape id="文本框 613" o:spid="_x0000_s1026" o:spt="202" type="#_x0000_t202" style="position:absolute;left:0pt;margin-left:-38.25pt;margin-top:362.55pt;height:31.8pt;width:44.85pt;z-index:1162467328;mso-width-relative:page;mso-height-relative:page;" filled="f" stroked="f" coordsize="21600,21600" o:gfxdata="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">
+                <v:fill on="f" focussize="0,0"/>
+                <v:stroke on="f"/>
+                <v:imagedata o:title=""/>
+                <o:lock v:ext="edit" aspectratio="f"/>
+                <v:textbox>
+                  <w:txbxContent>
+                    <w:p>
+                      <w:pPr>
+                        <w:keepNext w:val="0"/>
+                        <w:keepLines w:val="0"/>
+                        <w:pageBreakBefore w:val="0"/>
+                        <w:widowControl/>
+                        <w:kinsoku/>
+                        <w:wordWrap/>
+                        <w:overflowPunct/>
+                        <w:topLinePunct w:val="0"/>
+                        <w:autoSpaceDE/>
+                        <w:autoSpaceDN/>
+                        <w:bidi w:val="0"/>
+                        <w:adjustRightInd/>
+                        <w:snapToGrid/>
+                        <w:spacing w:after="80" w:line="240" w:lineRule="atLeast"/>
+                        <w:ind w:left="0" w:leftChars="0" w:right="0" w:rightChars="0" w:firstLine="0" w:firstLineChars="0"/>
+                        <w:jc w:val="both"/>
+                        <w:textAlignment w:val="auto"/>
+                        <w:outlineLvl w:val="9"/>
+                        <w:rPr>
+                          <w:rFonts w:hint="eastAsia" w:eastAsia="SimSun"/>
+                          <w:sz w:val="22"/>
+                          <w:szCs w:val="22"/>
+                          <w:lang w:val="en-US" w:eastAsia="zh-CN"/>
+                        </w:rPr>
+                      </w:pPr>
+                      <w:r>
+                        <w:rPr>
+                          <w:rFonts w:hint="eastAsia" w:eastAsia="SimSun"/>
+                          <w:sz w:val="28"/>
+                          <w:szCs w:val="28"/>
+                          <w:lang w:val="en-US" w:eastAsia="zh-CN"/>
+                        </w:rPr>
+                        <w:t xml:space="preserve"> f</w:t>
+                      </w:r>
+                      <w:r>
+                        <w:rPr>
+                          <w:rFonts w:hint="eastAsia" w:eastAsia="SimSun"/>
+                          <w:sz w:val="28"/>
+                          <w:szCs w:val="28"/>
+                          <w:vertAlign w:val="subscript"/>
+                          <w:lang w:val="en-US" w:eastAsia="zh-CN"/>
+                        </w:rPr>
+                        <w:t>rf</w:t>
+                      </w:r>
+                      <w:r>
+                        <w:rPr>
+                          <w:rFonts w:hint="eastAsia" w:eastAsia="SimSun"/>
+                          <w:sz w:val="28"/>
+                          <w:szCs w:val="28"/>
+                          <w:vertAlign w:val="superscript"/>
+                          <w:lang w:val="en-US" w:eastAsia="zh-CN"/>
+                        </w:rPr>
+                        <w:t>l</w:t>
+                      </w:r>
+                    </w:p>
+                  </w:txbxContent>
+                </v:textbox>
+              </v:shape>
+            </w:pict>
+          </mc:Fallback>
+        </mc:AlternateContent>
+      </w:r>
+      <w:r>
+        <w:rPr>
+          <w:sz w:val="22"/>
+        </w:rPr>
+        <mc:AlternateContent>
+          <mc:Choice Requires="wps">
+            <w:drawing>
+              <wp:anchor distT="0" distB="0" distL="114300" distR="114300" simplePos="0" relativeHeight="251750400" behindDoc="0" locked="0" layoutInCell="1" allowOverlap="1">
+                <wp:simplePos x="0" y="0"/>
+                <wp:positionH relativeFrom="column">
+                  <wp:posOffset>-662940</wp:posOffset>
+                </wp:positionH>
+                <wp:positionV relativeFrom="paragraph">
+                  <wp:posOffset>2252345</wp:posOffset>
+                </wp:positionV>
+                <wp:extent cx="634365" cy="489585"/>
+                <wp:effectExtent l="0" t="0" r="0" b="0"/>
+                <wp:wrapNone/>
+                <wp:docPr id="26" name="文本框 613"/>
+                <wp:cNvGraphicFramePr/>
+                <a:graphic xmlns:a="http://schemas.openxmlformats.org/drawingml/2006/main">
+                  <a:graphicData uri="http://schemas.microsoft.com/office/word/2010/wordprocessingShape">
+                    <wps:wsp>
+                      <wps:cNvSpPr txBox="1"/>
+                      <wps:spPr>
+                        <a:xfrm>
+                          <a:off x="756285" y="2976880"/>
+                          <a:ext cx="634365" cy="489585"/>
+                        </a:xfrm>
+                        <a:prstGeom prst="rect">
+                          <a:avLst/>
+                        </a:prstGeom>
+                        <a:noFill/>
+                        <a:ln w="9525">
+                          <a:noFill/>
+                        </a:ln>
+                      </wps:spPr>
+                      <wps:txbx>
+                        <w:txbxContent>
+                          <w:p>
+                            <w:pPr>
+                              <w:keepNext w:val="0"/>
+                              <w:keepLines w:val="0"/>
+                              <w:pageBreakBefore w:val="0"/>
+                              <w:widowControl/>
+                              <w:kinsoku w:val="0"/>
+                              <w:wordWrap/>
+                              <w:overflowPunct w:val="0"/>
+                              <w:topLinePunct w:val="0"/>
+                              <w:autoSpaceDE w:val="0"/>
+                              <w:autoSpaceDN w:val="0"/>
+                              <w:bidi w:val="0"/>
+                              <w:adjustRightInd/>
+                              <w:snapToGrid/>
+                              <w:spacing w:after="0" w:line="80" w:lineRule="atLeast"/>
+                              <w:ind w:left="0" w:leftChars="0" w:right="0" w:rightChars="0" w:firstLine="0" w:firstLineChars="0"/>
+                              <w:jc w:val="left"/>
+                              <w:textAlignment w:val="auto"/>
+                              <w:outlineLvl w:val="9"/>
+                              <w:rPr>
+                                <w:rFonts w:hint="eastAsia" w:eastAsia="SimSun"/>
+                                <w:sz w:val="28"/>
+                                <w:szCs w:val="28"/>
+                                <w:lang w:val="en-US" w:eastAsia="zh-CN"/>
+                              </w:rPr>
+                            </w:pPr>
+                            <w:r>
+                              <w:rPr>
+                                <w:rFonts w:hint="eastAsia" w:eastAsia="SimSun"/>
+                                <w:sz w:val="28"/>
+                                <w:szCs w:val="28"/>
+                                <w:lang w:val="en-US" w:eastAsia="zh-CN"/>
+                              </w:rPr>
+                              <w:t xml:space="preserve"> f</w:t>
+                            </w:r>
+                            <w:r>
+                              <w:rPr>
+                                <w:rFonts w:hint="eastAsia" w:eastAsia="SimSun"/>
+                                <w:sz w:val="28"/>
+                                <w:szCs w:val="28"/>
+                                <w:vertAlign w:val="subscript"/>
+                                <w:lang w:val="en-US" w:eastAsia="zh-CN"/>
+                              </w:rPr>
+                              <w:t>rf</w:t>
+                            </w:r>
+                            <w:r>
+                              <w:rPr>
+                                <w:rFonts w:hint="eastAsia" w:eastAsia="SimSun"/>
+                                <w:sz w:val="28"/>
+                                <w:szCs w:val="28"/>
+                                <w:vertAlign w:val="superscript"/>
+                                <w:lang w:val="en-US" w:eastAsia="zh-CN"/>
+                              </w:rPr>
+                              <w:t>s</w:t>
+                            </w:r>
+                          </w:p>
+                        </w:txbxContent>
+                      </wps:txbx>
+                      <wps:bodyPr upright="1"/>
+                    </wps:wsp>
+                  </a:graphicData>
+                </a:graphic>
+              </wp:anchor>
+            </w:drawing>
+          </mc:Choice>
+          <mc:Fallback>
+            <w:pict>
+              <v:shape id="文本框 613" o:spid="_x0000_s1026" o:spt="202" type="#_x0000_t202" style="position:absolute;left:0pt;margin-left:-52.2pt;margin-top:177.35pt;height:38.55pt;width:49.95pt;z-index:251750400;mso-width-relative:page;mso-height-relative:page;" filled="f" stroked="f" coordsize="21600,21600" o:gfxdata="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">
+                <v:fill on="f" focussize="0,0"/>
+                <v:stroke on="f"/>
+                <v:imagedata o:title=""/>
+                <o:lock v:ext="edit" aspectratio="f"/>
+                <v:textbox>
+                  <w:txbxContent>
+                    <w:p>
+                      <w:pPr>
+                        <w:keepNext w:val="0"/>
+                        <w:keepLines w:val="0"/>
+                        <w:pageBreakBefore w:val="0"/>
+                        <w:widowControl/>
+                        <w:kinsoku w:val="0"/>
+                        <w:wordWrap/>
+                        <w:overflowPunct w:val="0"/>
+                        <w:topLinePunct w:val="0"/>
+                        <w:autoSpaceDE w:val="0"/>
+                        <w:autoSpaceDN w:val="0"/>
+                        <w:bidi w:val="0"/>
+                        <w:adjustRightInd/>
+                        <w:snapToGrid/>
+                        <w:spacing w:after="0" w:line="80" w:lineRule="atLeast"/>
+                        <w:ind w:left="0" w:leftChars="0" w:right="0" w:rightChars="0" w:firstLine="0" w:firstLineChars="0"/>
+                        <w:jc w:val="left"/>
+                        <w:textAlignment w:val="auto"/>
+                        <w:outlineLvl w:val="9"/>
+                        <w:rPr>
+                          <w:rFonts w:hint="eastAsia" w:eastAsia="SimSun"/>
+                          <w:sz w:val="28"/>
+                          <w:szCs w:val="28"/>
+                          <w:lang w:val="en-US" w:eastAsia="zh-CN"/>
+                        </w:rPr>
+                      </w:pPr>
+                      <w:r>
+                        <w:rPr>
+                          <w:rFonts w:hint="eastAsia" w:eastAsia="SimSun"/>
+                          <w:sz w:val="28"/>
+                          <w:szCs w:val="28"/>
+                          <w:lang w:val="en-US" w:eastAsia="zh-CN"/>
+                        </w:rPr>
+                        <w:t xml:space="preserve"> f</w:t>
+                      </w:r>
+                      <w:r>
+                        <w:rPr>
+                          <w:rFonts w:hint="eastAsia" w:eastAsia="SimSun"/>
+                          <w:sz w:val="28"/>
+                          <w:szCs w:val="28"/>
+                          <w:vertAlign w:val="subscript"/>
+                          <w:lang w:val="en-US" w:eastAsia="zh-CN"/>
+                        </w:rPr>
+                        <w:t>rf</w:t>
+                      </w:r>
+                      <w:r>
+                        <w:rPr>
+                          <w:rFonts w:hint="eastAsia" w:eastAsia="SimSun"/>
+                          <w:sz w:val="28"/>
+                          <w:szCs w:val="28"/>
+                          <w:vertAlign w:val="superscript"/>
+                          <w:lang w:val="en-US" w:eastAsia="zh-CN"/>
+                        </w:rPr>
+                        <w:t>s</w:t>
+                      </w:r>
+                    </w:p>
+                  </w:txbxContent>
+                </v:textbox>
+              </v:shape>
+            </w:pict>
+          </mc:Fallback>
+        </mc:AlternateContent>
+      </w:r>
+      <w:r>
+        <w:rPr>
+          <w:sz w:val="22"/>
+        </w:rPr>
+        <mc:AlternateContent>
+          <mc:Choice Requires="wps">
+            <w:drawing>
+              <wp:anchor distT="0" distB="0" distL="114300" distR="114300" simplePos="0" relativeHeight="251751424" behindDoc="0" locked="0" layoutInCell="1" allowOverlap="1">
+                <wp:simplePos x="0" y="0"/>
+                <wp:positionH relativeFrom="column">
+                  <wp:posOffset>-627380</wp:posOffset>
+                </wp:positionH>
+                <wp:positionV relativeFrom="paragraph">
+                  <wp:posOffset>1302385</wp:posOffset>
+                </wp:positionV>
+                <wp:extent cx="685165" cy="481965"/>
+                <wp:effectExtent l="0" t="0" r="0" b="0"/>
+                <wp:wrapNone/>
+                <wp:docPr id="25" name="文本框 613"/>
+                <wp:cNvGraphicFramePr/>
+                <a:graphic xmlns:a="http://schemas.openxmlformats.org/drawingml/2006/main">
+                  <a:graphicData uri="http://schemas.microsoft.com/office/word/2010/wordprocessingShape">
+                    <wps:wsp>
+                      <wps:cNvSpPr txBox="1"/>
+                      <wps:spPr>
+                        <a:xfrm>
+                          <a:off x="758825" y="2236470"/>
+                          <a:ext cx="685165" cy="481965"/>
+                        </a:xfrm>
+                        <a:prstGeom prst="rect">
+                          <a:avLst/>
+                        </a:prstGeom>
+                        <a:noFill/>
+                        <a:ln w="9525">
+                          <a:noFill/>
+                        </a:ln>
+                      </wps:spPr>
+                      <wps:txbx>
+                        <w:txbxContent>
+                          <w:p>
+                            <w:pPr>
+                              <w:keepNext w:val="0"/>
+                              <w:keepLines w:val="0"/>
+                              <w:pageBreakBefore w:val="0"/>
+                              <w:widowControl/>
+                              <w:kinsoku/>
+                              <w:wordWrap/>
+                              <w:overflowPunct/>
+                              <w:topLinePunct w:val="0"/>
+                              <w:autoSpaceDE/>
+                              <w:autoSpaceDN/>
+                              <w:bidi w:val="0"/>
+                              <w:adjustRightInd/>
+                              <w:snapToGrid/>
+                              <w:spacing w:after="80" w:line="240" w:lineRule="atLeast"/>
+                              <w:ind w:left="0" w:leftChars="0" w:right="0" w:rightChars="0" w:firstLine="0" w:firstLineChars="0"/>
+                              <w:jc w:val="both"/>
+                              <w:textAlignment w:val="auto"/>
+                              <w:outlineLvl w:val="9"/>
+                              <w:rPr>
+                                <w:rFonts w:hint="eastAsia" w:eastAsia="SimSun"/>
+                                <w:sz w:val="22"/>
+                                <w:szCs w:val="22"/>
+                                <w:lang w:val="en-US" w:eastAsia="zh-CN"/>
+                              </w:rPr>
+                            </w:pPr>
+                            <w:r>
+                              <w:rPr>
+                                <w:rFonts w:hint="eastAsia" w:eastAsia="SimSun"/>
+                                <w:sz w:val="28"/>
+                                <w:szCs w:val="28"/>
+                                <w:lang w:val="en-US" w:eastAsia="zh-CN"/>
+                              </w:rPr>
+                              <w:t xml:space="preserve"> f</w:t>
+                            </w:r>
+                            <w:r>
+                              <w:rPr>
+                                <w:rFonts w:hint="eastAsia" w:eastAsia="SimSun"/>
+                                <w:sz w:val="28"/>
+                                <w:szCs w:val="28"/>
+                                <w:vertAlign w:val="subscript"/>
+                                <w:lang w:val="en-US" w:eastAsia="zh-CN"/>
+                              </w:rPr>
+                              <w:t>rf</w:t>
+                            </w:r>
+                            <w:r>
+                              <w:rPr>
+                                <w:rFonts w:hint="eastAsia" w:eastAsia="SimSun"/>
+                                <w:sz w:val="28"/>
+                                <w:szCs w:val="28"/>
+                                <w:vertAlign w:val="superscript"/>
+                                <w:lang w:val="en-US" w:eastAsia="zh-CN"/>
+                              </w:rPr>
+                              <w:t>l</w:t>
+                            </w:r>
+                          </w:p>
+                        </w:txbxContent>
+                      </wps:txbx>
+                      <wps:bodyPr upright="1"/>
+                    </wps:wsp>
+                  </a:graphicData>
+                </a:graphic>
+              </wp:anchor>
+            </w:drawing>
+          </mc:Choice>
+          <mc:Fallback>
+            <w:pict>
+              <v:shape id="文本框 613" o:spid="_x0000_s1026" o:spt="202" type="#_x0000_t202" style="position:absolute;left:0pt;margin-left:-49.4pt;margin-top:102.55pt;height:37.95pt;width:53.95pt;z-index:251751424;mso-width-relative:page;mso-height-relative:page;" filled="f" stroked="f" coordsize="21600,21600" o:gfxdata="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">
+                <v:fill on="f" focussize="0,0"/>
+                <v:stroke on="f"/>
+                <v:imagedata o:title=""/>
+                <o:lock v:ext="edit" aspectratio="f"/>
+                <v:textbox>
+                  <w:txbxContent>
+                    <w:p>
+                      <w:pPr>
+                        <w:keepNext w:val="0"/>
+                        <w:keepLines w:val="0"/>
+                        <w:pageBreakBefore w:val="0"/>
+                        <w:widowControl/>
+                        <w:kinsoku/>
+                        <w:wordWrap/>
+                        <w:overflowPunct/>
+                        <w:topLinePunct w:val="0"/>
+                        <w:autoSpaceDE/>
+                        <w:autoSpaceDN/>
+                        <w:bidi w:val="0"/>
+                        <w:adjustRightInd/>
+                        <w:snapToGrid/>
+                        <w:spacing w:after="80" w:line="240" w:lineRule="atLeast"/>
+                        <w:ind w:left="0" w:leftChars="0" w:right="0" w:rightChars="0" w:firstLine="0" w:firstLineChars="0"/>
+                        <w:jc w:val="both"/>
+                        <w:textAlignment w:val="auto"/>
+                        <w:outlineLvl w:val="9"/>
+                        <w:rPr>
+                          <w:rFonts w:hint="eastAsia" w:eastAsia="SimSun"/>
+                          <w:sz w:val="22"/>
+                          <w:szCs w:val="22"/>
+                          <w:lang w:val="en-US" w:eastAsia="zh-CN"/>
+                        </w:rPr>
+                      </w:pPr>
+                      <w:r>
+                        <w:rPr>
+                          <w:rFonts w:hint="eastAsia" w:eastAsia="SimSun"/>
+                          <w:sz w:val="28"/>
+                          <w:szCs w:val="28"/>
+                          <w:lang w:val="en-US" w:eastAsia="zh-CN"/>
+                        </w:rPr>
+                        <w:t xml:space="preserve"> f</w:t>
+                      </w:r>
+                      <w:r>
+                        <w:rPr>
+                          <w:rFonts w:hint="eastAsia" w:eastAsia="SimSun"/>
+                          <w:sz w:val="28"/>
+                          <w:szCs w:val="28"/>
+                          <w:vertAlign w:val="subscript"/>
+                          <w:lang w:val="en-US" w:eastAsia="zh-CN"/>
+                        </w:rPr>
+                        <w:t>rf</w:t>
+                      </w:r>
+                      <w:r>
+                        <w:rPr>
+                          <w:rFonts w:hint="eastAsia" w:eastAsia="SimSun"/>
+                          <w:sz w:val="28"/>
+                          <w:szCs w:val="28"/>
+                          <w:vertAlign w:val="superscript"/>
+                          <w:lang w:val="en-US" w:eastAsia="zh-CN"/>
+                        </w:rPr>
+                        <w:t>l</w:t>
+                      </w:r>
+                    </w:p>
+                  </w:txbxContent>
+                </v:textbox>
+              </v:shape>
+            </w:pict>
+          </mc:Fallback>
+        </mc:AlternateContent>
+      </w:r>
+      <w:r>
+        <w:rPr>
+          <w:sz w:val="22"/>
+        </w:rPr>
+        <mc:AlternateContent>
+          <mc:Choice Requires="wps">
+            <w:drawing>
+              <wp:anchor distT="0" distB="0" distL="114300" distR="114300" simplePos="0" relativeHeight="1624206336" behindDoc="0" locked="0" layoutInCell="1" allowOverlap="1">
+                <wp:simplePos x="0" y="0"/>
+                <wp:positionH relativeFrom="column">
+                  <wp:posOffset>499110</wp:posOffset>
+                </wp:positionH>
+                <wp:positionV relativeFrom="paragraph">
+                  <wp:posOffset>1486535</wp:posOffset>
+                </wp:positionV>
+                <wp:extent cx="125730" cy="1111250"/>
+                <wp:effectExtent l="0" t="0" r="7620" b="12700"/>
+                <wp:wrapNone/>
+                <wp:docPr id="3" name="矩形 3"/>
+                <wp:cNvGraphicFramePr/>
+                <a:graphic xmlns:a="http://schemas.openxmlformats.org/drawingml/2006/main">
+                  <a:graphicData uri="http://schemas.microsoft.com/office/word/2010/wordprocessingShape">
+                    <wps:wsp>
+                      <wps:cNvSpPr/>
+                      <wps:spPr>
+                        <a:xfrm>
+                          <a:off x="0" y="0"/>
+                          <a:ext cx="125730" cy="1111250"/>
+                        </a:xfrm>
+                        <a:prstGeom prst="rect">
+                          <a:avLst/>
+                        </a:prstGeom>
+                        <a:solidFill>
+                          <a:srgbClr val="FF0000">
+                            <a:alpha val="50000"/>
+                          </a:srgbClr>
+                        </a:solidFill>
+                        <a:ln>
+                          <a:noFill/>
+                        </a:ln>
+                      </wps:spPr>
+                      <wps:style>
+                        <a:lnRef idx="2">
+                          <a:schemeClr val="accent1">
+                            <a:shade val="50000"/>
+                          </a:schemeClr>
+                        </a:lnRef>
+                        <a:fillRef idx="1">
+                          <a:schemeClr val="accent1"/>
+                        </a:fillRef>
+                        <a:effectRef idx="0">
+                          <a:schemeClr val="accent1"/>
+                        </a:effectRef>
+                        <a:fontRef idx="minor">
+                          <a:schemeClr val="lt1"/>
+                        </a:fontRef>
+                      </wps:style>
+                      <wps:bodyPr rot="0" spcFirstLastPara="0" vertOverflow="overflow" horzOverflow="overflow" vert="horz" wrap="square" lIns="91440" tIns="45720" rIns="91440" bIns="45720" numCol="1" spcCol="0" rtlCol="0" fromWordArt="0" anchor="ctr" anchorCtr="0" forceAA="0" compatLnSpc="1">
+                        <a:noAutofit/>
+                      </wps:bodyPr>
+                    </wps:wsp>
+                  </a:graphicData>
+                </a:graphic>
+              </wp:anchor>
+            </w:drawing>
+          </mc:Choice>
+          <mc:Fallback>
+            <w:pict>
+              <v:rect id="_x0000_s1026" o:spid="_x0000_s1026" o:spt="1" style="position:absolute;left:0pt;margin-left:39.3pt;margin-top:117.05pt;height:87.5pt;width:9.9pt;z-index:1624206336;v-text-anchor:middle;mso-width-relative:page;mso-height-relative:page;" fillcolor="#FF0000" filled="t" stroked="f" coordsize="21600,21600" o:gfxdata="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">
+                <v:fill on="t" opacity="32768f" focussize="0,0"/>
+                <v:stroke on="f" weight="1pt" miterlimit="8" joinstyle="miter"/>
+                <v:imagedata o:title=""/>
+                <o:lock v:ext="edit" aspectratio="f"/>
+              </v:rect>
+            </w:pict>
+          </mc:Fallback>
+        </mc:AlternateContent>
+      </w:r>
+      <w:r>
+        <w:rPr>
+          <w:rFonts w:hint="eastAsia" w:eastAsia="SimSun"/>
+          <w:position w:val="-20"/>
+          <w:lang w:val="en-US" w:eastAsia="zh-CN"/>
+        </w:rPr>
+        <w:pict>
+          <v:shape id="_x0000_s1223" o:spid="_x0000_s1223" o:spt="75" type="#_x0000_t75" style="position:absolute;left:0pt;margin-left:191.65pt;margin-top:238.55pt;height:20.95pt;width:29pt;z-index:-432736256;mso-width-relative:page;mso-height-relative:page;" o:ole="t" filled="f" o:preferrelative="t" stroked="f" coordsize="21600,21600">
+            <v:path/>
+            <v:fill on="f" focussize="0,0"/>
+            <v:stroke on="f"/>
+            <v:imagedata r:id="rId11" o:title=""/>
+            <o:lock v:ext="edit" aspectratio="t"/>
+          </v:shape>
+          <o:OLEObject Type="Embed" ProgID="Equation.KSEE3" ShapeID="_x0000_s1223" DrawAspect="Content" ObjectID="_1468075729" r:id="rId12">
+            <o:LockedField>false</o:LockedField>
+          </o:OLEObject>
+        </w:pict>
+      </w:r>
+      <w:r>
+        <w:drawing>
+          <wp:anchor distT="0" distB="0" distL="114300" distR="114300" simplePos="0" relativeHeight="251681792" behindDoc="0" locked="0" layoutInCell="1" allowOverlap="1">
+            <wp:simplePos x="0" y="0"/>
+            <wp:positionH relativeFrom="column">
+              <wp:posOffset>183515</wp:posOffset>
+            </wp:positionH>
+            <wp:positionV relativeFrom="paragraph">
+              <wp:posOffset>1929130</wp:posOffset>
+            </wp:positionV>
+            <wp:extent cx="5267960" cy="1294765"/>
+            <wp:effectExtent l="0" t="0" r="8890" b="635"/>
+            <wp:wrapNone/>
+            <wp:docPr id="5" name="图片 2"/>
+            <wp:cNvGraphicFramePr>
+              <a:graphicFrameLocks xmlns:a="http://schemas.openxmlformats.org/drawingml/2006/main" noChangeAspect="1"/>
+            </wp:cNvGraphicFramePr>
+            <a:graphic xmlns:a="http://schemas.openxmlformats.org/drawingml/2006/main">
+              <a:graphicData uri="http://schemas.openxmlformats.org/drawingml/2006/picture">
+                <pic:pic xmlns:pic="http://schemas.openxmlformats.org/drawingml/2006/picture">
+                  <pic:nvPicPr>
+                    <pic:cNvPr id="5" name="图片 2"/>
+                    <pic:cNvPicPr>
+                      <a:picLocks noChangeAspect="1"/>
+                    </pic:cNvPicPr>
+                  </pic:nvPicPr>
+                  <pic:blipFill>
+                    <a:blip r:embed="rId13"/>
+                    <a:stretch>
+                      <a:fillRect/>
+                    </a:stretch>
+                  </pic:blipFill>
+                  <pic:spPr>
+                    <a:xfrm>
+                      <a:off x="0" y="0"/>
+                      <a:ext cx="5267960" cy="1294765"/>
+                    </a:xfrm>
+                    <a:prstGeom prst="rect">
+                      <a:avLst/>
+                    </a:prstGeom>
+                    <a:noFill/>
+                    <a:ln w="9525">
+                      <a:noFill/>
+                    </a:ln>
+                  </pic:spPr>
+                </pic:pic>
+              </a:graphicData>
+            </a:graphic>
+          </wp:anchor>
+        </w:drawing>
+      </w:r>
+      <w:r>
+        <w:rPr>
+          <w:rFonts w:hint="eastAsia" w:eastAsia="SimSun"/>
+          <w:position w:val="-20"/>
+          <w:lang w:val="en-US" w:eastAsia="zh-CN"/>
+        </w:rPr>
+        <w:pict>
+          <v:shape id="_x0000_s1222" o:spid="_x0000_s1222" o:spt="75" type="#_x0000_t75" style="position:absolute;left:0pt;margin-left:351.75pt;margin-top:238.05pt;height:20.95pt;width:29pt;z-index:-432737280;mso-width-relative:page;mso-height-relative:page;" o:ole="t" filled="f" o:preferrelative="t" stroked="f" coordsize="21600,21600">
+            <v:path/>
+            <v:fill on="f" focussize="0,0"/>
+            <v:stroke on="f"/>
+            <v:imagedata r:id="rId11" o:title=""/>
+            <o:lock v:ext="edit" aspectratio="t"/>
+          </v:shape>
+          <o:OLEObject Type="Embed" ProgID="Equation.KSEE3" ShapeID="_x0000_s1222" DrawAspect="Content" ObjectID="_1468075730" r:id="rId14">
+            <o:LockedField>false</o:LockedField>
+          </o:OLEObject>
+        </w:pict>
+      </w:r>
       <w:r>
         <w:rPr>
           <w:sz w:val="22"/>
@@ -122,7 +1221,7 @@
         <mc:AlternateContent>
           <mc:Choice Requires="wps">
             <w:drawing>
-              <wp:anchor distT="0" distB="0" distL="114300" distR="114300" simplePos="0" relativeHeight="70576128" behindDoc="0" locked="0" layoutInCell="1" allowOverlap="1">
+              <wp:anchor distT="0" distB="0" distL="114300" distR="114300" simplePos="0" relativeHeight="2131282944" behindDoc="0" locked="0" layoutInCell="1" allowOverlap="1">
                 <wp:simplePos x="0" y="0"/>
                 <wp:positionH relativeFrom="column">
                   <wp:posOffset>2636520</wp:posOffset>
@@ -175,7 +1274,7 @@
           </mc:Choice>
           <mc:Fallback>
             <w:pict>
-              <v:shape id="_x0000_s1026" o:spid="_x0000_s1026" o:spt="32" type="#_x0000_t32" style="position:absolute;left:0pt;margin-left:207.6pt;margin-top:478.65pt;height:0pt;width:140.6pt;z-index:70576128;mso-width-relative:page;mso-height-relative:page;" filled="f" stroked="t" coordsize="21600,21600" o:gfxdata="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">
+              <v:shape id="_x0000_s1026" o:spid="_x0000_s1026" o:spt="32" type="#_x0000_t32" style="position:absolute;left:0pt;margin-left:207.6pt;margin-top:478.65pt;height:0pt;width:140.6pt;z-index:2131282944;mso-width-relative:page;mso-height-relative:page;" filled="f" stroked="t" coordsize="21600,21600" o:gfxdata="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">
                 <v:fill on="f" focussize="0,0"/>
                 <v:stroke weight="0.5pt" color="#000000 [3200]" miterlimit="8" joinstyle="miter" startarrow="open" endarrow="open"/>
                 <v:imagedata o:title=""/>
@@ -313,7 +1412,7 @@
           </mc:Choice>
           <mc:Fallback>
             <w:pict>
-              <v:line id="直线 627" o:spid="_x0000_s1026" o:spt="20" style="position:absolute;left:0pt;margin-left:283.8pt;margin-top:407.85pt;height:54.8pt;width:0.05pt;z-index:944036864;mso-width-relative:page;mso-height-relative:page;" filled="f" stroked="t" coordsize="21600,21600" o:gfxdata="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">
+              <v:line id="直线 627" o:spid="_x0000_s1026" o:spt="20" style="position:absolute;left:0pt;margin-left:283.8pt;margin-top:407.85pt;height:54.8pt;width:0.05pt;z-index:944036864;mso-width-relative:page;mso-height-relative:page;" filled="f" stroked="t" coordsize="21600,21600" o:gfxdata="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">
                 <v:fill on="f" focussize="0,0"/>
                 <v:stroke color="#000000" joinstyle="round" dashstyle="dash"/>
                 <v:imagedata o:title=""/>
@@ -507,6 +1606,8 @@
           </v:line>
         </w:pict>
       </w:r>
+      <w:bookmarkStart w:id="0" w:name="_GoBack"/>
+      <w:bookmarkEnd w:id="0"/>
       <w:r>
         <w:rPr>
           <w:sz w:val="22"/>
@@ -566,99 +1667,6 @@
           <w:sz w:val="22"/>
         </w:rPr>
         <w:pict>
-          <v:shape id="图片 685" o:spid="_x0000_s1219" o:spt="75" alt="" type="#_x0000_t75" style="position:absolute;left:0pt;margin-left:44.4pt;margin-top:331.25pt;height:12.55pt;width:36.5pt;z-index:1162466304;mso-width-relative:page;mso-height-relative:page;" o:ole="t" filled="f" o:preferrelative="t" stroked="f" coordsize="21600,21600">
-            <v:path/>
-            <v:fill on="f" focussize="0,0"/>
-            <v:stroke on="f"/>
-            <v:imagedata r:id="rId6" o:title=""/>
-            <o:lock v:ext="edit" aspectratio="t"/>
-          </v:shape>
-          <o:OLEObject Type="Embed" ProgID="" ShapeID="图片 685" DrawAspect="Content" ObjectID="_1468075725" r:id="rId5">
-            <o:LockedField>false</o:LockedField>
-          </o:OLEObject>
-        </w:pict>
-      </w:r>
-      <w:r>
-        <w:rPr>
-          <w:sz w:val="22"/>
-        </w:rPr>
-        <mc:AlternateContent>
-          <mc:Choice Requires="wps">
-            <w:drawing>
-              <wp:anchor distT="0" distB="0" distL="114300" distR="114300" simplePos="0" relativeHeight="4184469504" behindDoc="0" locked="0" layoutInCell="1" allowOverlap="1">
-                <wp:simplePos x="0" y="0"/>
-                <wp:positionH relativeFrom="column">
-                  <wp:posOffset>5157470</wp:posOffset>
-                </wp:positionH>
-                <wp:positionV relativeFrom="paragraph">
-                  <wp:posOffset>5213985</wp:posOffset>
-                </wp:positionV>
-                <wp:extent cx="1120775" cy="1075055"/>
-                <wp:effectExtent l="0" t="0" r="3175" b="10795"/>
-                <wp:wrapNone/>
-                <wp:docPr id="12" name="矩形 12"/>
-                <wp:cNvGraphicFramePr/>
-                <a:graphic xmlns:a="http://schemas.openxmlformats.org/drawingml/2006/main">
-                  <a:graphicData uri="http://schemas.microsoft.com/office/word/2010/wordprocessingShape">
-                    <wps:wsp>
-                      <wps:cNvSpPr/>
-                      <wps:spPr>
-                        <a:xfrm>
-                          <a:off x="0" y="0"/>
-                          <a:ext cx="1120775" cy="1075055"/>
-                        </a:xfrm>
-                        <a:prstGeom prst="rect">
-                          <a:avLst/>
-                        </a:prstGeom>
-                        <a:solidFill>
-                          <a:schemeClr val="bg1"/>
-                        </a:solidFill>
-                        <a:ln>
-                          <a:noFill/>
-                        </a:ln>
-                      </wps:spPr>
-                      <wps:style>
-                        <a:lnRef idx="2">
-                          <a:schemeClr val="accent1">
-                            <a:shade val="50000"/>
-                          </a:schemeClr>
-                        </a:lnRef>
-                        <a:fillRef idx="1">
-                          <a:schemeClr val="accent1"/>
-                        </a:fillRef>
-                        <a:effectRef idx="0">
-                          <a:schemeClr val="accent1"/>
-                        </a:effectRef>
-                        <a:fontRef idx="minor">
-                          <a:schemeClr val="lt1"/>
-                        </a:fontRef>
-                      </wps:style>
-                      <wps:bodyPr rot="0" spcFirstLastPara="0" vertOverflow="overflow" horzOverflow="overflow" vert="horz" wrap="square" lIns="91440" tIns="45720" rIns="91440" bIns="45720" numCol="1" spcCol="0" rtlCol="0" fromWordArt="0" anchor="ctr" anchorCtr="0" forceAA="0" compatLnSpc="1">
-                        <a:noAutofit/>
-                      </wps:bodyPr>
-                    </wps:wsp>
-                  </a:graphicData>
-                </a:graphic>
-              </wp:anchor>
-            </w:drawing>
-          </mc:Choice>
-          <mc:Fallback>
-            <w:pict>
-              <v:rect id="_x0000_s1026" o:spid="_x0000_s1026" o:spt="1" style="position:absolute;left:0pt;margin-left:406.1pt;margin-top:410.55pt;height:84.65pt;width:88.25pt;z-index:-110497792;v-text-anchor:middle;mso-width-relative:page;mso-height-relative:page;" fillcolor="#FFFFFF [3212]" filled="t" stroked="f" coordsize="21600,21600" o:gfxdata="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">
-                <v:fill on="t" focussize="0,0"/>
-                <v:stroke on="f" weight="1pt" miterlimit="8" joinstyle="miter"/>
-                <v:imagedata o:title=""/>
-                <o:lock v:ext="edit" aspectratio="f"/>
-              </v:rect>
-            </w:pict>
-          </mc:Fallback>
-        </mc:AlternateContent>
-      </w:r>
-      <w:r>
-        <w:rPr>
-          <w:sz w:val="22"/>
-        </w:rPr>
-        <w:pict>
           <v:line id="直线 627" o:spid="_x0000_s1183" o:spt="20" style="position:absolute;left:0pt;flip:x;margin-left:350.55pt;margin-top:349.85pt;height:143.3pt;width:0.45pt;z-index:255465472;mso-width-relative:page;mso-height-relative:page;" filled="f" stroked="t" coordsize="21600,21600">
             <v:path arrowok="t"/>
             <v:fill on="f" focussize="0,0"/>
@@ -667,60 +1675,6 @@
             <o:lock v:ext="edit" aspectratio="f"/>
           </v:line>
         </w:pict>
-      </w:r>
-      <w:r>
-        <w:rPr>
-          <w:sz w:val="22"/>
-        </w:rPr>
-        <w:drawing>
-          <wp:anchor distT="0" distB="0" distL="114300" distR="114300" simplePos="0" relativeHeight="4184468480" behindDoc="0" locked="0" layoutInCell="1" allowOverlap="1">
-            <wp:simplePos x="0" y="0"/>
-            <wp:positionH relativeFrom="column">
-              <wp:posOffset>4212590</wp:posOffset>
-            </wp:positionH>
-            <wp:positionV relativeFrom="paragraph">
-              <wp:posOffset>4932045</wp:posOffset>
-            </wp:positionV>
-            <wp:extent cx="1755775" cy="1024890"/>
-            <wp:effectExtent l="0" t="0" r="0" b="0"/>
-            <wp:wrapNone/>
-            <wp:docPr id="10" name="图片 810"/>
-            <wp:cNvGraphicFramePr>
-              <a:graphicFrameLocks xmlns:a="http://schemas.openxmlformats.org/drawingml/2006/main" noChangeAspect="1"/>
-            </wp:cNvGraphicFramePr>
-            <a:graphic xmlns:a="http://schemas.openxmlformats.org/drawingml/2006/main">
-              <a:graphicData uri="http://schemas.openxmlformats.org/drawingml/2006/picture">
-                <pic:pic xmlns:pic="http://schemas.openxmlformats.org/drawingml/2006/picture">
-                  <pic:nvPicPr>
-                    <pic:cNvPr id="10" name="图片 810"/>
-                    <pic:cNvPicPr>
-                      <a:picLocks noChangeAspect="1"/>
-                    </pic:cNvPicPr>
-                  </pic:nvPicPr>
-                  <pic:blipFill>
-                    <a:blip r:embed="rId4"/>
-                    <a:stretch>
-                      <a:fillRect/>
-                    </a:stretch>
-                  </pic:blipFill>
-                  <pic:spPr>
-                    <a:xfrm>
-                      <a:off x="0" y="0"/>
-                      <a:ext cx="1755775" cy="1024890"/>
-                    </a:xfrm>
-                    <a:prstGeom prst="rect">
-                      <a:avLst/>
-                    </a:prstGeom>
-                    <a:noFill/>
-                    <a:ln w="9525">
-                      <a:noFill/>
-                    </a:ln>
-                  </pic:spPr>
-                </pic:pic>
-              </a:graphicData>
-            </a:graphic>
-          </wp:anchor>
-        </w:drawing>
       </w:r>
       <w:r>
         <w:rPr>
@@ -788,380 +1742,12 @@
           </mc:Choice>
           <mc:Fallback>
             <w:pict>
-              <v:rect id="_x0000_s1026" o:spid="_x0000_s1026" o:spt="1" style="position:absolute;left:0pt;margin-left:-65.75pt;margin-top:391.05pt;height:84.65pt;width:88.25pt;z-index:70582272;v-text-anchor:middle;mso-width-relative:page;mso-height-relative:page;" fillcolor="#FFFFFF [3212]" filled="t" stroked="f" coordsize="21600,21600" o:gfxdata="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">
+              <v:rect id="_x0000_s1026" o:spid="_x0000_s1026" o:spt="1" style="position:absolute;left:0pt;margin-left:-65.75pt;margin-top:391.05pt;height:84.65pt;width:88.25pt;z-index:70582272;v-text-anchor:middle;mso-width-relative:page;mso-height-relative:page;" fillcolor="#FFFFFF [3212]" filled="t" stroked="f" coordsize="21600,21600" o:gfxdata="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">
                 <v:fill on="t" focussize="0,0"/>
                 <v:stroke on="f" weight="1pt" miterlimit="8" joinstyle="miter"/>
                 <v:imagedata o:title=""/>
                 <o:lock v:ext="edit" aspectratio="f"/>
               </v:rect>
-            </w:pict>
-          </mc:Fallback>
-        </mc:AlternateContent>
-      </w:r>
-      <w:r>
-        <w:rPr>
-          <w:sz w:val="22"/>
-        </w:rPr>
-        <mc:AlternateContent>
-          <mc:Choice Requires="wps">
-            <w:drawing>
-              <wp:anchor distT="0" distB="0" distL="114300" distR="114300" simplePos="0" relativeHeight="70583296" behindDoc="0" locked="0" layoutInCell="1" allowOverlap="1">
-                <wp:simplePos x="0" y="0"/>
-                <wp:positionH relativeFrom="column">
-                  <wp:posOffset>-832485</wp:posOffset>
-                </wp:positionH>
-                <wp:positionV relativeFrom="paragraph">
-                  <wp:posOffset>5151120</wp:posOffset>
-                </wp:positionV>
-                <wp:extent cx="880110" cy="859155"/>
-                <wp:effectExtent l="0" t="0" r="0" b="0"/>
-                <wp:wrapNone/>
-                <wp:docPr id="35" name="文本框 613"/>
-                <wp:cNvGraphicFramePr/>
-                <a:graphic xmlns:a="http://schemas.openxmlformats.org/drawingml/2006/main">
-                  <a:graphicData uri="http://schemas.microsoft.com/office/word/2010/wordprocessingShape">
-                    <wps:wsp>
-                      <wps:cNvSpPr txBox="1"/>
-                      <wps:spPr>
-                        <a:xfrm>
-                          <a:off x="0" y="0"/>
-                          <a:ext cx="880110" cy="859155"/>
-                        </a:xfrm>
-                        <a:prstGeom prst="rect">
-                          <a:avLst/>
-                        </a:prstGeom>
-                        <a:noFill/>
-                        <a:ln w="9525">
-                          <a:noFill/>
-                        </a:ln>
-                      </wps:spPr>
-                      <wps:txbx>
-                        <w:txbxContent>
-                          <w:p>
-                            <w:pPr>
-                              <w:keepNext w:val="0"/>
-                              <w:keepLines w:val="0"/>
-                              <w:pageBreakBefore w:val="0"/>
-                              <w:widowControl/>
-                              <w:kinsoku w:val="0"/>
-                              <w:wordWrap/>
-                              <w:overflowPunct w:val="0"/>
-                              <w:topLinePunct w:val="0"/>
-                              <w:autoSpaceDE w:val="0"/>
-                              <w:autoSpaceDN w:val="0"/>
-                              <w:bidi w:val="0"/>
-                              <w:adjustRightInd/>
-                              <w:snapToGrid/>
-                              <w:spacing w:after="0" w:line="80" w:lineRule="atLeast"/>
-                              <w:ind w:left="0" w:leftChars="0" w:right="0" w:rightChars="0" w:firstLine="0" w:firstLineChars="0"/>
-                              <w:jc w:val="left"/>
-                              <w:textAlignment w:val="auto"/>
-                              <w:outlineLvl w:val="9"/>
-                              <w:rPr>
-                                <w:rFonts w:hint="eastAsia" w:eastAsia="SimSun"/>
-                                <w:sz w:val="28"/>
-                                <w:szCs w:val="28"/>
-                                <w:lang w:val="en-US" w:eastAsia="zh-CN"/>
-                              </w:rPr>
-                            </w:pPr>
-                            <w:r>
-                              <w:rPr>
-                                <w:rFonts w:hint="eastAsia" w:eastAsia="SimSun"/>
-                                <w:sz w:val="28"/>
-                                <w:szCs w:val="28"/>
-                                <w:lang w:val="en-US" w:eastAsia="zh-CN"/>
-                              </w:rPr>
-                              <w:t xml:space="preserve"> f</w:t>
-                            </w:r>
-                            <w:r>
-                              <w:rPr>
-                                <w:rFonts w:hint="eastAsia" w:eastAsia="SimSun"/>
-                                <w:sz w:val="28"/>
-                                <w:szCs w:val="28"/>
-                                <w:vertAlign w:val="subscript"/>
-                                <w:lang w:val="en-US" w:eastAsia="zh-CN"/>
-                              </w:rPr>
-                              <w:t>rf</w:t>
-                            </w:r>
-                            <w:r>
-                              <w:rPr>
-                                <w:rFonts w:hint="eastAsia" w:eastAsia="SimSun"/>
-                                <w:sz w:val="28"/>
-                                <w:szCs w:val="28"/>
-                                <w:vertAlign w:val="superscript"/>
-                                <w:lang w:val="en-US" w:eastAsia="zh-CN"/>
-                              </w:rPr>
-                              <w:t>s</w:t>
-                            </w:r>
-                            <w:r>
-                              <w:rPr>
-                                <w:rFonts w:hint="eastAsia" w:eastAsia="SimSun"/>
-                                <w:sz w:val="28"/>
-                                <w:szCs w:val="28"/>
-                                <w:vertAlign w:val="baseline"/>
-                                <w:lang w:val="en-US" w:eastAsia="zh-CN"/>
-                              </w:rPr>
-                              <w:t>=</w:t>
-                            </w:r>
-                          </w:p>
-                          <w:p>
-                            <w:pPr>
-                              <w:keepNext w:val="0"/>
-                              <w:keepLines w:val="0"/>
-                              <w:pageBreakBefore w:val="0"/>
-                              <w:widowControl/>
-                              <w:kinsoku w:val="0"/>
-                              <w:wordWrap/>
-                              <w:overflowPunct w:val="0"/>
-                              <w:topLinePunct w:val="0"/>
-                              <w:autoSpaceDE w:val="0"/>
-                              <w:autoSpaceDN w:val="0"/>
-                              <w:bidi w:val="0"/>
-                              <w:adjustRightInd/>
-                              <w:snapToGrid/>
-                              <w:spacing w:after="0" w:line="80" w:lineRule="atLeast"/>
-                              <w:ind w:left="0" w:leftChars="0" w:right="0" w:rightChars="0" w:firstLine="0" w:firstLineChars="0"/>
-                              <w:jc w:val="left"/>
-                              <w:textAlignment w:val="auto"/>
-                              <w:outlineLvl w:val="9"/>
-                              <w:rPr>
-                                <w:rFonts w:hint="eastAsia" w:eastAsia="SimSun"/>
-                                <w:sz w:val="28"/>
-                                <w:szCs w:val="28"/>
-                                <w:lang w:val="en-US" w:eastAsia="zh-CN"/>
-                              </w:rPr>
-                            </w:pPr>
-                            <w:r>
-                              <w:rPr>
-                                <w:rFonts w:hint="eastAsia" w:eastAsia="SimSun"/>
-                                <w:sz w:val="28"/>
-                                <w:szCs w:val="28"/>
-                                <w:lang w:val="en-US" w:eastAsia="zh-CN"/>
-                              </w:rPr>
-                              <w:t>h</w:t>
-                            </w:r>
-                            <w:r>
-                              <w:rPr>
-                                <w:rFonts w:hint="eastAsia" w:eastAsia="SimSun"/>
-                                <w:sz w:val="28"/>
-                                <w:szCs w:val="28"/>
-                                <w:vertAlign w:val="superscript"/>
-                                <w:lang w:val="en-US" w:eastAsia="zh-CN"/>
-                              </w:rPr>
-                              <w:t>s</w:t>
-                            </w:r>
-                            <w:r>
-                              <w:rPr>
-                                <w:rFonts w:hint="default" w:ascii="Arial" w:hAnsi="Arial" w:eastAsia="SimSun" w:cs="Arial"/>
-                                <w:sz w:val="28"/>
-                                <w:szCs w:val="28"/>
-                                <w:lang w:val="en-US" w:eastAsia="zh-CN"/>
-                              </w:rPr>
-                              <w:t>•</w:t>
-                            </w:r>
-                            <w:r>
-                              <w:rPr>
-                                <w:rFonts w:hint="eastAsia" w:eastAsia="SimSun"/>
-                                <w:sz w:val="28"/>
-                                <w:szCs w:val="28"/>
-                                <w:lang w:val="en-US" w:eastAsia="zh-CN"/>
-                              </w:rPr>
-                              <w:t>f</w:t>
-                            </w:r>
-                            <w:r>
-                              <w:rPr>
-                                <w:rFonts w:hint="eastAsia" w:eastAsia="SimSun"/>
-                                <w:sz w:val="28"/>
-                                <w:szCs w:val="28"/>
-                                <w:vertAlign w:val="subscript"/>
-                                <w:lang w:val="en-US" w:eastAsia="zh-CN"/>
-                              </w:rPr>
-                              <w:t>rev</w:t>
-                            </w:r>
-                            <w:r>
-                              <w:rPr>
-                                <w:rFonts w:hint="eastAsia" w:eastAsia="SimSun"/>
-                                <w:sz w:val="28"/>
-                                <w:szCs w:val="28"/>
-                                <w:vertAlign w:val="superscript"/>
-                                <w:lang w:val="en-US" w:eastAsia="zh-CN"/>
-                              </w:rPr>
-                              <w:t>s</w:t>
-                            </w:r>
-                          </w:p>
-                        </w:txbxContent>
-                      </wps:txbx>
-                      <wps:bodyPr upright="1"/>
-                    </wps:wsp>
-                  </a:graphicData>
-                </a:graphic>
-              </wp:anchor>
-            </w:drawing>
-          </mc:Choice>
-          <mc:Fallback>
-            <w:pict>
-              <v:shape id="文本框 613" o:spid="_x0000_s1026" o:spt="202" type="#_x0000_t202" style="position:absolute;left:0pt;margin-left:-65.55pt;margin-top:405.6pt;height:67.65pt;width:69.3pt;z-index:70583296;mso-width-relative:page;mso-height-relative:page;" filled="f" stroked="f" coordsize="21600,21600" o:gfxdata="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">
-                <v:fill on="f" focussize="0,0"/>
-                <v:stroke on="f"/>
-                <v:imagedata o:title=""/>
-                <o:lock v:ext="edit" aspectratio="f"/>
-                <v:textbox>
-                  <w:txbxContent>
-                    <w:p>
-                      <w:pPr>
-                        <w:keepNext w:val="0"/>
-                        <w:keepLines w:val="0"/>
-                        <w:pageBreakBefore w:val="0"/>
-                        <w:widowControl/>
-                        <w:kinsoku w:val="0"/>
-                        <w:wordWrap/>
-                        <w:overflowPunct w:val="0"/>
-                        <w:topLinePunct w:val="0"/>
-                        <w:autoSpaceDE w:val="0"/>
-                        <w:autoSpaceDN w:val="0"/>
-                        <w:bidi w:val="0"/>
-                        <w:adjustRightInd/>
-                        <w:snapToGrid/>
-                        <w:spacing w:after="0" w:line="80" w:lineRule="atLeast"/>
-                        <w:ind w:left="0" w:leftChars="0" w:right="0" w:rightChars="0" w:firstLine="0" w:firstLineChars="0"/>
-                        <w:jc w:val="left"/>
-                        <w:textAlignment w:val="auto"/>
-                        <w:outlineLvl w:val="9"/>
-                        <w:rPr>
-                          <w:rFonts w:hint="eastAsia" w:eastAsia="SimSun"/>
-                          <w:sz w:val="28"/>
-                          <w:szCs w:val="28"/>
-                          <w:lang w:val="en-US" w:eastAsia="zh-CN"/>
-                        </w:rPr>
-                      </w:pPr>
-                      <w:r>
-                        <w:rPr>
-                          <w:rFonts w:hint="eastAsia" w:eastAsia="SimSun"/>
-                          <w:sz w:val="28"/>
-                          <w:szCs w:val="28"/>
-                          <w:lang w:val="en-US" w:eastAsia="zh-CN"/>
-                        </w:rPr>
-                        <w:t xml:space="preserve"> f</w:t>
-                      </w:r>
-                      <w:r>
-                        <w:rPr>
-                          <w:rFonts w:hint="eastAsia" w:eastAsia="SimSun"/>
-                          <w:sz w:val="28"/>
-                          <w:szCs w:val="28"/>
-                          <w:vertAlign w:val="subscript"/>
-                          <w:lang w:val="en-US" w:eastAsia="zh-CN"/>
-                        </w:rPr>
-                        <w:t>rf</w:t>
-                      </w:r>
-                      <w:r>
-                        <w:rPr>
-                          <w:rFonts w:hint="eastAsia" w:eastAsia="SimSun"/>
-                          <w:sz w:val="28"/>
-                          <w:szCs w:val="28"/>
-                          <w:vertAlign w:val="superscript"/>
-                          <w:lang w:val="en-US" w:eastAsia="zh-CN"/>
-                        </w:rPr>
-                        <w:t>s</w:t>
-                      </w:r>
-                      <w:r>
-                        <w:rPr>
-                          <w:rFonts w:hint="eastAsia" w:eastAsia="SimSun"/>
-                          <w:sz w:val="28"/>
-                          <w:szCs w:val="28"/>
-                          <w:vertAlign w:val="baseline"/>
-                          <w:lang w:val="en-US" w:eastAsia="zh-CN"/>
-                        </w:rPr>
-                        <w:t>=</w:t>
-                      </w:r>
-                    </w:p>
-                    <w:p>
-                      <w:pPr>
-                        <w:keepNext w:val="0"/>
-                        <w:keepLines w:val="0"/>
-                        <w:pageBreakBefore w:val="0"/>
-                        <w:widowControl/>
-                        <w:kinsoku w:val="0"/>
-                        <w:wordWrap/>
-                        <w:overflowPunct w:val="0"/>
-                        <w:topLinePunct w:val="0"/>
-                        <w:autoSpaceDE w:val="0"/>
-                        <w:autoSpaceDN w:val="0"/>
-                        <w:bidi w:val="0"/>
-                        <w:adjustRightInd/>
-                        <w:snapToGrid/>
-                        <w:spacing w:after="0" w:line="80" w:lineRule="atLeast"/>
-                        <w:ind w:left="0" w:leftChars="0" w:right="0" w:rightChars="0" w:firstLine="0" w:firstLineChars="0"/>
-                        <w:jc w:val="left"/>
-                        <w:textAlignment w:val="auto"/>
-                        <w:outlineLvl w:val="9"/>
-                        <w:rPr>
-                          <w:rFonts w:hint="eastAsia" w:eastAsia="SimSun"/>
-                          <w:sz w:val="28"/>
-                          <w:szCs w:val="28"/>
-                          <w:lang w:val="en-US" w:eastAsia="zh-CN"/>
-                        </w:rPr>
-                      </w:pPr>
-                      <w:r>
-                        <w:rPr>
-                          <w:rFonts w:hint="eastAsia" w:eastAsia="SimSun"/>
-                          <w:sz w:val="28"/>
-                          <w:szCs w:val="28"/>
-                          <w:lang w:val="en-US" w:eastAsia="zh-CN"/>
-                        </w:rPr>
-                        <w:t>h</w:t>
-                      </w:r>
-                      <w:r>
-                        <w:rPr>
-                          <w:rFonts w:hint="eastAsia" w:eastAsia="SimSun"/>
-                          <w:sz w:val="28"/>
-                          <w:szCs w:val="28"/>
-                          <w:vertAlign w:val="superscript"/>
-                          <w:lang w:val="en-US" w:eastAsia="zh-CN"/>
-                        </w:rPr>
-                        <w:t>s</w:t>
-                      </w:r>
-                      <w:r>
-                        <w:rPr>
-                          <w:rFonts w:hint="default" w:ascii="Arial" w:hAnsi="Arial" w:eastAsia="SimSun" w:cs="Arial"/>
-                          <w:sz w:val="28"/>
-                          <w:szCs w:val="28"/>
-                          <w:lang w:val="en-US" w:eastAsia="zh-CN"/>
-                        </w:rPr>
-                        <w:t>•</w:t>
-                      </w:r>
-                      <w:r>
-                        <w:rPr>
-                          <w:rFonts w:hint="eastAsia" w:eastAsia="SimSun"/>
-                          <w:sz w:val="28"/>
-                          <w:szCs w:val="28"/>
-                          <w:lang w:val="en-US" w:eastAsia="zh-CN"/>
-                        </w:rPr>
-                        <w:t>f</w:t>
-                      </w:r>
-                      <w:r>
-                        <w:rPr>
-                          <w:rFonts w:hint="eastAsia" w:eastAsia="SimSun"/>
-                          <w:sz w:val="28"/>
-                          <w:szCs w:val="28"/>
-                          <w:vertAlign w:val="subscript"/>
-                          <w:lang w:val="en-US" w:eastAsia="zh-CN"/>
-                        </w:rPr>
-                        <w:t>rev</w:t>
-                      </w:r>
-                      <w:r>
-                        <w:rPr>
-                          <w:rFonts w:hint="eastAsia" w:eastAsia="SimSun"/>
-                          <w:sz w:val="28"/>
-                          <w:szCs w:val="28"/>
-                          <w:vertAlign w:val="superscript"/>
-                          <w:lang w:val="en-US" w:eastAsia="zh-CN"/>
-                        </w:rPr>
-                        <w:t>s</w:t>
-                      </w:r>
-                    </w:p>
-                  </w:txbxContent>
-                </v:textbox>
-              </v:shape>
             </w:pict>
           </mc:Fallback>
         </mc:AlternateContent>
@@ -1305,7 +1891,7 @@
             <v:path/>
             <v:fill on="f" focussize="0,0"/>
             <v:stroke on="f"/>
-            <v:imagedata r:id="rId7" o:title=""/>
+            <v:imagedata r:id="rId15" o:title=""/>
             <o:lock v:ext="edit" aspectratio="t"/>
           </v:shape>
         </w:pict>
@@ -1707,7 +2293,7 @@
         <mc:AlternateContent>
           <mc:Choice Requires="wps">
             <w:drawing>
-              <wp:anchor distT="0" distB="0" distL="114300" distR="114300" simplePos="0" relativeHeight="70585344" behindDoc="0" locked="0" layoutInCell="1" allowOverlap="1">
+              <wp:anchor distT="0" distB="0" distL="114300" distR="114300" simplePos="0" relativeHeight="2131283968" behindDoc="0" locked="0" layoutInCell="1" allowOverlap="1">
                 <wp:simplePos x="0" y="0"/>
                 <wp:positionH relativeFrom="column">
                   <wp:posOffset>4460240</wp:posOffset>
@@ -1768,7 +2354,7 @@
           </mc:Choice>
           <mc:Fallback>
             <w:pict>
-              <v:rect id="_x0000_s1026" o:spid="_x0000_s1026" o:spt="1" style="position:absolute;left:0pt;flip:x;margin-left:351.2pt;margin-top:359.9pt;height:94.8pt;width:1.4pt;z-index:70585344;v-text-anchor:middle;mso-width-relative:page;mso-height-relative:page;" fillcolor="#FF0000" filled="t" stroked="f" coordsize="21600,21600" o:gfxdata="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">
+              <v:rect id="_x0000_s1026" o:spid="_x0000_s1026" o:spt="1" style="position:absolute;left:0pt;flip:x;margin-left:351.2pt;margin-top:359.9pt;height:94.8pt;width:1.4pt;z-index:2131283968;v-text-anchor:middle;mso-width-relative:page;mso-height-relative:page;" fillcolor="#FF0000" filled="t" stroked="f" coordsize="21600,21600" o:gfxdata="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">
                 <v:fill on="t" opacity="32768f" focussize="0,0"/>
                 <v:stroke on="f" weight="1pt" miterlimit="8" joinstyle="miter"/>
                 <v:imagedata o:title=""/>
@@ -2356,23 +2942,6 @@
         <w:rPr>
           <w:sz w:val="22"/>
         </w:rPr>
-        <w:pict>
-          <v:shape id="图片 685" o:spid="_x0000_s1216" o:spt="75" alt="" type="#_x0000_t75" style="position:absolute;left:0pt;margin-left:333.3pt;margin-top:332.4pt;height:12.55pt;width:36.5pt;z-index:1343538176;mso-width-relative:page;mso-height-relative:page;" o:ole="t" filled="f" o:preferrelative="t" stroked="f" coordsize="21600,21600">
-            <v:path/>
-            <v:fill on="f" focussize="0,0"/>
-            <v:stroke on="f"/>
-            <v:imagedata r:id="rId9" o:title=""/>
-            <o:lock v:ext="edit" aspectratio="t"/>
-          </v:shape>
-          <o:OLEObject Type="Embed" ProgID="" ShapeID="图片 685" DrawAspect="Content" ObjectID="_1468075726" r:id="rId8">
-            <o:LockedField>false</o:LockedField>
-          </o:OLEObject>
-        </w:pict>
-      </w:r>
-      <w:r>
-        <w:rPr>
-          <w:sz w:val="22"/>
-        </w:rPr>
         <w:drawing>
           <wp:anchor distT="0" distB="0" distL="114300" distR="114300" simplePos="0" relativeHeight="1335808000" behindDoc="0" locked="0" layoutInCell="1" allowOverlap="1">
             <wp:simplePos x="0" y="0"/>
@@ -2399,7 +2968,7 @@
                     </pic:cNvPicPr>
                   </pic:nvPicPr>
                   <pic:blipFill>
-                    <a:blip r:embed="rId10"/>
+                    <a:blip r:embed="rId16"/>
                     <a:stretch>
                       <a:fillRect/>
                     </a:stretch>
@@ -2432,423 +3001,7 @@
             <v:path/>
             <v:fill on="f" focussize="0,0"/>
             <v:stroke on="f"/>
-            <v:imagedata r:id="rId11" o:title=""/>
-            <o:lock v:ext="edit" aspectratio="t"/>
-          </v:shape>
-        </w:pict>
-      </w:r>
-      <w:r>
-        <w:rPr>
-          <w:sz w:val="22"/>
-        </w:rPr>
-        <mc:AlternateContent>
-          <mc:Choice Requires="wps">
-            <w:drawing>
-              <wp:anchor distT="0" distB="0" distL="114300" distR="114300" simplePos="0" relativeHeight="1162467328" behindDoc="0" locked="0" layoutInCell="1" allowOverlap="1">
-                <wp:simplePos x="0" y="0"/>
-                <wp:positionH relativeFrom="column">
-                  <wp:posOffset>-812800</wp:posOffset>
-                </wp:positionH>
-                <wp:positionV relativeFrom="paragraph">
-                  <wp:posOffset>4288790</wp:posOffset>
-                </wp:positionV>
-                <wp:extent cx="1021080" cy="1153795"/>
-                <wp:effectExtent l="0" t="0" r="0" b="0"/>
-                <wp:wrapNone/>
-                <wp:docPr id="34" name="文本框 613"/>
-                <wp:cNvGraphicFramePr/>
-                <a:graphic xmlns:a="http://schemas.openxmlformats.org/drawingml/2006/main">
-                  <a:graphicData uri="http://schemas.microsoft.com/office/word/2010/wordprocessingShape">
-                    <wps:wsp>
-                      <wps:cNvSpPr txBox="1"/>
-                      <wps:spPr>
-                        <a:xfrm>
-                          <a:off x="0" y="0"/>
-                          <a:ext cx="1021080" cy="1153795"/>
-                        </a:xfrm>
-                        <a:prstGeom prst="rect">
-                          <a:avLst/>
-                        </a:prstGeom>
-                        <a:noFill/>
-                        <a:ln w="9525">
-                          <a:noFill/>
-                        </a:ln>
-                      </wps:spPr>
-                      <wps:txbx>
-                        <w:txbxContent>
-                          <w:p>
-                            <w:pPr>
-                              <w:keepNext w:val="0"/>
-                              <w:keepLines w:val="0"/>
-                              <w:pageBreakBefore w:val="0"/>
-                              <w:widowControl/>
-                              <w:kinsoku/>
-                              <w:wordWrap/>
-                              <w:overflowPunct/>
-                              <w:topLinePunct w:val="0"/>
-                              <w:autoSpaceDE/>
-                              <w:autoSpaceDN/>
-                              <w:bidi w:val="0"/>
-                              <w:adjustRightInd/>
-                              <w:snapToGrid/>
-                              <w:spacing w:after="80" w:line="240" w:lineRule="atLeast"/>
-                              <w:ind w:left="0" w:leftChars="0" w:right="0" w:rightChars="0" w:firstLine="0" w:firstLineChars="0"/>
-                              <w:jc w:val="both"/>
-                              <w:textAlignment w:val="auto"/>
-                              <w:outlineLvl w:val="9"/>
-                              <w:rPr>
-                                <w:rFonts w:hint="eastAsia" w:eastAsia="SimSun"/>
-                                <w:sz w:val="28"/>
-                                <w:szCs w:val="28"/>
-                                <w:lang w:val="en-US" w:eastAsia="zh-CN"/>
-                              </w:rPr>
-                            </w:pPr>
-                            <w:r>
-                              <w:rPr>
-                                <w:rFonts w:hint="eastAsia" w:eastAsia="SimSun"/>
-                                <w:sz w:val="28"/>
-                                <w:szCs w:val="28"/>
-                                <w:lang w:val="en-US" w:eastAsia="zh-CN"/>
-                              </w:rPr>
-                              <w:t xml:space="preserve"> f</w:t>
-                            </w:r>
-                            <w:r>
-                              <w:rPr>
-                                <w:rFonts w:hint="eastAsia" w:eastAsia="SimSun"/>
-                                <w:sz w:val="28"/>
-                                <w:szCs w:val="28"/>
-                                <w:vertAlign w:val="subscript"/>
-                                <w:lang w:val="en-US" w:eastAsia="zh-CN"/>
-                              </w:rPr>
-                              <w:t>rf</w:t>
-                            </w:r>
-                            <w:r>
-                              <w:rPr>
-                                <w:rFonts w:hint="eastAsia" w:eastAsia="SimSun"/>
-                                <w:sz w:val="28"/>
-                                <w:szCs w:val="28"/>
-                                <w:vertAlign w:val="superscript"/>
-                                <w:lang w:val="en-US" w:eastAsia="zh-CN"/>
-                              </w:rPr>
-                              <w:t>l</w:t>
-                            </w:r>
-                            <w:r>
-                              <w:rPr>
-                                <w:rFonts w:hint="eastAsia" w:eastAsia="SimSun"/>
-                                <w:sz w:val="28"/>
-                                <w:szCs w:val="28"/>
-                                <w:lang w:val="en-US" w:eastAsia="zh-CN"/>
-                              </w:rPr>
-                              <w:t>=</w:t>
-                            </w:r>
-                          </w:p>
-                          <w:p>
-                            <w:pPr>
-                              <w:keepNext w:val="0"/>
-                              <w:keepLines w:val="0"/>
-                              <w:pageBreakBefore w:val="0"/>
-                              <w:widowControl/>
-                              <w:kinsoku/>
-                              <w:wordWrap/>
-                              <w:overflowPunct/>
-                              <w:topLinePunct w:val="0"/>
-                              <w:autoSpaceDE/>
-                              <w:autoSpaceDN/>
-                              <w:bidi w:val="0"/>
-                              <w:adjustRightInd/>
-                              <w:snapToGrid/>
-                              <w:spacing w:after="80" w:line="240" w:lineRule="atLeast"/>
-                              <w:ind w:left="0" w:leftChars="0" w:right="0" w:rightChars="0" w:firstLine="0" w:firstLineChars="0"/>
-                              <w:jc w:val="left"/>
-                              <w:textAlignment w:val="auto"/>
-                              <w:outlineLvl w:val="9"/>
-                              <w:rPr>
-                                <w:rFonts w:hint="eastAsia" w:eastAsia="SimSun"/>
-                                <w:sz w:val="28"/>
-                                <w:szCs w:val="28"/>
-                                <w:lang w:val="en-US" w:eastAsia="zh-CN"/>
-                              </w:rPr>
-                            </w:pPr>
-                            <w:r>
-                              <w:rPr>
-                                <w:rFonts w:hint="eastAsia" w:eastAsia="SimSun"/>
-                                <w:sz w:val="28"/>
-                                <w:szCs w:val="28"/>
-                                <w:lang w:val="en-US" w:eastAsia="zh-CN"/>
-                              </w:rPr>
-                              <w:t>h</w:t>
-                            </w:r>
-                            <w:r>
-                              <w:rPr>
-                                <w:rFonts w:hint="eastAsia" w:eastAsia="SimSun"/>
-                                <w:sz w:val="28"/>
-                                <w:szCs w:val="28"/>
-                                <w:vertAlign w:val="superscript"/>
-                                <w:lang w:val="en-US" w:eastAsia="zh-CN"/>
-                              </w:rPr>
-                              <w:t>l</w:t>
-                            </w:r>
-                            <w:r>
-                              <w:rPr>
-                                <w:rFonts w:hint="default" w:ascii="Arial" w:hAnsi="Arial" w:eastAsia="SimSun" w:cs="Arial"/>
-                                <w:sz w:val="28"/>
-                                <w:szCs w:val="28"/>
-                                <w:lang w:val="en-US" w:eastAsia="zh-CN"/>
-                              </w:rPr>
-                              <w:t>•</w:t>
-                            </w:r>
-                            <w:r>
-                              <w:rPr>
-                                <w:rFonts w:hint="eastAsia" w:eastAsia="SimSun"/>
-                                <w:sz w:val="28"/>
-                                <w:szCs w:val="28"/>
-                                <w:lang w:val="en-US" w:eastAsia="zh-CN"/>
-                              </w:rPr>
-                              <w:t>f</w:t>
-                            </w:r>
-                            <w:r>
-                              <w:rPr>
-                                <w:rFonts w:hint="eastAsia" w:eastAsia="SimSun"/>
-                                <w:sz w:val="28"/>
-                                <w:szCs w:val="28"/>
-                                <w:vertAlign w:val="subscript"/>
-                                <w:lang w:val="en-US" w:eastAsia="zh-CN"/>
-                              </w:rPr>
-                              <w:t>rev</w:t>
-                            </w:r>
-                            <w:r>
-                              <w:rPr>
-                                <w:rFonts w:hint="eastAsia" w:eastAsia="SimSun"/>
-                                <w:sz w:val="28"/>
-                                <w:szCs w:val="28"/>
-                                <w:vertAlign w:val="superscript"/>
-                                <w:lang w:val="en-US" w:eastAsia="zh-CN"/>
-                              </w:rPr>
-                              <w:t>l</w:t>
-                            </w:r>
-                          </w:p>
-                          <w:p>
-                            <w:pPr>
-                              <w:jc w:val="left"/>
-                              <w:rPr>
-                                <w:rFonts w:hint="eastAsia" w:eastAsia="SimSun"/>
-                                <w:sz w:val="22"/>
-                                <w:szCs w:val="22"/>
-                                <w:lang w:val="en-US" w:eastAsia="zh-CN"/>
-                              </w:rPr>
-                            </w:pPr>
-                          </w:p>
-                        </w:txbxContent>
-                      </wps:txbx>
-                      <wps:bodyPr upright="1"/>
-                    </wps:wsp>
-                  </a:graphicData>
-                </a:graphic>
-              </wp:anchor>
-            </w:drawing>
-          </mc:Choice>
-          <mc:Fallback>
-            <w:pict>
-              <v:shape id="文本框 613" o:spid="_x0000_s1026" o:spt="202" type="#_x0000_t202" style="position:absolute;left:0pt;margin-left:-64pt;margin-top:337.7pt;height:90.85pt;width:80.4pt;z-index:1162467328;mso-width-relative:page;mso-height-relative:page;" filled="f" stroked="f" coordsize="21600,21600" o:gfxdata="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">
-                <v:fill on="f" focussize="0,0"/>
-                <v:stroke on="f"/>
-                <v:imagedata o:title=""/>
-                <o:lock v:ext="edit" aspectratio="f"/>
-                <v:textbox>
-                  <w:txbxContent>
-                    <w:p>
-                      <w:pPr>
-                        <w:keepNext w:val="0"/>
-                        <w:keepLines w:val="0"/>
-                        <w:pageBreakBefore w:val="0"/>
-                        <w:widowControl/>
-                        <w:kinsoku/>
-                        <w:wordWrap/>
-                        <w:overflowPunct/>
-                        <w:topLinePunct w:val="0"/>
-                        <w:autoSpaceDE/>
-                        <w:autoSpaceDN/>
-                        <w:bidi w:val="0"/>
-                        <w:adjustRightInd/>
-                        <w:snapToGrid/>
-                        <w:spacing w:after="80" w:line="240" w:lineRule="atLeast"/>
-                        <w:ind w:left="0" w:leftChars="0" w:right="0" w:rightChars="0" w:firstLine="0" w:firstLineChars="0"/>
-                        <w:jc w:val="both"/>
-                        <w:textAlignment w:val="auto"/>
-                        <w:outlineLvl w:val="9"/>
-                        <w:rPr>
-                          <w:rFonts w:hint="eastAsia" w:eastAsia="SimSun"/>
-                          <w:sz w:val="28"/>
-                          <w:szCs w:val="28"/>
-                          <w:lang w:val="en-US" w:eastAsia="zh-CN"/>
-                        </w:rPr>
-                      </w:pPr>
-                      <w:r>
-                        <w:rPr>
-                          <w:rFonts w:hint="eastAsia" w:eastAsia="SimSun"/>
-                          <w:sz w:val="28"/>
-                          <w:szCs w:val="28"/>
-                          <w:lang w:val="en-US" w:eastAsia="zh-CN"/>
-                        </w:rPr>
-                        <w:t xml:space="preserve"> f</w:t>
-                      </w:r>
-                      <w:r>
-                        <w:rPr>
-                          <w:rFonts w:hint="eastAsia" w:eastAsia="SimSun"/>
-                          <w:sz w:val="28"/>
-                          <w:szCs w:val="28"/>
-                          <w:vertAlign w:val="subscript"/>
-                          <w:lang w:val="en-US" w:eastAsia="zh-CN"/>
-                        </w:rPr>
-                        <w:t>rf</w:t>
-                      </w:r>
-                      <w:r>
-                        <w:rPr>
-                          <w:rFonts w:hint="eastAsia" w:eastAsia="SimSun"/>
-                          <w:sz w:val="28"/>
-                          <w:szCs w:val="28"/>
-                          <w:vertAlign w:val="superscript"/>
-                          <w:lang w:val="en-US" w:eastAsia="zh-CN"/>
-                        </w:rPr>
-                        <w:t>l</w:t>
-                      </w:r>
-                      <w:r>
-                        <w:rPr>
-                          <w:rFonts w:hint="eastAsia" w:eastAsia="SimSun"/>
-                          <w:sz w:val="28"/>
-                          <w:szCs w:val="28"/>
-                          <w:lang w:val="en-US" w:eastAsia="zh-CN"/>
-                        </w:rPr>
-                        <w:t>=</w:t>
-                      </w:r>
-                    </w:p>
-                    <w:p>
-                      <w:pPr>
-                        <w:keepNext w:val="0"/>
-                        <w:keepLines w:val="0"/>
-                        <w:pageBreakBefore w:val="0"/>
-                        <w:widowControl/>
-                        <w:kinsoku/>
-                        <w:wordWrap/>
-                        <w:overflowPunct/>
-                        <w:topLinePunct w:val="0"/>
-                        <w:autoSpaceDE/>
-                        <w:autoSpaceDN/>
-                        <w:bidi w:val="0"/>
-                        <w:adjustRightInd/>
-                        <w:snapToGrid/>
-                        <w:spacing w:after="80" w:line="240" w:lineRule="atLeast"/>
-                        <w:ind w:left="0" w:leftChars="0" w:right="0" w:rightChars="0" w:firstLine="0" w:firstLineChars="0"/>
-                        <w:jc w:val="left"/>
-                        <w:textAlignment w:val="auto"/>
-                        <w:outlineLvl w:val="9"/>
-                        <w:rPr>
-                          <w:rFonts w:hint="eastAsia" w:eastAsia="SimSun"/>
-                          <w:sz w:val="28"/>
-                          <w:szCs w:val="28"/>
-                          <w:lang w:val="en-US" w:eastAsia="zh-CN"/>
-                        </w:rPr>
-                      </w:pPr>
-                      <w:r>
-                        <w:rPr>
-                          <w:rFonts w:hint="eastAsia" w:eastAsia="SimSun"/>
-                          <w:sz w:val="28"/>
-                          <w:szCs w:val="28"/>
-                          <w:lang w:val="en-US" w:eastAsia="zh-CN"/>
-                        </w:rPr>
-                        <w:t>h</w:t>
-                      </w:r>
-                      <w:r>
-                        <w:rPr>
-                          <w:rFonts w:hint="eastAsia" w:eastAsia="SimSun"/>
-                          <w:sz w:val="28"/>
-                          <w:szCs w:val="28"/>
-                          <w:vertAlign w:val="superscript"/>
-                          <w:lang w:val="en-US" w:eastAsia="zh-CN"/>
-                        </w:rPr>
-                        <w:t>l</w:t>
-                      </w:r>
-                      <w:r>
-                        <w:rPr>
-                          <w:rFonts w:hint="default" w:ascii="Arial" w:hAnsi="Arial" w:eastAsia="SimSun" w:cs="Arial"/>
-                          <w:sz w:val="28"/>
-                          <w:szCs w:val="28"/>
-                          <w:lang w:val="en-US" w:eastAsia="zh-CN"/>
-                        </w:rPr>
-                        <w:t>•</w:t>
-                      </w:r>
-                      <w:r>
-                        <w:rPr>
-                          <w:rFonts w:hint="eastAsia" w:eastAsia="SimSun"/>
-                          <w:sz w:val="28"/>
-                          <w:szCs w:val="28"/>
-                          <w:lang w:val="en-US" w:eastAsia="zh-CN"/>
-                        </w:rPr>
-                        <w:t>f</w:t>
-                      </w:r>
-                      <w:r>
-                        <w:rPr>
-                          <w:rFonts w:hint="eastAsia" w:eastAsia="SimSun"/>
-                          <w:sz w:val="28"/>
-                          <w:szCs w:val="28"/>
-                          <w:vertAlign w:val="subscript"/>
-                          <w:lang w:val="en-US" w:eastAsia="zh-CN"/>
-                        </w:rPr>
-                        <w:t>rev</w:t>
-                      </w:r>
-                      <w:r>
-                        <w:rPr>
-                          <w:rFonts w:hint="eastAsia" w:eastAsia="SimSun"/>
-                          <w:sz w:val="28"/>
-                          <w:szCs w:val="28"/>
-                          <w:vertAlign w:val="superscript"/>
-                          <w:lang w:val="en-US" w:eastAsia="zh-CN"/>
-                        </w:rPr>
-                        <w:t>l</w:t>
-                      </w:r>
-                    </w:p>
-                    <w:p>
-                      <w:pPr>
-                        <w:jc w:val="left"/>
-                        <w:rPr>
-                          <w:rFonts w:hint="eastAsia" w:eastAsia="SimSun"/>
-                          <w:sz w:val="22"/>
-                          <w:szCs w:val="22"/>
-                          <w:lang w:val="en-US" w:eastAsia="zh-CN"/>
-                        </w:rPr>
-                      </w:pPr>
-                    </w:p>
-                  </w:txbxContent>
-                </v:textbox>
-              </v:shape>
-            </w:pict>
-          </mc:Fallback>
-        </mc:AlternateContent>
-      </w:r>
-      <w:r>
-        <w:rPr>
-          <w:sz w:val="22"/>
-        </w:rPr>
-        <w:pict>
-          <v:shape id="图片 685" o:spid="_x0000_s1214" o:spt="75" type="#_x0000_t75" style="position:absolute;left:0pt;margin-left:358.4pt;margin-top:239.4pt;height:12.55pt;width:15.15pt;z-index:1331806208;mso-width-relative:page;mso-height-relative:page;" filled="f" o:preferrelative="t" stroked="f" coordsize="21600,21600">
-            <v:path/>
-            <v:fill on="f" focussize="0,0"/>
-            <v:stroke on="f"/>
-            <v:imagedata r:id="rId12" o:title=""/>
-            <o:lock v:ext="edit" aspectratio="t"/>
-          </v:shape>
-        </w:pict>
-      </w:r>
-      <w:r>
-        <w:rPr>
-          <w:sz w:val="22"/>
-        </w:rPr>
-        <w:pict>
-          <v:shape id="图片 685" o:spid="_x0000_s1213" o:spt="75" type="#_x0000_t75" style="position:absolute;left:0pt;margin-left:197.75pt;margin-top:241.25pt;height:12.55pt;width:15.15pt;z-index:971756544;mso-width-relative:page;mso-height-relative:page;" filled="f" o:preferrelative="t" stroked="f" coordsize="21600,21600">
-            <v:path/>
-            <v:fill on="f" focussize="0,0"/>
-            <v:stroke on="f"/>
-            <v:imagedata r:id="rId12" o:title=""/>
+            <v:imagedata r:id="rId5" o:title=""/>
             <o:lock v:ext="edit" aspectratio="t"/>
           </v:shape>
         </w:pict>
@@ -3025,17 +3178,22 @@
       </w:r>
       <w:r>
         <w:rPr>
-          <w:sz w:val="22"/>
-        </w:rPr>
-        <w:pict>
-          <v:shape id="图片 685" o:spid="_x0000_s1212" o:spt="75" type="#_x0000_t75" style="position:absolute;left:0pt;margin-left:27.05pt;margin-top:242.4pt;height:12.55pt;width:15.15pt;z-index:611706880;mso-width-relative:page;mso-height-relative:page;" filled="f" o:preferrelative="t" stroked="f" coordsize="21600,21600">
-            <v:path/>
+          <w:position w:val="-16"/>
+          <w:sz w:val="22"/>
+        </w:rPr>
+        <w:object>
+          <v:shape id="_x0000_i1025" o:spt="75" type="#_x0000_t75" style="height:29pt;width:72pt;" o:ole="t" filled="f" o:preferrelative="t" stroked="f" coordsize="21600,21600">
             <v:fill on="f" focussize="0,0"/>
             <v:stroke on="f"/>
-            <v:imagedata r:id="rId12" o:title=""/>
+            <v:imagedata r:id="rId18" o:title=""/>
             <o:lock v:ext="edit" aspectratio="t"/>
+            <w10:wrap type="none"/>
+            <w10:anchorlock/>
           </v:shape>
-        </w:pict>
+          <o:OLEObject Type="Embed" ProgID="Equation.KSEE3" ShapeID="_x0000_i1025" DrawAspect="Content" ObjectID="_1468075731" r:id="rId17">
+            <o:LockedField>false</o:LockedField>
+          </o:OLEObject>
+        </w:object>
       </w:r>
       <w:r>
         <w:rPr>
@@ -4201,57 +4359,6 @@
       </w:r>
       <w:r>
         <w:drawing>
-          <wp:anchor distT="0" distB="0" distL="114300" distR="114300" simplePos="0" relativeHeight="251681792" behindDoc="0" locked="0" layoutInCell="1" allowOverlap="1">
-            <wp:simplePos x="0" y="0"/>
-            <wp:positionH relativeFrom="column">
-              <wp:posOffset>177800</wp:posOffset>
-            </wp:positionH>
-            <wp:positionV relativeFrom="paragraph">
-              <wp:posOffset>1929130</wp:posOffset>
-            </wp:positionV>
-            <wp:extent cx="5267960" cy="1294765"/>
-            <wp:effectExtent l="0" t="0" r="8890" b="635"/>
-            <wp:wrapNone/>
-            <wp:docPr id="5" name="图片 2"/>
-            <wp:cNvGraphicFramePr>
-              <a:graphicFrameLocks xmlns:a="http://schemas.openxmlformats.org/drawingml/2006/main" noChangeAspect="1"/>
-            </wp:cNvGraphicFramePr>
-            <a:graphic xmlns:a="http://schemas.openxmlformats.org/drawingml/2006/main">
-              <a:graphicData uri="http://schemas.openxmlformats.org/drawingml/2006/picture">
-                <pic:pic xmlns:pic="http://schemas.openxmlformats.org/drawingml/2006/picture">
-                  <pic:nvPicPr>
-                    <pic:cNvPr id="5" name="图片 2"/>
-                    <pic:cNvPicPr>
-                      <a:picLocks noChangeAspect="1"/>
-                    </pic:cNvPicPr>
-                  </pic:nvPicPr>
-                  <pic:blipFill>
-                    <a:blip r:embed="rId13"/>
-                    <a:stretch>
-                      <a:fillRect/>
-                    </a:stretch>
-                  </pic:blipFill>
-                  <pic:spPr>
-                    <a:xfrm>
-                      <a:off x="0" y="0"/>
-                      <a:ext cx="5267960" cy="1294765"/>
-                    </a:xfrm>
-                    <a:prstGeom prst="rect">
-                      <a:avLst/>
-                    </a:prstGeom>
-                    <a:noFill/>
-                    <a:ln w="9525">
-                      <a:noFill/>
-                    </a:ln>
-                  </pic:spPr>
-                </pic:pic>
-              </a:graphicData>
-            </a:graphic>
-          </wp:anchor>
-        </w:drawing>
-      </w:r>
-      <w:r>
-        <w:drawing>
           <wp:anchor distT="0" distB="0" distL="114300" distR="114300" simplePos="0" relativeHeight="251680768" behindDoc="0" locked="0" layoutInCell="1" allowOverlap="1">
             <wp:simplePos x="0" y="0"/>
             <wp:positionH relativeFrom="column">
@@ -4277,7 +4384,7 @@
                     </pic:cNvPicPr>
                   </pic:nvPicPr>
                   <pic:blipFill>
-                    <a:blip r:embed="rId14"/>
+                    <a:blip r:embed="rId19"/>
                     <a:stretch>
                       <a:fillRect/>
                     </a:stretch>
@@ -4306,21 +4413,7 @@
           <w:sz w:val="22"/>
         </w:rPr>
         <w:pict>
-          <v:shape id="图片 685" o:spid="_x0000_s1207" o:spt="75" type="#_x0000_t75" style="position:absolute;left:0pt;margin-left:192.55pt;margin-top:330.4pt;height:12.55pt;width:36.45pt;z-index:259387392;mso-width-relative:page;mso-height-relative:page;" filled="f" o:preferrelative="t" stroked="f" coordsize="21600,21600">
-            <v:path/>
-            <v:fill on="f" focussize="0,0"/>
-            <v:stroke on="f"/>
-            <v:imagedata r:id="rId15" o:title=""/>
-            <o:lock v:ext="edit" aspectratio="t"/>
-          </v:shape>
-        </w:pict>
-      </w:r>
-      <w:r>
-        <w:rPr>
-          <w:sz w:val="22"/>
-        </w:rPr>
-        <w:pict>
-          <v:shape id="文本框 613" o:spid="_x0000_s1203" o:spt="202" type="#_x0000_t202" style="position:absolute;left:0pt;margin-left:402.8pt;margin-top:431.45pt;height:21.05pt;width:28.9pt;z-index:70581248;mso-width-relative:page;mso-height-relative:page;" filled="f" stroked="f" coordsize="21600,21600">
+          <v:shape id="文本框 613" o:spid="_x0000_s1203" o:spt="202" type="#_x0000_t202" style="position:absolute;left:0pt;margin-left:402.8pt;margin-top:431.45pt;height:21.05pt;width:28.9pt;z-index:2131288064;mso-width-relative:page;mso-height-relative:page;" filled="f" stroked="f" coordsize="21600,21600">
             <v:path/>
             <v:fill on="f" focussize="0,0"/>
             <v:stroke on="f"/>
@@ -4362,7 +4455,7 @@
             <v:path/>
             <v:fill on="f" focussize="0,0"/>
             <v:stroke on="f"/>
-            <v:imagedata r:id="rId10" o:title="图片1"/>
+            <v:imagedata r:id="rId16" o:title="图片1"/>
             <o:lock v:ext="edit" aspectratio="t"/>
           </v:shape>
         </w:pict>
@@ -4376,7 +4469,7 @@
             <v:path/>
             <v:fill on="f" focussize="0,0"/>
             <v:stroke on="f"/>
-            <v:imagedata r:id="rId10" o:title="图片1"/>
+            <v:imagedata r:id="rId16" o:title="图片1"/>
             <o:lock v:ext="edit" aspectratio="t"/>
           </v:shape>
         </w:pict>
@@ -4418,7 +4511,7 @@
             <v:path/>
             <v:fill on="f" focussize="0,0"/>
             <v:stroke on="f"/>
-            <v:imagedata r:id="rId10" o:title="图片1"/>
+            <v:imagedata r:id="rId16" o:title="图片1"/>
             <o:lock v:ext="edit" aspectratio="t"/>
           </v:shape>
         </w:pict>
@@ -4484,7 +4577,7 @@
           <w:sz w:val="22"/>
         </w:rPr>
         <w:pict>
-          <v:line id="箭头 631" o:spid="_x0000_s1164" o:spt="20" style="position:absolute;left:0pt;margin-left:11.3pt;margin-top:430.8pt;height:0.25pt;width:406.25pt;z-index:70584320;mso-width-relative:page;mso-height-relative:page;" filled="f" stroked="t" coordsize="21600,21600">
+          <v:line id="箭头 631" o:spid="_x0000_s1164" o:spt="20" style="position:absolute;left:0pt;margin-left:11.3pt;margin-top:430.8pt;height:0.25pt;width:406.25pt;z-index:2131287040;mso-width-relative:page;mso-height-relative:page;" filled="f" stroked="t" coordsize="21600,21600">
             <v:path arrowok="t"/>
             <v:fill on="f" focussize="0,0"/>
             <v:stroke color="#000000" endarrow="block"/>
@@ -4503,20 +4596,6 @@
             <v:fill on="f" focussize="0,0"/>
             <v:stroke on="f"/>
             <v:imagedata r:id="rId4" o:title=""/>
-            <o:lock v:ext="edit" aspectratio="t"/>
-          </v:shape>
-        </w:pict>
-      </w:r>
-      <w:r>
-        <w:rPr>
-          <w:sz w:val="22"/>
-        </w:rPr>
-        <w:pict>
-          <v:shape id="图片 816" o:spid="_x0000_s1161" o:spt="75" type="#_x0000_t75" style="position:absolute;left:0pt;margin-left:336.55pt;margin-top:339.25pt;height:80.45pt;width:51.3pt;z-index:255442944;mso-width-relative:page;mso-height-relative:page;" filled="f" o:preferrelative="t" stroked="f" coordsize="21600,21600">
-            <v:path/>
-            <v:fill on="f" focussize="0,0"/>
-            <v:stroke on="f"/>
-            <v:imagedata r:id="rId11" o:title=""/>
             <o:lock v:ext="edit" aspectratio="t"/>
           </v:shape>
         </w:pict>
@@ -4562,769 +4641,11 @@
       </w:r>
       <w:r>
         <w:rPr>
-          <w:sz w:val="22"/>
-        </w:rPr>
-        <mc:AlternateContent>
-          <mc:Choice Requires="wps">
-            <w:drawing>
-              <wp:anchor distT="0" distB="0" distL="114300" distR="114300" simplePos="0" relativeHeight="251751424" behindDoc="0" locked="0" layoutInCell="1" allowOverlap="1">
-                <wp:simplePos x="0" y="0"/>
-                <wp:positionH relativeFrom="column">
-                  <wp:posOffset>-957580</wp:posOffset>
-                </wp:positionH>
-                <wp:positionV relativeFrom="paragraph">
-                  <wp:posOffset>1207135</wp:posOffset>
-                </wp:positionV>
-                <wp:extent cx="1021080" cy="1153795"/>
-                <wp:effectExtent l="0" t="0" r="0" b="0"/>
-                <wp:wrapNone/>
-                <wp:docPr id="25" name="文本框 613"/>
-                <wp:cNvGraphicFramePr/>
-                <a:graphic xmlns:a="http://schemas.openxmlformats.org/drawingml/2006/main">
-                  <a:graphicData uri="http://schemas.microsoft.com/office/word/2010/wordprocessingShape">
-                    <wps:wsp>
-                      <wps:cNvSpPr txBox="1"/>
-                      <wps:spPr>
-                        <a:xfrm>
-                          <a:off x="758825" y="2236470"/>
-                          <a:ext cx="1021080" cy="1153795"/>
-                        </a:xfrm>
-                        <a:prstGeom prst="rect">
-                          <a:avLst/>
-                        </a:prstGeom>
-                        <a:noFill/>
-                        <a:ln w="9525">
-                          <a:noFill/>
-                        </a:ln>
-                      </wps:spPr>
-                      <wps:txbx>
-                        <w:txbxContent>
-                          <w:p>
-                            <w:pPr>
-                              <w:keepNext w:val="0"/>
-                              <w:keepLines w:val="0"/>
-                              <w:pageBreakBefore w:val="0"/>
-                              <w:widowControl/>
-                              <w:kinsoku/>
-                              <w:wordWrap/>
-                              <w:overflowPunct/>
-                              <w:topLinePunct w:val="0"/>
-                              <w:autoSpaceDE/>
-                              <w:autoSpaceDN/>
-                              <w:bidi w:val="0"/>
-                              <w:adjustRightInd/>
-                              <w:snapToGrid/>
-                              <w:spacing w:after="80" w:line="240" w:lineRule="atLeast"/>
-                              <w:ind w:left="0" w:leftChars="0" w:right="0" w:rightChars="0" w:firstLine="0" w:firstLineChars="0"/>
-                              <w:jc w:val="both"/>
-                              <w:textAlignment w:val="auto"/>
-                              <w:outlineLvl w:val="9"/>
-                              <w:rPr>
-                                <w:rFonts w:hint="eastAsia" w:eastAsia="SimSun"/>
-                                <w:sz w:val="28"/>
-                                <w:szCs w:val="28"/>
-                                <w:lang w:val="en-US" w:eastAsia="zh-CN"/>
-                              </w:rPr>
-                            </w:pPr>
-                            <w:r>
-                              <w:rPr>
-                                <w:rFonts w:hint="eastAsia" w:eastAsia="SimSun"/>
-                                <w:sz w:val="28"/>
-                                <w:szCs w:val="28"/>
-                                <w:lang w:val="en-US" w:eastAsia="zh-CN"/>
-                              </w:rPr>
-                              <w:t xml:space="preserve"> f</w:t>
-                            </w:r>
-                            <w:r>
-                              <w:rPr>
-                                <w:rFonts w:hint="eastAsia" w:eastAsia="SimSun"/>
-                                <w:sz w:val="28"/>
-                                <w:szCs w:val="28"/>
-                                <w:vertAlign w:val="subscript"/>
-                                <w:lang w:val="en-US" w:eastAsia="zh-CN"/>
-                              </w:rPr>
-                              <w:t>rf</w:t>
-                            </w:r>
-                            <w:r>
-                              <w:rPr>
-                                <w:rFonts w:hint="eastAsia" w:eastAsia="SimSun"/>
-                                <w:sz w:val="28"/>
-                                <w:szCs w:val="28"/>
-                                <w:vertAlign w:val="superscript"/>
-                                <w:lang w:val="en-US" w:eastAsia="zh-CN"/>
-                              </w:rPr>
-                              <w:t>l</w:t>
-                            </w:r>
-                            <w:r>
-                              <w:rPr>
-                                <w:rFonts w:hint="eastAsia" w:eastAsia="SimSun"/>
-                                <w:sz w:val="28"/>
-                                <w:szCs w:val="28"/>
-                                <w:lang w:val="en-US" w:eastAsia="zh-CN"/>
-                              </w:rPr>
-                              <w:t>=</w:t>
-                            </w:r>
-                          </w:p>
-                          <w:p>
-                            <w:pPr>
-                              <w:keepNext w:val="0"/>
-                              <w:keepLines w:val="0"/>
-                              <w:pageBreakBefore w:val="0"/>
-                              <w:widowControl/>
-                              <w:kinsoku/>
-                              <w:wordWrap/>
-                              <w:overflowPunct/>
-                              <w:topLinePunct w:val="0"/>
-                              <w:autoSpaceDE/>
-                              <w:autoSpaceDN/>
-                              <w:bidi w:val="0"/>
-                              <w:adjustRightInd/>
-                              <w:snapToGrid/>
-                              <w:spacing w:after="80" w:line="240" w:lineRule="atLeast"/>
-                              <w:ind w:left="0" w:leftChars="0" w:right="0" w:rightChars="0" w:firstLine="0" w:firstLineChars="0"/>
-                              <w:jc w:val="left"/>
-                              <w:textAlignment w:val="auto"/>
-                              <w:outlineLvl w:val="9"/>
-                              <w:rPr>
-                                <w:rFonts w:hint="eastAsia" w:eastAsia="SimSun"/>
-                                <w:sz w:val="28"/>
-                                <w:szCs w:val="28"/>
-                                <w:lang w:val="en-US" w:eastAsia="zh-CN"/>
-                              </w:rPr>
-                            </w:pPr>
-                            <w:r>
-                              <w:rPr>
-                                <w:rFonts w:hint="eastAsia" w:eastAsia="SimSun"/>
-                                <w:sz w:val="28"/>
-                                <w:szCs w:val="28"/>
-                                <w:lang w:val="en-US" w:eastAsia="zh-CN"/>
-                              </w:rPr>
-                              <w:t>h</w:t>
-                            </w:r>
-                            <w:r>
-                              <w:rPr>
-                                <w:rFonts w:hint="eastAsia" w:eastAsia="SimSun"/>
-                                <w:sz w:val="28"/>
-                                <w:szCs w:val="28"/>
-                                <w:vertAlign w:val="superscript"/>
-                                <w:lang w:val="en-US" w:eastAsia="zh-CN"/>
-                              </w:rPr>
-                              <w:t>l</w:t>
-                            </w:r>
-                            <w:r>
-                              <w:rPr>
-                                <w:rFonts w:hint="default" w:ascii="Arial" w:hAnsi="Arial" w:eastAsia="SimSun" w:cs="Arial"/>
-                                <w:sz w:val="28"/>
-                                <w:szCs w:val="28"/>
-                                <w:lang w:val="en-US" w:eastAsia="zh-CN"/>
-                              </w:rPr>
-                              <w:t>•</w:t>
-                            </w:r>
-                            <w:r>
-                              <w:rPr>
-                                <w:rFonts w:hint="eastAsia" w:eastAsia="SimSun"/>
-                                <w:sz w:val="28"/>
-                                <w:szCs w:val="28"/>
-                                <w:lang w:val="en-US" w:eastAsia="zh-CN"/>
-                              </w:rPr>
-                              <w:t>f</w:t>
-                            </w:r>
-                            <w:r>
-                              <w:rPr>
-                                <w:rFonts w:hint="eastAsia" w:eastAsia="SimSun"/>
-                                <w:sz w:val="28"/>
-                                <w:szCs w:val="28"/>
-                                <w:vertAlign w:val="subscript"/>
-                                <w:lang w:val="en-US" w:eastAsia="zh-CN"/>
-                              </w:rPr>
-                              <w:t>rev</w:t>
-                            </w:r>
-                            <w:r>
-                              <w:rPr>
-                                <w:rFonts w:hint="eastAsia" w:eastAsia="SimSun"/>
-                                <w:sz w:val="28"/>
-                                <w:szCs w:val="28"/>
-                                <w:vertAlign w:val="superscript"/>
-                                <w:lang w:val="en-US" w:eastAsia="zh-CN"/>
-                              </w:rPr>
-                              <w:t>l</w:t>
-                            </w:r>
-                          </w:p>
-                          <w:p>
-                            <w:pPr>
-                              <w:jc w:val="left"/>
-                              <w:rPr>
-                                <w:rFonts w:hint="eastAsia" w:eastAsia="SimSun"/>
-                                <w:sz w:val="22"/>
-                                <w:szCs w:val="22"/>
-                                <w:lang w:val="en-US" w:eastAsia="zh-CN"/>
-                              </w:rPr>
-                            </w:pPr>
-                          </w:p>
-                        </w:txbxContent>
-                      </wps:txbx>
-                      <wps:bodyPr upright="1"/>
-                    </wps:wsp>
-                  </a:graphicData>
-                </a:graphic>
-              </wp:anchor>
-            </w:drawing>
-          </mc:Choice>
-          <mc:Fallback>
-            <w:pict>
-              <v:shape id="文本框 613" o:spid="_x0000_s1026" o:spt="202" type="#_x0000_t202" style="position:absolute;left:0pt;margin-left:-75.4pt;margin-top:95.05pt;height:90.85pt;width:80.4pt;z-index:251751424;mso-width-relative:page;mso-height-relative:page;" filled="f" stroked="f" coordsize="21600,21600" o:gfxdata="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">
-                <v:fill on="f" focussize="0,0"/>
-                <v:stroke on="f"/>
-                <v:imagedata o:title=""/>
-                <o:lock v:ext="edit" aspectratio="f"/>
-                <v:textbox>
-                  <w:txbxContent>
-                    <w:p>
-                      <w:pPr>
-                        <w:keepNext w:val="0"/>
-                        <w:keepLines w:val="0"/>
-                        <w:pageBreakBefore w:val="0"/>
-                        <w:widowControl/>
-                        <w:kinsoku/>
-                        <w:wordWrap/>
-                        <w:overflowPunct/>
-                        <w:topLinePunct w:val="0"/>
-                        <w:autoSpaceDE/>
-                        <w:autoSpaceDN/>
-                        <w:bidi w:val="0"/>
-                        <w:adjustRightInd/>
-                        <w:snapToGrid/>
-                        <w:spacing w:after="80" w:line="240" w:lineRule="atLeast"/>
-                        <w:ind w:left="0" w:leftChars="0" w:right="0" w:rightChars="0" w:firstLine="0" w:firstLineChars="0"/>
-                        <w:jc w:val="both"/>
-                        <w:textAlignment w:val="auto"/>
-                        <w:outlineLvl w:val="9"/>
-                        <w:rPr>
-                          <w:rFonts w:hint="eastAsia" w:eastAsia="SimSun"/>
-                          <w:sz w:val="28"/>
-                          <w:szCs w:val="28"/>
-                          <w:lang w:val="en-US" w:eastAsia="zh-CN"/>
-                        </w:rPr>
-                      </w:pPr>
-                      <w:r>
-                        <w:rPr>
-                          <w:rFonts w:hint="eastAsia" w:eastAsia="SimSun"/>
-                          <w:sz w:val="28"/>
-                          <w:szCs w:val="28"/>
-                          <w:lang w:val="en-US" w:eastAsia="zh-CN"/>
-                        </w:rPr>
-                        <w:t xml:space="preserve"> f</w:t>
-                      </w:r>
-                      <w:r>
-                        <w:rPr>
-                          <w:rFonts w:hint="eastAsia" w:eastAsia="SimSun"/>
-                          <w:sz w:val="28"/>
-                          <w:szCs w:val="28"/>
-                          <w:vertAlign w:val="subscript"/>
-                          <w:lang w:val="en-US" w:eastAsia="zh-CN"/>
-                        </w:rPr>
-                        <w:t>rf</w:t>
-                      </w:r>
-                      <w:r>
-                        <w:rPr>
-                          <w:rFonts w:hint="eastAsia" w:eastAsia="SimSun"/>
-                          <w:sz w:val="28"/>
-                          <w:szCs w:val="28"/>
-                          <w:vertAlign w:val="superscript"/>
-                          <w:lang w:val="en-US" w:eastAsia="zh-CN"/>
-                        </w:rPr>
-                        <w:t>l</w:t>
-                      </w:r>
-                      <w:r>
-                        <w:rPr>
-                          <w:rFonts w:hint="eastAsia" w:eastAsia="SimSun"/>
-                          <w:sz w:val="28"/>
-                          <w:szCs w:val="28"/>
-                          <w:lang w:val="en-US" w:eastAsia="zh-CN"/>
-                        </w:rPr>
-                        <w:t>=</w:t>
-                      </w:r>
-                    </w:p>
-                    <w:p>
-                      <w:pPr>
-                        <w:keepNext w:val="0"/>
-                        <w:keepLines w:val="0"/>
-                        <w:pageBreakBefore w:val="0"/>
-                        <w:widowControl/>
-                        <w:kinsoku/>
-                        <w:wordWrap/>
-                        <w:overflowPunct/>
-                        <w:topLinePunct w:val="0"/>
-                        <w:autoSpaceDE/>
-                        <w:autoSpaceDN/>
-                        <w:bidi w:val="0"/>
-                        <w:adjustRightInd/>
-                        <w:snapToGrid/>
-                        <w:spacing w:after="80" w:line="240" w:lineRule="atLeast"/>
-                        <w:ind w:left="0" w:leftChars="0" w:right="0" w:rightChars="0" w:firstLine="0" w:firstLineChars="0"/>
-                        <w:jc w:val="left"/>
-                        <w:textAlignment w:val="auto"/>
-                        <w:outlineLvl w:val="9"/>
-                        <w:rPr>
-                          <w:rFonts w:hint="eastAsia" w:eastAsia="SimSun"/>
-                          <w:sz w:val="28"/>
-                          <w:szCs w:val="28"/>
-                          <w:lang w:val="en-US" w:eastAsia="zh-CN"/>
-                        </w:rPr>
-                      </w:pPr>
-                      <w:r>
-                        <w:rPr>
-                          <w:rFonts w:hint="eastAsia" w:eastAsia="SimSun"/>
-                          <w:sz w:val="28"/>
-                          <w:szCs w:val="28"/>
-                          <w:lang w:val="en-US" w:eastAsia="zh-CN"/>
-                        </w:rPr>
-                        <w:t>h</w:t>
-                      </w:r>
-                      <w:r>
-                        <w:rPr>
-                          <w:rFonts w:hint="eastAsia" w:eastAsia="SimSun"/>
-                          <w:sz w:val="28"/>
-                          <w:szCs w:val="28"/>
-                          <w:vertAlign w:val="superscript"/>
-                          <w:lang w:val="en-US" w:eastAsia="zh-CN"/>
-                        </w:rPr>
-                        <w:t>l</w:t>
-                      </w:r>
-                      <w:r>
-                        <w:rPr>
-                          <w:rFonts w:hint="default" w:ascii="Arial" w:hAnsi="Arial" w:eastAsia="SimSun" w:cs="Arial"/>
-                          <w:sz w:val="28"/>
-                          <w:szCs w:val="28"/>
-                          <w:lang w:val="en-US" w:eastAsia="zh-CN"/>
-                        </w:rPr>
-                        <w:t>•</w:t>
-                      </w:r>
-                      <w:r>
-                        <w:rPr>
-                          <w:rFonts w:hint="eastAsia" w:eastAsia="SimSun"/>
-                          <w:sz w:val="28"/>
-                          <w:szCs w:val="28"/>
-                          <w:lang w:val="en-US" w:eastAsia="zh-CN"/>
-                        </w:rPr>
-                        <w:t>f</w:t>
-                      </w:r>
-                      <w:r>
-                        <w:rPr>
-                          <w:rFonts w:hint="eastAsia" w:eastAsia="SimSun"/>
-                          <w:sz w:val="28"/>
-                          <w:szCs w:val="28"/>
-                          <w:vertAlign w:val="subscript"/>
-                          <w:lang w:val="en-US" w:eastAsia="zh-CN"/>
-                        </w:rPr>
-                        <w:t>rev</w:t>
-                      </w:r>
-                      <w:r>
-                        <w:rPr>
-                          <w:rFonts w:hint="eastAsia" w:eastAsia="SimSun"/>
-                          <w:sz w:val="28"/>
-                          <w:szCs w:val="28"/>
-                          <w:vertAlign w:val="superscript"/>
-                          <w:lang w:val="en-US" w:eastAsia="zh-CN"/>
-                        </w:rPr>
-                        <w:t>l</w:t>
-                      </w:r>
-                    </w:p>
-                    <w:p>
-                      <w:pPr>
-                        <w:jc w:val="left"/>
-                        <w:rPr>
-                          <w:rFonts w:hint="eastAsia" w:eastAsia="SimSun"/>
-                          <w:sz w:val="22"/>
-                          <w:szCs w:val="22"/>
-                          <w:lang w:val="en-US" w:eastAsia="zh-CN"/>
-                        </w:rPr>
-                      </w:pPr>
-                    </w:p>
-                  </w:txbxContent>
-                </v:textbox>
-              </v:shape>
-            </w:pict>
-          </mc:Fallback>
-        </mc:AlternateContent>
-      </w:r>
-      <w:r>
-        <w:rPr>
-          <w:sz w:val="22"/>
-        </w:rPr>
-        <mc:AlternateContent>
-          <mc:Choice Requires="wps">
-            <w:drawing>
-              <wp:anchor distT="0" distB="0" distL="114300" distR="114300" simplePos="0" relativeHeight="251750400" behindDoc="0" locked="0" layoutInCell="1" allowOverlap="1">
-                <wp:simplePos x="0" y="0"/>
-                <wp:positionH relativeFrom="column">
-                  <wp:posOffset>-915035</wp:posOffset>
-                </wp:positionH>
-                <wp:positionV relativeFrom="paragraph">
-                  <wp:posOffset>2257425</wp:posOffset>
-                </wp:positionV>
-                <wp:extent cx="880110" cy="859155"/>
-                <wp:effectExtent l="0" t="0" r="0" b="0"/>
-                <wp:wrapNone/>
-                <wp:docPr id="26" name="文本框 613"/>
-                <wp:cNvGraphicFramePr/>
-                <a:graphic xmlns:a="http://schemas.openxmlformats.org/drawingml/2006/main">
-                  <a:graphicData uri="http://schemas.microsoft.com/office/word/2010/wordprocessingShape">
-                    <wps:wsp>
-                      <wps:cNvSpPr txBox="1"/>
-                      <wps:spPr>
-                        <a:xfrm>
-                          <a:off x="756285" y="2976880"/>
-                          <a:ext cx="880110" cy="859155"/>
-                        </a:xfrm>
-                        <a:prstGeom prst="rect">
-                          <a:avLst/>
-                        </a:prstGeom>
-                        <a:noFill/>
-                        <a:ln w="9525">
-                          <a:noFill/>
-                        </a:ln>
-                      </wps:spPr>
-                      <wps:txbx>
-                        <w:txbxContent>
-                          <w:p>
-                            <w:pPr>
-                              <w:keepNext w:val="0"/>
-                              <w:keepLines w:val="0"/>
-                              <w:pageBreakBefore w:val="0"/>
-                              <w:widowControl/>
-                              <w:kinsoku w:val="0"/>
-                              <w:wordWrap/>
-                              <w:overflowPunct w:val="0"/>
-                              <w:topLinePunct w:val="0"/>
-                              <w:autoSpaceDE w:val="0"/>
-                              <w:autoSpaceDN w:val="0"/>
-                              <w:bidi w:val="0"/>
-                              <w:adjustRightInd/>
-                              <w:snapToGrid/>
-                              <w:spacing w:after="0" w:line="80" w:lineRule="atLeast"/>
-                              <w:ind w:left="0" w:leftChars="0" w:right="0" w:rightChars="0" w:firstLine="0" w:firstLineChars="0"/>
-                              <w:jc w:val="left"/>
-                              <w:textAlignment w:val="auto"/>
-                              <w:outlineLvl w:val="9"/>
-                              <w:rPr>
-                                <w:rFonts w:hint="eastAsia" w:eastAsia="SimSun"/>
-                                <w:sz w:val="28"/>
-                                <w:szCs w:val="28"/>
-                                <w:lang w:val="en-US" w:eastAsia="zh-CN"/>
-                              </w:rPr>
-                            </w:pPr>
-                            <w:r>
-                              <w:rPr>
-                                <w:rFonts w:hint="eastAsia" w:eastAsia="SimSun"/>
-                                <w:sz w:val="28"/>
-                                <w:szCs w:val="28"/>
-                                <w:lang w:val="en-US" w:eastAsia="zh-CN"/>
-                              </w:rPr>
-                              <w:t xml:space="preserve"> f</w:t>
-                            </w:r>
-                            <w:r>
-                              <w:rPr>
-                                <w:rFonts w:hint="eastAsia" w:eastAsia="SimSun"/>
-                                <w:sz w:val="28"/>
-                                <w:szCs w:val="28"/>
-                                <w:vertAlign w:val="subscript"/>
-                                <w:lang w:val="en-US" w:eastAsia="zh-CN"/>
-                              </w:rPr>
-                              <w:t>rf</w:t>
-                            </w:r>
-                            <w:r>
-                              <w:rPr>
-                                <w:rFonts w:hint="eastAsia" w:eastAsia="SimSun"/>
-                                <w:sz w:val="28"/>
-                                <w:szCs w:val="28"/>
-                                <w:vertAlign w:val="superscript"/>
-                                <w:lang w:val="en-US" w:eastAsia="zh-CN"/>
-                              </w:rPr>
-                              <w:t>s</w:t>
-                            </w:r>
-                            <w:r>
-                              <w:rPr>
-                                <w:rFonts w:hint="eastAsia" w:eastAsia="SimSun"/>
-                                <w:sz w:val="28"/>
-                                <w:szCs w:val="28"/>
-                                <w:vertAlign w:val="baseline"/>
-                                <w:lang w:val="en-US" w:eastAsia="zh-CN"/>
-                              </w:rPr>
-                              <w:t>=</w:t>
-                            </w:r>
-                          </w:p>
-                          <w:p>
-                            <w:pPr>
-                              <w:keepNext w:val="0"/>
-                              <w:keepLines w:val="0"/>
-                              <w:pageBreakBefore w:val="0"/>
-                              <w:widowControl/>
-                              <w:kinsoku w:val="0"/>
-                              <w:wordWrap/>
-                              <w:overflowPunct w:val="0"/>
-                              <w:topLinePunct w:val="0"/>
-                              <w:autoSpaceDE w:val="0"/>
-                              <w:autoSpaceDN w:val="0"/>
-                              <w:bidi w:val="0"/>
-                              <w:adjustRightInd/>
-                              <w:snapToGrid/>
-                              <w:spacing w:after="0" w:line="80" w:lineRule="atLeast"/>
-                              <w:ind w:left="0" w:leftChars="0" w:right="0" w:rightChars="0" w:firstLine="0" w:firstLineChars="0"/>
-                              <w:jc w:val="left"/>
-                              <w:textAlignment w:val="auto"/>
-                              <w:outlineLvl w:val="9"/>
-                              <w:rPr>
-                                <w:rFonts w:hint="eastAsia" w:eastAsia="SimSun"/>
-                                <w:sz w:val="28"/>
-                                <w:szCs w:val="28"/>
-                                <w:lang w:val="en-US" w:eastAsia="zh-CN"/>
-                              </w:rPr>
-                            </w:pPr>
-                            <w:r>
-                              <w:rPr>
-                                <w:rFonts w:hint="eastAsia" w:eastAsia="SimSun"/>
-                                <w:sz w:val="28"/>
-                                <w:szCs w:val="28"/>
-                                <w:lang w:val="en-US" w:eastAsia="zh-CN"/>
-                              </w:rPr>
-                              <w:t>h</w:t>
-                            </w:r>
-                            <w:r>
-                              <w:rPr>
-                                <w:rFonts w:hint="eastAsia" w:eastAsia="SimSun"/>
-                                <w:sz w:val="28"/>
-                                <w:szCs w:val="28"/>
-                                <w:vertAlign w:val="superscript"/>
-                                <w:lang w:val="en-US" w:eastAsia="zh-CN"/>
-                              </w:rPr>
-                              <w:t>s</w:t>
-                            </w:r>
-                            <w:r>
-                              <w:rPr>
-                                <w:rFonts w:hint="default" w:ascii="Arial" w:hAnsi="Arial" w:eastAsia="SimSun" w:cs="Arial"/>
-                                <w:sz w:val="28"/>
-                                <w:szCs w:val="28"/>
-                                <w:lang w:val="en-US" w:eastAsia="zh-CN"/>
-                              </w:rPr>
-                              <w:t>•</w:t>
-                            </w:r>
-                            <w:r>
-                              <w:rPr>
-                                <w:rFonts w:hint="eastAsia" w:eastAsia="SimSun"/>
-                                <w:sz w:val="28"/>
-                                <w:szCs w:val="28"/>
-                                <w:lang w:val="en-US" w:eastAsia="zh-CN"/>
-                              </w:rPr>
-                              <w:t>f</w:t>
-                            </w:r>
-                            <w:r>
-                              <w:rPr>
-                                <w:rFonts w:hint="eastAsia" w:eastAsia="SimSun"/>
-                                <w:sz w:val="28"/>
-                                <w:szCs w:val="28"/>
-                                <w:vertAlign w:val="subscript"/>
-                                <w:lang w:val="en-US" w:eastAsia="zh-CN"/>
-                              </w:rPr>
-                              <w:t>rev</w:t>
-                            </w:r>
-                            <w:r>
-                              <w:rPr>
-                                <w:rFonts w:hint="eastAsia" w:eastAsia="SimSun"/>
-                                <w:sz w:val="28"/>
-                                <w:szCs w:val="28"/>
-                                <w:vertAlign w:val="superscript"/>
-                                <w:lang w:val="en-US" w:eastAsia="zh-CN"/>
-                              </w:rPr>
-                              <w:t>s</w:t>
-                            </w:r>
-                          </w:p>
-                        </w:txbxContent>
-                      </wps:txbx>
-                      <wps:bodyPr upright="1"/>
-                    </wps:wsp>
-                  </a:graphicData>
-                </a:graphic>
-              </wp:anchor>
-            </w:drawing>
-          </mc:Choice>
-          <mc:Fallback>
-            <w:pict>
-              <v:shape id="文本框 613" o:spid="_x0000_s1026" o:spt="202" type="#_x0000_t202" style="position:absolute;left:0pt;margin-left:-72.05pt;margin-top:177.75pt;height:67.65pt;width:69.3pt;z-index:251750400;mso-width-relative:page;mso-height-relative:page;" filled="f" stroked="f" coordsize="21600,21600" o:gfxdata="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">
-                <v:fill on="f" focussize="0,0"/>
-                <v:stroke on="f"/>
-                <v:imagedata o:title=""/>
-                <o:lock v:ext="edit" aspectratio="f"/>
-                <v:textbox>
-                  <w:txbxContent>
-                    <w:p>
-                      <w:pPr>
-                        <w:keepNext w:val="0"/>
-                        <w:keepLines w:val="0"/>
-                        <w:pageBreakBefore w:val="0"/>
-                        <w:widowControl/>
-                        <w:kinsoku w:val="0"/>
-                        <w:wordWrap/>
-                        <w:overflowPunct w:val="0"/>
-                        <w:topLinePunct w:val="0"/>
-                        <w:autoSpaceDE w:val="0"/>
-                        <w:autoSpaceDN w:val="0"/>
-                        <w:bidi w:val="0"/>
-                        <w:adjustRightInd/>
-                        <w:snapToGrid/>
-                        <w:spacing w:after="0" w:line="80" w:lineRule="atLeast"/>
-                        <w:ind w:left="0" w:leftChars="0" w:right="0" w:rightChars="0" w:firstLine="0" w:firstLineChars="0"/>
-                        <w:jc w:val="left"/>
-                        <w:textAlignment w:val="auto"/>
-                        <w:outlineLvl w:val="9"/>
-                        <w:rPr>
-                          <w:rFonts w:hint="eastAsia" w:eastAsia="SimSun"/>
-                          <w:sz w:val="28"/>
-                          <w:szCs w:val="28"/>
-                          <w:lang w:val="en-US" w:eastAsia="zh-CN"/>
-                        </w:rPr>
-                      </w:pPr>
-                      <w:r>
-                        <w:rPr>
-                          <w:rFonts w:hint="eastAsia" w:eastAsia="SimSun"/>
-                          <w:sz w:val="28"/>
-                          <w:szCs w:val="28"/>
-                          <w:lang w:val="en-US" w:eastAsia="zh-CN"/>
-                        </w:rPr>
-                        <w:t xml:space="preserve"> f</w:t>
-                      </w:r>
-                      <w:r>
-                        <w:rPr>
-                          <w:rFonts w:hint="eastAsia" w:eastAsia="SimSun"/>
-                          <w:sz w:val="28"/>
-                          <w:szCs w:val="28"/>
-                          <w:vertAlign w:val="subscript"/>
-                          <w:lang w:val="en-US" w:eastAsia="zh-CN"/>
-                        </w:rPr>
-                        <w:t>rf</w:t>
-                      </w:r>
-                      <w:r>
-                        <w:rPr>
-                          <w:rFonts w:hint="eastAsia" w:eastAsia="SimSun"/>
-                          <w:sz w:val="28"/>
-                          <w:szCs w:val="28"/>
-                          <w:vertAlign w:val="superscript"/>
-                          <w:lang w:val="en-US" w:eastAsia="zh-CN"/>
-                        </w:rPr>
-                        <w:t>s</w:t>
-                      </w:r>
-                      <w:r>
-                        <w:rPr>
-                          <w:rFonts w:hint="eastAsia" w:eastAsia="SimSun"/>
-                          <w:sz w:val="28"/>
-                          <w:szCs w:val="28"/>
-                          <w:vertAlign w:val="baseline"/>
-                          <w:lang w:val="en-US" w:eastAsia="zh-CN"/>
-                        </w:rPr>
-                        <w:t>=</w:t>
-                      </w:r>
-                    </w:p>
-                    <w:p>
-                      <w:pPr>
-                        <w:keepNext w:val="0"/>
-                        <w:keepLines w:val="0"/>
-                        <w:pageBreakBefore w:val="0"/>
-                        <w:widowControl/>
-                        <w:kinsoku w:val="0"/>
-                        <w:wordWrap/>
-                        <w:overflowPunct w:val="0"/>
-                        <w:topLinePunct w:val="0"/>
-                        <w:autoSpaceDE w:val="0"/>
-                        <w:autoSpaceDN w:val="0"/>
-                        <w:bidi w:val="0"/>
-                        <w:adjustRightInd/>
-                        <w:snapToGrid/>
-                        <w:spacing w:after="0" w:line="80" w:lineRule="atLeast"/>
-                        <w:ind w:left="0" w:leftChars="0" w:right="0" w:rightChars="0" w:firstLine="0" w:firstLineChars="0"/>
-                        <w:jc w:val="left"/>
-                        <w:textAlignment w:val="auto"/>
-                        <w:outlineLvl w:val="9"/>
-                        <w:rPr>
-                          <w:rFonts w:hint="eastAsia" w:eastAsia="SimSun"/>
-                          <w:sz w:val="28"/>
-                          <w:szCs w:val="28"/>
-                          <w:lang w:val="en-US" w:eastAsia="zh-CN"/>
-                        </w:rPr>
-                      </w:pPr>
-                      <w:r>
-                        <w:rPr>
-                          <w:rFonts w:hint="eastAsia" w:eastAsia="SimSun"/>
-                          <w:sz w:val="28"/>
-                          <w:szCs w:val="28"/>
-                          <w:lang w:val="en-US" w:eastAsia="zh-CN"/>
-                        </w:rPr>
-                        <w:t>h</w:t>
-                      </w:r>
-                      <w:r>
-                        <w:rPr>
-                          <w:rFonts w:hint="eastAsia" w:eastAsia="SimSun"/>
-                          <w:sz w:val="28"/>
-                          <w:szCs w:val="28"/>
-                          <w:vertAlign w:val="superscript"/>
-                          <w:lang w:val="en-US" w:eastAsia="zh-CN"/>
-                        </w:rPr>
-                        <w:t>s</w:t>
-                      </w:r>
-                      <w:r>
-                        <w:rPr>
-                          <w:rFonts w:hint="default" w:ascii="Arial" w:hAnsi="Arial" w:eastAsia="SimSun" w:cs="Arial"/>
-                          <w:sz w:val="28"/>
-                          <w:szCs w:val="28"/>
-                          <w:lang w:val="en-US" w:eastAsia="zh-CN"/>
-                        </w:rPr>
-                        <w:t>•</w:t>
-                      </w:r>
-                      <w:r>
-                        <w:rPr>
-                          <w:rFonts w:hint="eastAsia" w:eastAsia="SimSun"/>
-                          <w:sz w:val="28"/>
-                          <w:szCs w:val="28"/>
-                          <w:lang w:val="en-US" w:eastAsia="zh-CN"/>
-                        </w:rPr>
-                        <w:t>f</w:t>
-                      </w:r>
-                      <w:r>
-                        <w:rPr>
-                          <w:rFonts w:hint="eastAsia" w:eastAsia="SimSun"/>
-                          <w:sz w:val="28"/>
-                          <w:szCs w:val="28"/>
-                          <w:vertAlign w:val="subscript"/>
-                          <w:lang w:val="en-US" w:eastAsia="zh-CN"/>
-                        </w:rPr>
-                        <w:t>rev</w:t>
-                      </w:r>
-                      <w:r>
-                        <w:rPr>
-                          <w:rFonts w:hint="eastAsia" w:eastAsia="SimSun"/>
-                          <w:sz w:val="28"/>
-                          <w:szCs w:val="28"/>
-                          <w:vertAlign w:val="superscript"/>
-                          <w:lang w:val="en-US" w:eastAsia="zh-CN"/>
-                        </w:rPr>
-                        <w:t>s</w:t>
-                      </w:r>
-                    </w:p>
-                  </w:txbxContent>
-                </v:textbox>
-              </v:shape>
-            </w:pict>
-          </mc:Fallback>
-        </mc:AlternateContent>
-      </w:r>
-      <w:r>
-        <w:rPr>
           <w:rFonts w:hint="eastAsia" w:eastAsia="SimSun"/>
           <w:lang w:val="en-US" w:eastAsia="zh-CN"/>
         </w:rPr>
         <w:t xml:space="preserve">                                                 </w:t>
       </w:r>
-      <w:bookmarkStart w:id="0" w:name="_GoBack"/>
-      <w:bookmarkEnd w:id="0"/>
     </w:p>
     <w:sectPr>
       <w:pgSz w:w="11906" w:h="16838"/>
@@ -5897,19 +5218,20 @@
   </customSectProps>
   <customShpExts>
     <customShpInfo spid="_x0000_s1026" textRotate="1"/>
+    <customShpInfo spid="_x0000_s1161"/>
+    <customShpInfo spid="_x0000_s1228"/>
+    <customShpInfo spid="_x0000_s1227"/>
+    <customShpInfo spid="_x0000_s1225"/>
+    <customShpInfo spid="_x0000_s1220"/>
+    <customShpInfo spid="_x0000_s1223"/>
+    <customShpInfo spid="_x0000_s1222"/>
     <customShpInfo spid="_x0000_s1185"/>
     <customShpInfo spid="_x0000_s1186"/>
-    <customShpInfo spid="_x0000_s1219"/>
     <customShpInfo spid="_x0000_s1183"/>
     <customShpInfo spid="_x0000_s1159"/>
     <customShpInfo spid="_x0000_s1195"/>
     <customShpInfo spid="_x0000_s1194"/>
-    <customShpInfo spid="_x0000_s1216"/>
     <customShpInfo spid="_x0000_s1204"/>
-    <customShpInfo spid="_x0000_s1214"/>
-    <customShpInfo spid="_x0000_s1213"/>
-    <customShpInfo spid="_x0000_s1212"/>
-    <customShpInfo spid="_x0000_s1207"/>
     <customShpInfo spid="_x0000_s1203"/>
     <customShpInfo spid="_x0000_s1202"/>
     <customShpInfo spid="_x0000_s1201"/>
@@ -5922,7 +5244,6 @@
     <customShpInfo spid="_x0000_s1165"/>
     <customShpInfo spid="_x0000_s1164"/>
     <customShpInfo spid="_x0000_s1162"/>
-    <customShpInfo spid="_x0000_s1161"/>
     <customShpInfo spid="_x0000_s1156"/>
   </customShpExts>
 </s:customData>

</xml_diff>

<commit_message>
chapter 2 phase difference
</commit_message>
<xml_diff>
--- a/images/phase_match.docx
+++ b/images/phase_match.docx
@@ -5,6 +5,57 @@
     <w:p/>
     <w:p/>
     <w:p>
+      <w:r>
+        <w:drawing>
+          <wp:anchor distT="0" distB="0" distL="114300" distR="114300" simplePos="0" relativeHeight="2601403392" behindDoc="0" locked="0" layoutInCell="1" allowOverlap="1">
+            <wp:simplePos x="0" y="0"/>
+            <wp:positionH relativeFrom="column">
+              <wp:posOffset>-83820</wp:posOffset>
+            </wp:positionH>
+            <wp:positionV relativeFrom="paragraph">
+              <wp:posOffset>1046480</wp:posOffset>
+            </wp:positionV>
+            <wp:extent cx="5267960" cy="1294765"/>
+            <wp:effectExtent l="0" t="0" r="8890" b="635"/>
+            <wp:wrapNone/>
+            <wp:docPr id="1" name="图片 2"/>
+            <wp:cNvGraphicFramePr>
+              <a:graphicFrameLocks xmlns:a="http://schemas.openxmlformats.org/drawingml/2006/main" noChangeAspect="1"/>
+            </wp:cNvGraphicFramePr>
+            <a:graphic xmlns:a="http://schemas.openxmlformats.org/drawingml/2006/main">
+              <a:graphicData uri="http://schemas.openxmlformats.org/drawingml/2006/picture">
+                <pic:pic xmlns:pic="http://schemas.openxmlformats.org/drawingml/2006/picture">
+                  <pic:nvPicPr>
+                    <pic:cNvPr id="1" name="图片 2"/>
+                    <pic:cNvPicPr>
+                      <a:picLocks noChangeAspect="1"/>
+                    </pic:cNvPicPr>
+                  </pic:nvPicPr>
+                  <pic:blipFill>
+                    <a:blip r:embed="rId4"/>
+                    <a:stretch>
+                      <a:fillRect/>
+                    </a:stretch>
+                  </pic:blipFill>
+                  <pic:spPr>
+                    <a:xfrm>
+                      <a:off x="0" y="0"/>
+                      <a:ext cx="5267960" cy="1294765"/>
+                    </a:xfrm>
+                    <a:prstGeom prst="rect">
+                      <a:avLst/>
+                    </a:prstGeom>
+                    <a:noFill/>
+                    <a:ln w="9525">
+                      <a:noFill/>
+                    </a:ln>
+                  </pic:spPr>
+                </pic:pic>
+              </a:graphicData>
+            </a:graphic>
+          </wp:anchor>
+        </w:drawing>
+      </w:r>
       <w:r>
         <w:rPr>
           <w:sz w:val="22"/>
@@ -35,7 +86,7 @@
                     </pic:cNvPicPr>
                   </pic:nvPicPr>
                   <pic:blipFill>
-                    <a:blip r:embed="rId4"/>
+                    <a:blip r:embed="rId5"/>
                     <a:stretch>
                       <a:fillRect/>
                     </a:stretch>
@@ -59,8 +110,6 @@
           </wp:anchor>
         </w:drawing>
       </w:r>
-      <w:bookmarkStart w:id="0" w:name="_GoBack"/>
-      <w:bookmarkEnd w:id="0"/>
       <w:r>
         <w:rPr>
           <w:sz w:val="22"/>
@@ -166,14 +215,14 @@
           <w:lang w:val="en-US" w:eastAsia="zh-CN"/>
         </w:rPr>
         <w:pict>
-          <v:shape id="_x0000_s1241" o:spid="_x0000_s1241" o:spt="75" alt="" type="#_x0000_t75" style="position:absolute;left:0pt;margin-left:171.95pt;margin-top:327.5pt;height:21.4pt;width:37.9pt;z-index:833979392;mso-width-relative:page;mso-height-relative:page;" o:ole="t" filled="f" o:preferrelative="t" stroked="f" coordsize="21600,21600">
+          <v:shape id="_x0000_s1241" o:spid="_x0000_s1241" o:spt="75" type="#_x0000_t75" style="position:absolute;left:0pt;margin-left:171.95pt;margin-top:327.5pt;height:21.4pt;width:37.9pt;z-index:833979392;mso-width-relative:page;mso-height-relative:page;" o:ole="t" filled="f" o:preferrelative="t" stroked="f" coordsize="21600,21600">
             <v:path/>
             <v:fill on="f" focussize="0,0"/>
             <v:stroke on="f"/>
-            <v:imagedata r:id="rId6" o:title=""/>
+            <v:imagedata r:id="rId7" o:title=""/>
             <o:lock v:ext="edit" aspectratio="t"/>
           </v:shape>
-          <o:OLEObject Type="Embed" ProgID="Equation.KSEE3" ShapeID="_x0000_s1241" DrawAspect="Content" ObjectID="_1468075725" r:id="rId5">
+          <o:OLEObject Type="Embed" ProgID="Equation.KSEE3" ShapeID="_x0000_s1241" DrawAspect="Content" ObjectID="_1468075725" r:id="rId6">
             <o:LockedField>false</o:LockedField>
           </o:OLEObject>
         </w:pict>
@@ -222,7 +271,7 @@
                     </pic:cNvPicPr>
                   </pic:nvPicPr>
                   <pic:blipFill>
-                    <a:blip r:embed="rId7"/>
+                    <a:blip r:embed="rId8"/>
                     <a:stretch>
                       <a:fillRect/>
                     </a:stretch>
@@ -276,7 +325,7 @@
                     </pic:cNvPicPr>
                   </pic:nvPicPr>
                   <pic:blipFill>
-                    <a:blip r:embed="rId8"/>
+                    <a:blip r:embed="rId9"/>
                     <a:stretch>
                       <a:fillRect/>
                     </a:stretch>
@@ -330,7 +379,7 @@
                     </pic:cNvPicPr>
                   </pic:nvPicPr>
                   <pic:blipFill>
-                    <a:blip r:embed="rId9"/>
+                    <a:blip r:embed="rId10"/>
                     <a:stretch>
                       <a:fillRect/>
                     </a:stretch>
@@ -353,76 +402,6 @@
             </a:graphic>
           </wp:anchor>
         </w:drawing>
-      </w:r>
-      <w:r>
-        <w:rPr>
-          <w:sz w:val="22"/>
-        </w:rPr>
-        <mc:AlternateContent>
-          <mc:Choice Requires="wps">
-            <w:drawing>
-              <wp:anchor distT="0" distB="0" distL="114300" distR="114300" simplePos="0" relativeHeight="2308600832" behindDoc="0" locked="0" layoutInCell="1" allowOverlap="1">
-                <wp:simplePos x="0" y="0"/>
-                <wp:positionH relativeFrom="column">
-                  <wp:posOffset>1657350</wp:posOffset>
-                </wp:positionH>
-                <wp:positionV relativeFrom="paragraph">
-                  <wp:posOffset>2204720</wp:posOffset>
-                </wp:positionV>
-                <wp:extent cx="2065655" cy="12700"/>
-                <wp:effectExtent l="0" t="48895" r="10795" b="52705"/>
-                <wp:wrapNone/>
-                <wp:docPr id="22" name="直接箭头连接符 22"/>
-                <wp:cNvGraphicFramePr/>
-                <a:graphic xmlns:a="http://schemas.openxmlformats.org/drawingml/2006/main">
-                  <a:graphicData uri="http://schemas.microsoft.com/office/word/2010/wordprocessingShape">
-                    <wps:wsp>
-                      <wps:cNvCnPr/>
-                      <wps:spPr>
-                        <a:xfrm flipV="1">
-                          <a:off x="2806065" y="3455670"/>
-                          <a:ext cx="2065655" cy="12700"/>
-                        </a:xfrm>
-                        <a:prstGeom prst="straightConnector1">
-                          <a:avLst/>
-                        </a:prstGeom>
-                        <a:ln>
-                          <a:headEnd type="arrow"/>
-                          <a:tailEnd type="arrow"/>
-                        </a:ln>
-                      </wps:spPr>
-                      <wps:style>
-                        <a:lnRef idx="1">
-                          <a:schemeClr val="accent1"/>
-                        </a:lnRef>
-                        <a:fillRef idx="0">
-                          <a:schemeClr val="accent1"/>
-                        </a:fillRef>
-                        <a:effectRef idx="0">
-                          <a:schemeClr val="accent1"/>
-                        </a:effectRef>
-                        <a:fontRef idx="minor">
-                          <a:schemeClr val="tx1"/>
-                        </a:fontRef>
-                      </wps:style>
-                      <wps:bodyPr/>
-                    </wps:wsp>
-                  </a:graphicData>
-                </a:graphic>
-              </wp:anchor>
-            </w:drawing>
-          </mc:Choice>
-          <mc:Fallback>
-            <w:pict>
-              <v:shape id="_x0000_s1026" o:spid="_x0000_s1026" o:spt="32" type="#_x0000_t32" style="position:absolute;left:0pt;flip:y;margin-left:130.5pt;margin-top:173.6pt;height:1pt;width:162.65pt;z-index:-1986366464;mso-width-relative:page;mso-height-relative:page;" filled="f" stroked="t" coordsize="21600,21600" o:gfxdata="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">
-                <v:fill on="f" focussize="0,0"/>
-                <v:stroke weight="0.5pt" color="#5B9BD5 [3204]" miterlimit="8" joinstyle="miter" startarrow="open" endarrow="open"/>
-                <v:imagedata o:title=""/>
-                <o:lock v:ext="edit" aspectratio="f"/>
-              </v:shape>
-            </w:pict>
-          </mc:Fallback>
-        </mc:AlternateContent>
       </w:r>
       <w:r>
         <w:rPr>
@@ -519,7 +498,7 @@
           </mc:Choice>
           <mc:Fallback>
             <w:pict>
-              <v:shape id="_x0000_s1026" o:spid="_x0000_s1026" o:spt="202" type="#_x0000_t202" style="position:absolute;left:0pt;margin-left:231.8pt;margin-top:328.1pt;height:51.15pt;width:133.6pt;z-index:1162468352;mso-width-relative:page;mso-height-relative:page;" filled="f" stroked="f" coordsize="21600,21600" o:gfxdata="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">
+              <v:shape id="_x0000_s1026" o:spid="_x0000_s1026" o:spt="202" type="#_x0000_t202" style="position:absolute;left:0pt;margin-left:231.8pt;margin-top:328.1pt;height:51.15pt;width:133.6pt;z-index:1162468352;mso-width-relative:page;mso-height-relative:page;" filled="f" stroked="f" coordsize="21600,21600" o:gfxdata="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">
                 <v:fill on="f" focussize="0,0"/>
                 <v:stroke on="f" weight="0.5pt"/>
                 <v:imagedata o:title=""/>
@@ -619,10 +598,10 @@
             <v:path/>
             <v:fill on="f" focussize="0,0"/>
             <v:stroke on="f"/>
-            <v:imagedata r:id="rId11" o:title=""/>
+            <v:imagedata r:id="rId12" o:title=""/>
             <o:lock v:ext="edit" aspectratio="t"/>
           </v:shape>
-          <o:OLEObject Type="Embed" ProgID="Equation.KSEE3" ShapeID="_x0000_s1228" DrawAspect="Content" ObjectID="_1468075726" r:id="rId10">
+          <o:OLEObject Type="Embed" ProgID="Equation.KSEE3" ShapeID="_x0000_s1228" DrawAspect="Content" ObjectID="_1468075726" r:id="rId11">
             <o:LockedField>false</o:LockedField>
           </o:OLEObject>
         </w:pict>
@@ -638,10 +617,10 @@
             <v:path/>
             <v:fill on="f" focussize="0,0"/>
             <v:stroke on="f"/>
-            <v:imagedata r:id="rId11" o:title=""/>
+            <v:imagedata r:id="rId12" o:title=""/>
             <o:lock v:ext="edit" aspectratio="t"/>
           </v:shape>
-          <o:OLEObject Type="Embed" ProgID="Equation.KSEE3" ShapeID="_x0000_s1227" DrawAspect="Content" ObjectID="_1468075727" r:id="rId12">
+          <o:OLEObject Type="Embed" ProgID="Equation.KSEE3" ShapeID="_x0000_s1227" DrawAspect="Content" ObjectID="_1468075727" r:id="rId13">
             <o:LockedField>false</o:LockedField>
           </o:OLEObject>
         </w:pict>
@@ -727,10 +706,10 @@
             <v:path/>
             <v:fill on="f" focussize="0,0"/>
             <v:stroke on="f"/>
-            <v:imagedata r:id="rId11" o:title=""/>
+            <v:imagedata r:id="rId12" o:title=""/>
             <o:lock v:ext="edit" aspectratio="t"/>
           </v:shape>
-          <o:OLEObject Type="Embed" ProgID="Equation.KSEE3" ShapeID="_x0000_s1225" DrawAspect="Content" ObjectID="_1468075728" r:id="rId13">
+          <o:OLEObject Type="Embed" ProgID="Equation.KSEE3" ShapeID="_x0000_s1225" DrawAspect="Content" ObjectID="_1468075728" r:id="rId14">
             <o:LockedField>false</o:LockedField>
           </o:OLEObject>
         </w:pict>
@@ -746,10 +725,10 @@
             <v:path/>
             <v:fill on="f" focussize="0,0"/>
             <v:stroke on="f"/>
-            <v:imagedata r:id="rId15" o:title=""/>
+            <v:imagedata r:id="rId16" o:title=""/>
             <o:lock v:ext="edit" aspectratio="t"/>
           </v:shape>
-          <o:OLEObject Type="Embed" ProgID="Equation.KSEE3" ShapeID="_x0000_s1239" DrawAspect="Content" ObjectID="_1468075729" r:id="rId14">
+          <o:OLEObject Type="Embed" ProgID="Equation.KSEE3" ShapeID="_x0000_s1239" DrawAspect="Content" ObjectID="_1468075729" r:id="rId15">
             <o:LockedField>false</o:LockedField>
           </o:OLEObject>
         </w:pict>
@@ -909,7 +888,7 @@
             <v:path/>
             <v:fill on="f" focussize="0,0"/>
             <v:stroke on="f"/>
-            <v:imagedata r:id="rId4" o:title=""/>
+            <v:imagedata r:id="rId5" o:title=""/>
             <o:lock v:ext="edit" aspectratio="t"/>
           </v:shape>
         </w:pict>
@@ -965,7 +944,7 @@
                 <a:graphic xmlns:a="http://schemas.openxmlformats.org/drawingml/2006/main">
                   <a:graphicData uri="http://schemas.microsoft.com/office/word/2010/wordprocessingShape">
                     <wps:wsp>
-                      <wps:cNvSpPr/>
+                      <wps:cNvCnPr/>
                       <wps:spPr>
                         <a:xfrm>
                           <a:off x="0" y="0"/>
@@ -992,7 +971,7 @@
           </mc:Choice>
           <mc:Fallback>
             <w:pict>
-              <v:line id="直线 627" o:spid="_x0000_s1026" o:spt="20" style="position:absolute;left:0pt;margin-left:236.4pt;margin-top:360.55pt;height:88.3pt;width:0.5pt;z-index:-636046336;mso-width-relative:page;mso-height-relative:page;" filled="f" stroked="t" coordsize="21600,21600" o:gfxdata="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">
+              <v:line id="直线 627" o:spid="_x0000_s1026" o:spt="20" style="position:absolute;left:0pt;margin-left:236.4pt;margin-top:360.55pt;height:88.3pt;width:0.5pt;z-index:-636046336;mso-width-relative:page;mso-height-relative:page;" filled="f" stroked="t" coordsize="21600,21600" o:gfxdata="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">
                 <v:fill on="f" focussize="0,0"/>
                 <v:stroke color="#000000" joinstyle="round" dashstyle="dash"/>
                 <v:imagedata o:title=""/>
@@ -1130,7 +1109,7 @@
           </mc:Choice>
           <mc:Fallback>
             <w:pict>
-              <v:rect id="_x0000_s1026" o:spid="_x0000_s1026" o:spt="1" style="position:absolute;left:0pt;margin-left:110.9pt;margin-top:365.25pt;height:92.95pt;width:12.65pt;z-index:663806976;v-text-anchor:middle;mso-width-relative:page;mso-height-relative:page;" fillcolor="#FF0000" filled="t" stroked="f" coordsize="21600,21600" o:gfxdata="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">
+              <v:rect id="_x0000_s1026" o:spid="_x0000_s1026" o:spt="1" style="position:absolute;left:0pt;margin-left:110.9pt;margin-top:365.25pt;height:92.95pt;width:12.65pt;z-index:663806976;v-text-anchor:middle;mso-width-relative:page;mso-height-relative:page;" fillcolor="#FF0000" filled="t" stroked="f" coordsize="21600,21600" o:gfxdata="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">
                 <v:fill on="t" opacity="32768f" focussize="0,0"/>
                 <v:stroke on="f" weight="1pt" miterlimit="8" joinstyle="miter"/>
                 <v:imagedata o:title=""/>
@@ -1208,7 +1187,7 @@
           </mc:Choice>
           <mc:Fallback>
             <w:pict>
-              <v:rect id="_x0000_s1026" o:spid="_x0000_s1026" o:spt="1" style="position:absolute;left:0pt;margin-left:143.75pt;margin-top:366.25pt;height:92.95pt;width:7.65pt;z-index:940226560;v-text-anchor:middle;mso-width-relative:page;mso-height-relative:page;" fillcolor="#FF0000" filled="t" stroked="f" coordsize="21600,21600" o:gfxdata="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">
+              <v:rect id="_x0000_s1026" o:spid="_x0000_s1026" o:spt="1" style="position:absolute;left:0pt;margin-left:143.75pt;margin-top:366.25pt;height:92.95pt;width:7.65pt;z-index:940226560;v-text-anchor:middle;mso-width-relative:page;mso-height-relative:page;" fillcolor="#FF0000" filled="t" stroked="f" coordsize="21600,21600" o:gfxdata="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">
                 <v:fill on="t" opacity="32768f" focussize="0,0"/>
                 <v:stroke on="f" weight="1pt" miterlimit="8" joinstyle="miter"/>
                 <v:imagedata o:title=""/>
@@ -1300,7 +1279,7 @@
           </mc:Choice>
           <mc:Fallback>
             <w:pict>
-              <v:rect id="_x0000_s1026" o:spid="_x0000_s1026" o:spt="1" style="position:absolute;left:0pt;flip:x;margin-left:173.6pt;margin-top:365.15pt;height:94.8pt;width:5.1pt;z-index:-1693561856;v-text-anchor:middle;mso-width-relative:page;mso-height-relative:page;" fillcolor="#FF0000" filled="t" stroked="f" coordsize="21600,21600" o:gfxdata="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">
+              <v:rect id="_x0000_s1026" o:spid="_x0000_s1026" o:spt="1" style="position:absolute;left:0pt;flip:x;margin-left:173.6pt;margin-top:365.15pt;height:94.8pt;width:5.1pt;z-index:-1693561856;v-text-anchor:middle;mso-width-relative:page;mso-height-relative:page;" fillcolor="#FF0000" filled="t" stroked="f" coordsize="21600,21600" o:gfxdata="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">
                 <v:fill on="t" opacity="32768f" focussize="0,0"/>
                 <v:stroke on="f" weight="1pt" miterlimit="8" joinstyle="miter"/>
                 <v:imagedata o:title=""/>
@@ -1438,7 +1417,7 @@
           </mc:Choice>
           <mc:Fallback>
             <w:pict>
-              <v:rect id="_x0000_s1026" o:spid="_x0000_s1026" o:spt="1" style="position:absolute;left:0pt;flip:x;margin-left:288pt;margin-top:364.2pt;height:92.95pt;width:9pt;z-index:-1689751552;v-text-anchor:middle;mso-width-relative:page;mso-height-relative:page;" fillcolor="#FF0000" filled="t" stroked="f" coordsize="21600,21600" o:gfxdata="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">
+              <v:rect id="_x0000_s1026" o:spid="_x0000_s1026" o:spt="1" style="position:absolute;left:0pt;flip:x;margin-left:288pt;margin-top:364.2pt;height:92.95pt;width:9pt;z-index:-1689751552;v-text-anchor:middle;mso-width-relative:page;mso-height-relative:page;" fillcolor="#FF0000" filled="t" stroked="f" coordsize="21600,21600" o:gfxdata="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">
                 <v:fill on="t" opacity="32768f" focussize="0,0"/>
                 <v:stroke on="f" weight="1pt" miterlimit="8" joinstyle="miter"/>
                 <v:imagedata o:title=""/>
@@ -1576,7 +1555,7 @@
           </mc:Choice>
           <mc:Fallback>
             <w:pict>
-              <v:rect id="_x0000_s1026" o:spid="_x0000_s1026" o:spt="1" style="position:absolute;left:0pt;flip:x;margin-left:260.75pt;margin-top:364.65pt;height:92.95pt;width:6.15pt;z-index:1912836096;v-text-anchor:middle;mso-width-relative:page;mso-height-relative:page;" fillcolor="#FF0000" filled="t" stroked="f" coordsize="21600,21600" o:gfxdata="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">
+              <v:rect id="_x0000_s1026" o:spid="_x0000_s1026" o:spt="1" style="position:absolute;left:0pt;flip:x;margin-left:260.75pt;margin-top:364.65pt;height:92.95pt;width:6.15pt;z-index:1912836096;v-text-anchor:middle;mso-width-relative:page;mso-height-relative:page;" fillcolor="#FF0000" filled="t" stroked="f" coordsize="21600,21600" o:gfxdata="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">
                 <v:fill on="t" opacity="32768f" focussize="0,0"/>
                 <v:stroke on="f" weight="1pt" miterlimit="8" joinstyle="miter"/>
                 <v:imagedata o:title=""/>
@@ -1675,10 +1654,10 @@
             <v:path/>
             <v:fill on="f" focussize="0,0"/>
             <v:stroke on="f"/>
-            <v:imagedata r:id="rId17" o:title=""/>
+            <v:imagedata r:id="rId18" o:title=""/>
             <o:lock v:ext="edit" aspectratio="t"/>
           </v:shape>
-          <o:OLEObject Type="Embed" ProgID="Equation.KSEE3" ShapeID="_x0000_s1233" DrawAspect="Content" ObjectID="_1468075730" r:id="rId16">
+          <o:OLEObject Type="Embed" ProgID="Equation.KSEE3" ShapeID="_x0000_s1233" DrawAspect="Content" ObjectID="_1468075730" r:id="rId17">
             <o:LockedField>false</o:LockedField>
           </o:OLEObject>
         </w:pict>
@@ -1694,10 +1673,10 @@
             <v:path/>
             <v:fill on="f" focussize="0,0"/>
             <v:stroke on="f"/>
-            <v:imagedata r:id="rId19" o:title=""/>
+            <v:imagedata r:id="rId20" o:title=""/>
             <o:lock v:ext="edit" aspectratio="t"/>
           </v:shape>
-          <o:OLEObject Type="Embed" ProgID="Equation.KSEE3" ShapeID="_x0000_s1234" DrawAspect="Content" ObjectID="_1468075731" r:id="rId18">
+          <o:OLEObject Type="Embed" ProgID="Equation.KSEE3" ShapeID="_x0000_s1234" DrawAspect="Content" ObjectID="_1468075731" r:id="rId19">
             <o:LockedField>false</o:LockedField>
           </o:OLEObject>
         </w:pict>
@@ -1768,7 +1747,7 @@
           </mc:Choice>
           <mc:Fallback>
             <w:pict>
-              <v:rect id="_x0000_s1026" o:spid="_x0000_s1026" o:spt="1" style="position:absolute;left:0pt;margin-left:-48.55pt;margin-top:389.3pt;height:84.65pt;width:88.25pt;z-index:70582272;v-text-anchor:middle;mso-width-relative:page;mso-height-relative:page;" fillcolor="#FFFFFF [3212]" filled="t" stroked="f" coordsize="21600,21600" o:gfxdata="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">
+              <v:rect id="_x0000_s1026" o:spid="_x0000_s1026" o:spt="1" style="position:absolute;left:0pt;margin-left:-48.55pt;margin-top:389.3pt;height:84.65pt;width:88.25pt;z-index:70582272;v-text-anchor:middle;mso-width-relative:page;mso-height-relative:page;" fillcolor="#FFFFFF [3212]" filled="t" stroked="f" coordsize="21600,21600" o:gfxdata="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">
                 <v:fill on="t" focussize="0,0"/>
                 <v:stroke on="f" weight="1pt" miterlimit="8" joinstyle="miter"/>
                 <v:imagedata o:title=""/>
@@ -1848,7 +1827,7 @@
           </mc:Choice>
           <mc:Fallback>
             <w:pict>
-              <v:shape id="文本框 613" o:spid="_x0000_s1026" o:spt="202" type="#_x0000_t202" style="position:absolute;left:0pt;margin-left:420.7pt;margin-top:202.7pt;height:21.05pt;width:32.05pt;z-index:251749376;mso-width-relative:page;mso-height-relative:page;" filled="f" stroked="f" coordsize="21600,21600" o:gfxdata="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">
+              <v:shape id="文本框 613" o:spid="_x0000_s1026" o:spt="202" type="#_x0000_t202" style="position:absolute;left:0pt;margin-left:420.7pt;margin-top:202.7pt;height:21.05pt;width:32.05pt;z-index:251749376;mso-width-relative:page;mso-height-relative:page;" filled="f" stroked="f" coordsize="21600,21600" o:gfxdata="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">
                 <v:fill on="f" focussize="0,0"/>
                 <v:stroke on="f"/>
                 <v:imagedata o:title=""/>
@@ -1889,14 +1868,14 @@
           <w:lang w:val="en-US" w:eastAsia="zh-CN"/>
         </w:rPr>
         <w:pict>
-          <v:shape id="_x0000_s1232" o:spid="_x0000_s1232" o:spt="75" alt="" type="#_x0000_t75" style="position:absolute;left:0pt;margin-left:-39.05pt;margin-top:195.25pt;height:21pt;width:16.25pt;z-index:-1928811520;mso-width-relative:page;mso-height-relative:page;" o:ole="t" filled="f" o:preferrelative="t" stroked="f" coordsize="21600,21600">
+          <v:shape id="_x0000_s1232" o:spid="_x0000_s1232" o:spt="75" alt="" type="#_x0000_t75" style="position:absolute;left:0pt;margin-left:-39.05pt;margin-top:195.25pt;height:44.75pt;width:17.65pt;z-index:-1928811520;mso-width-relative:page;mso-height-relative:page;" o:ole="t" filled="f" o:preferrelative="t" stroked="f" coordsize="21600,21600">
             <v:path/>
             <v:fill on="f" focussize="0,0"/>
             <v:stroke on="f"/>
-            <v:imagedata r:id="rId17" o:title=""/>
+            <v:imagedata r:id="rId22" o:title=""/>
             <o:lock v:ext="edit" aspectratio="t"/>
           </v:shape>
-          <o:OLEObject Type="Embed" ProgID="Equation.KSEE3" ShapeID="_x0000_s1232" DrawAspect="Content" ObjectID="_1468075732" r:id="rId20">
+          <o:OLEObject Type="Embed" ProgID="Equation.KSEE3" ShapeID="_x0000_s1232" DrawAspect="Content" ObjectID="_1468075732" r:id="rId21">
             <o:LockedField>false</o:LockedField>
           </o:OLEObject>
         </w:pict>
@@ -1908,122 +1887,14 @@
           <w:lang w:val="en-US" w:eastAsia="zh-CN"/>
         </w:rPr>
         <w:pict>
-          <v:shape id="_x0000_s1231" o:spid="_x0000_s1231" o:spt="75" alt="" type="#_x0000_t75" style="position:absolute;left:0pt;margin-left:-41.2pt;margin-top:117.7pt;height:21pt;width:16.25pt;z-index:1540602880;mso-width-relative:page;mso-height-relative:page;" o:ole="t" filled="f" o:preferrelative="t" stroked="f" coordsize="21600,21600">
+          <v:shape id="_x0000_s1231" o:spid="_x0000_s1231" o:spt="75" alt="" type="#_x0000_t75" style="position:absolute;left:0pt;margin-left:-41.2pt;margin-top:117.7pt;height:21pt;width:17.65pt;z-index:1540602880;mso-width-relative:page;mso-height-relative:page;" o:ole="t" filled="f" o:preferrelative="t" stroked="f" coordsize="21600,21600">
             <v:path/>
             <v:fill on="f" focussize="0,0"/>
             <v:stroke on="f"/>
-            <v:imagedata r:id="rId19" o:title=""/>
+            <v:imagedata r:id="rId24" o:title=""/>
             <o:lock v:ext="edit" aspectratio="t"/>
           </v:shape>
-          <o:OLEObject Type="Embed" ProgID="Equation.KSEE3" ShapeID="_x0000_s1231" DrawAspect="Content" ObjectID="_1468075733" r:id="rId21">
-            <o:LockedField>false</o:LockedField>
-          </o:OLEObject>
-        </w:pict>
-      </w:r>
-      <w:r>
-        <w:rPr>
-          <w:rFonts w:hint="eastAsia" w:eastAsia="SimSun"/>
-          <w:position w:val="-20"/>
-          <w:lang w:val="en-US" w:eastAsia="zh-CN"/>
-        </w:rPr>
-        <w:pict>
-          <v:shape id="_x0000_s1230" o:spid="_x0000_s1230" o:spt="75" alt="" type="#_x0000_t75" style="position:absolute;left:0pt;margin-left:190.35pt;margin-top:77.05pt;height:21pt;width:37.2pt;z-index:896130048;mso-width-relative:page;mso-height-relative:page;" o:ole="t" filled="f" o:preferrelative="t" stroked="f" coordsize="21600,21600">
-            <v:path/>
-            <v:fill on="f" focussize="0,0"/>
-            <v:stroke on="f"/>
-            <v:imagedata r:id="rId6" o:title=""/>
-            <o:lock v:ext="edit" aspectratio="t"/>
-          </v:shape>
-          <o:OLEObject Type="Embed" ProgID="Equation.KSEE3" ShapeID="_x0000_s1230" DrawAspect="Content" ObjectID="_1468075734" r:id="rId22">
-            <o:LockedField>false</o:LockedField>
-          </o:OLEObject>
-        </w:pict>
-      </w:r>
-      <w:r>
-        <w:rPr>
-          <w:sz w:val="22"/>
-        </w:rPr>
-        <mc:AlternateContent>
-          <mc:Choice Requires="wps">
-            <w:drawing>
-              <wp:anchor distT="0" distB="0" distL="114300" distR="114300" simplePos="0" relativeHeight="70577152" behindDoc="0" locked="0" layoutInCell="1" allowOverlap="1">
-                <wp:simplePos x="0" y="0"/>
-                <wp:positionH relativeFrom="column">
-                  <wp:posOffset>1523365</wp:posOffset>
-                </wp:positionH>
-                <wp:positionV relativeFrom="paragraph">
-                  <wp:posOffset>1242695</wp:posOffset>
-                </wp:positionV>
-                <wp:extent cx="2067560" cy="17145"/>
-                <wp:effectExtent l="0" t="48260" r="8890" b="48895"/>
-                <wp:wrapNone/>
-                <wp:docPr id="23" name="直接箭头连接符 23"/>
-                <wp:cNvGraphicFramePr/>
-                <a:graphic xmlns:a="http://schemas.openxmlformats.org/drawingml/2006/main">
-                  <a:graphicData uri="http://schemas.microsoft.com/office/word/2010/wordprocessingShape">
-                    <wps:wsp>
-                      <wps:cNvCnPr/>
-                      <wps:spPr>
-                        <a:xfrm flipV="1">
-                          <a:off x="0" y="0"/>
-                          <a:ext cx="2067560" cy="17145"/>
-                        </a:xfrm>
-                        <a:prstGeom prst="straightConnector1">
-                          <a:avLst/>
-                        </a:prstGeom>
-                        <a:ln>
-                          <a:headEnd type="arrow"/>
-                          <a:tailEnd type="arrow"/>
-                        </a:ln>
-                      </wps:spPr>
-                      <wps:style>
-                        <a:lnRef idx="1">
-                          <a:schemeClr val="accent1"/>
-                        </a:lnRef>
-                        <a:fillRef idx="0">
-                          <a:schemeClr val="accent1"/>
-                        </a:fillRef>
-                        <a:effectRef idx="0">
-                          <a:schemeClr val="accent1"/>
-                        </a:effectRef>
-                        <a:fontRef idx="minor">
-                          <a:schemeClr val="tx1"/>
-                        </a:fontRef>
-                      </wps:style>
-                      <wps:bodyPr/>
-                    </wps:wsp>
-                  </a:graphicData>
-                </a:graphic>
-              </wp:anchor>
-            </w:drawing>
-          </mc:Choice>
-          <mc:Fallback>
-            <w:pict>
-              <v:shape id="_x0000_s1026" o:spid="_x0000_s1026" o:spt="32" type="#_x0000_t32" style="position:absolute;left:0pt;flip:y;margin-left:119.95pt;margin-top:97.85pt;height:1.35pt;width:162.8pt;z-index:70577152;mso-width-relative:page;mso-height-relative:page;" filled="f" stroked="t" coordsize="21600,21600" o:gfxdata="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">
-                <v:fill on="f" focussize="0,0"/>
-                <v:stroke weight="0.5pt" color="#5B9BD5 [3204]" miterlimit="8" joinstyle="miter" startarrow="open" endarrow="open"/>
-                <v:imagedata o:title=""/>
-                <o:lock v:ext="edit" aspectratio="f"/>
-              </v:shape>
-            </w:pict>
-          </mc:Fallback>
-        </mc:AlternateContent>
-      </w:r>
-      <w:r>
-        <w:rPr>
-          <w:rFonts w:hint="eastAsia" w:eastAsia="SimSun"/>
-          <w:position w:val="-20"/>
-          <w:lang w:val="en-US" w:eastAsia="zh-CN"/>
-        </w:rPr>
-        <w:pict>
-          <v:shape id="_x0000_s1229" o:spid="_x0000_s1229" o:spt="75" alt="" type="#_x0000_t75" style="position:absolute;left:0pt;margin-left:188.05pt;margin-top:154.15pt;height:21pt;width:47.3pt;z-index:1077210112;mso-width-relative:page;mso-height-relative:page;" o:ole="t" filled="f" o:preferrelative="t" stroked="f" coordsize="21600,21600">
-            <v:path/>
-            <v:fill on="f" focussize="0,0"/>
-            <v:stroke on="f"/>
-            <v:imagedata r:id="rId15" o:title=""/>
-            <o:lock v:ext="edit" aspectratio="t"/>
-          </v:shape>
-          <o:OLEObject Type="Embed" ProgID="Equation.KSEE3" ShapeID="_x0000_s1229" DrawAspect="Content" ObjectID="_1468075735" r:id="rId23">
+          <o:OLEObject Type="Embed" ProgID="Equation.KSEE3" ShapeID="_x0000_s1231" DrawAspect="Content" ObjectID="_1468075733" r:id="rId23">
             <o:LockedField>false</o:LockedField>
           </o:OLEObject>
         </w:pict>
@@ -2087,7 +1958,7 @@
           </mc:Choice>
           <mc:Fallback>
             <w:pict>
-              <v:shape id="_x0000_s1026" o:spid="_x0000_s1026" o:spt="32" type="#_x0000_t32" style="position:absolute;left:0pt;margin-left:105.95pt;margin-top:234.5pt;height:0pt;width:15pt;z-index:251739136;mso-width-relative:page;mso-height-relative:page;" filled="f" stroked="t" coordsize="21600,21600" o:gfxdata="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">
+              <v:shape id="_x0000_s1026" o:spid="_x0000_s1026" o:spt="32" type="#_x0000_t32" style="position:absolute;left:0pt;margin-left:105.95pt;margin-top:234.5pt;height:0pt;width:15pt;z-index:251739136;mso-width-relative:page;mso-height-relative:page;" filled="f" stroked="t" coordsize="21600,21600" o:gfxdata="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">
                 <v:fill on="f" focussize="0,0"/>
                 <v:stroke weight="0.5pt" color="#000000 [3200]" miterlimit="8" joinstyle="miter" endarrow="open"/>
                 <v:imagedata o:title=""/>
@@ -2156,7 +2027,7 @@
           </mc:Choice>
           <mc:Fallback>
             <w:pict>
-              <v:shape id="_x0000_s1026" o:spid="_x0000_s1026" o:spt="32" type="#_x0000_t32" style="position:absolute;left:0pt;margin-left:268.1pt;margin-top:232.8pt;height:0pt;width:15pt;z-index:321215488;mso-width-relative:page;mso-height-relative:page;" filled="f" stroked="t" coordsize="21600,21600" o:gfxdata="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">
+              <v:shape id="_x0000_s1026" o:spid="_x0000_s1026" o:spt="32" type="#_x0000_t32" style="position:absolute;left:0pt;margin-left:268.1pt;margin-top:232.8pt;height:0pt;width:15pt;z-index:321215488;mso-width-relative:page;mso-height-relative:page;" filled="f" stroked="t" coordsize="21600,21600" o:gfxdata="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">
                 <v:fill on="f" focussize="0,0"/>
                 <v:stroke weight="0.5pt" color="#000000 [3200]" miterlimit="8" joinstyle="miter" endarrow="open"/>
                 <v:imagedata o:title=""/>
@@ -2225,7 +2096,7 @@
           </mc:Choice>
           <mc:Fallback>
             <w:pict>
-              <v:shape id="_x0000_s1026" o:spid="_x0000_s1026" o:spt="32" type="#_x0000_t32" style="position:absolute;left:0pt;flip:x y;margin-left:293.65pt;margin-top:233.05pt;height:0.15pt;width:15pt;z-index:321214464;mso-width-relative:page;mso-height-relative:page;" filled="f" stroked="t" coordsize="21600,21600" o:gfxdata="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">
+              <v:shape id="_x0000_s1026" o:spid="_x0000_s1026" o:spt="32" type="#_x0000_t32" style="position:absolute;left:0pt;flip:x y;margin-left:293.65pt;margin-top:233.05pt;height:0.15pt;width:15pt;z-index:321214464;mso-width-relative:page;mso-height-relative:page;" filled="f" stroked="t" coordsize="21600,21600" o:gfxdata="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">
                 <v:fill on="f" focussize="0,0"/>
                 <v:stroke weight="0.5pt" color="#000000 [3200]" miterlimit="8" joinstyle="miter" endarrow="open"/>
                 <v:imagedata o:title=""/>
@@ -2237,7 +2108,7 @@
       </w:r>
       <w:r>
         <w:drawing>
-          <wp:anchor distT="0" distB="0" distL="114300" distR="114300" simplePos="0" relativeHeight="2456906752" behindDoc="0" locked="0" layoutInCell="1" allowOverlap="1">
+          <wp:anchor distT="0" distB="0" distL="114300" distR="114300" simplePos="0" relativeHeight="2601404416" behindDoc="0" locked="0" layoutInCell="1" allowOverlap="1">
             <wp:simplePos x="0" y="0"/>
             <wp:positionH relativeFrom="column">
               <wp:posOffset>183515</wp:posOffset>
@@ -2262,7 +2133,7 @@
                     </pic:cNvPicPr>
                   </pic:nvPicPr>
                   <pic:blipFill>
-                    <a:blip r:embed="rId24"/>
+                    <a:blip r:embed="rId4"/>
                     <a:stretch>
                       <a:fillRect/>
                     </a:stretch>
@@ -2336,7 +2207,7 @@
           </mc:Choice>
           <mc:Fallback>
             <w:pict>
-              <v:line id="箭头 631" o:spid="_x0000_s1026" o:spt="20" style="position:absolute;left:0pt;flip:y;margin-left:-16.8pt;margin-top:205.2pt;height:1.75pt;width:452.35pt;z-index:251736064;mso-width-relative:page;mso-height-relative:page;" filled="f" stroked="t" coordsize="21600,21600" o:gfxdata="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">
+              <v:line id="箭头 631" o:spid="_x0000_s1026" o:spt="20" style="position:absolute;left:0pt;flip:y;margin-left:-16.8pt;margin-top:205.2pt;height:1.75pt;width:452.35pt;z-index:251736064;mso-width-relative:page;mso-height-relative:page;" filled="f" stroked="t" coordsize="21600,21600" o:gfxdata="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">
                 <v:fill on="f" focussize="0,0"/>
                 <v:stroke color="#000000" joinstyle="round" endarrow="block"/>
                 <v:imagedata o:title=""/>
@@ -2405,7 +2276,7 @@
           </mc:Choice>
           <mc:Fallback>
             <w:pict>
-              <v:shape id="_x0000_s1026" o:spid="_x0000_s1026" o:spt="32" type="#_x0000_t32" style="position:absolute;left:0pt;flip:x y;margin-left:131.5pt;margin-top:234.75pt;height:0.15pt;width:15pt;z-index:251738112;mso-width-relative:page;mso-height-relative:page;" filled="f" stroked="t" coordsize="21600,21600" o:gfxdata="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">
+              <v:shape id="_x0000_s1026" o:spid="_x0000_s1026" o:spt="32" type="#_x0000_t32" style="position:absolute;left:0pt;flip:x y;margin-left:131.5pt;margin-top:234.75pt;height:0.15pt;width:15pt;z-index:251738112;mso-width-relative:page;mso-height-relative:page;" filled="f" stroked="t" coordsize="21600,21600" o:gfxdata="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">
                 <v:fill on="f" focussize="0,0"/>
                 <v:stroke weight="0.5pt" color="#000000 [3200]" miterlimit="8" joinstyle="miter" endarrow="open"/>
                 <v:imagedata o:title=""/>
@@ -2422,14 +2293,14 @@
           <w:lang w:val="en-US" w:eastAsia="zh-CN"/>
         </w:rPr>
         <w:pict>
-          <v:shape id="_x0000_s1223" o:spid="_x0000_s1223" o:spt="75" type="#_x0000_t75" style="position:absolute;left:0pt;margin-left:276.85pt;margin-top:235pt;height:20.95pt;width:29pt;z-index:-1986366464;mso-width-relative:page;mso-height-relative:page;" o:ole="t" filled="f" o:preferrelative="t" stroked="f" coordsize="21600,21600">
+          <v:shape id="_x0000_s1223" o:spid="_x0000_s1223" o:spt="75" alt="" type="#_x0000_t75" style="position:absolute;left:0pt;margin-left:276.85pt;margin-top:235pt;height:17.6pt;width:21.6pt;z-index:-1483049984;mso-width-relative:page;mso-height-relative:page;" o:ole="t" filled="f" o:preferrelative="t" stroked="f" coordsize="21600,21600">
             <v:path/>
             <v:fill on="f" focussize="0,0"/>
             <v:stroke on="f"/>
             <v:imagedata r:id="rId26" o:title=""/>
             <o:lock v:ext="edit" aspectratio="t"/>
           </v:shape>
-          <o:OLEObject Type="Embed" ProgID="Equation.KSEE3" ShapeID="_x0000_s1223" DrawAspect="Content" ObjectID="_1468075736" r:id="rId25">
+          <o:OLEObject Type="Embed" ProgID="Equation.KSEE3" ShapeID="_x0000_s1223" DrawAspect="Content" ObjectID="_1468075734" r:id="rId25">
             <o:LockedField>false</o:LockedField>
           </o:OLEObject>
         </w:pict>
@@ -2537,7 +2408,7 @@
           </mc:Choice>
           <mc:Fallback>
             <w:pict>
-              <v:shape id="文本框 613" o:spid="_x0000_s1026" o:spt="202" type="#_x0000_t202" style="position:absolute;left:0pt;margin-left:139.25pt;margin-top:234.75pt;height:25.75pt;width:105.75pt;z-index:251737088;mso-width-relative:page;mso-height-relative:page;" filled="f" stroked="f" coordsize="21600,21600" o:gfxdata="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">
+              <v:shape id="文本框 613" o:spid="_x0000_s1026" o:spt="202" type="#_x0000_t202" style="position:absolute;left:0pt;margin-left:139.25pt;margin-top:234.75pt;height:25.75pt;width:105.75pt;z-index:251737088;mso-width-relative:page;mso-height-relative:page;" filled="f" stroked="f" coordsize="21600,21600" o:gfxdata="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">
                 <v:fill on="f" focussize="0,0"/>
                 <v:stroke on="f"/>
                 <v:imagedata o:title=""/>
@@ -2611,14 +2482,14 @@
           <w:lang w:val="en-US" w:eastAsia="zh-CN"/>
         </w:rPr>
         <w:pict>
-          <v:shape id="_x0000_s1220" o:spid="_x0000_s1220" o:spt="75" type="#_x0000_t75" style="position:absolute;left:0pt;margin-left:112.55pt;margin-top:235.25pt;height:20.95pt;width:29pt;z-index:-1483049984;mso-width-relative:page;mso-height-relative:page;" o:ole="t" filled="f" o:preferrelative="t" stroked="f" coordsize="21600,21600">
+          <v:shape id="_x0000_s1220" o:spid="_x0000_s1220" o:spt="75" alt="" type="#_x0000_t75" style="position:absolute;left:0pt;margin-left:112.55pt;margin-top:235.25pt;height:17.6pt;width:21.6pt;z-index:-979733504;mso-width-relative:page;mso-height-relative:page;" o:ole="t" filled="f" o:preferrelative="t" stroked="f" coordsize="21600,21600">
             <v:path/>
             <v:fill on="f" focussize="0,0"/>
             <v:stroke on="f"/>
-            <v:imagedata r:id="rId26" o:title=""/>
+            <v:imagedata r:id="rId28" o:title=""/>
             <o:lock v:ext="edit" aspectratio="t"/>
           </v:shape>
-          <o:OLEObject Type="Embed" ProgID="Equation.KSEE3" ShapeID="_x0000_s1220" DrawAspect="Content" ObjectID="_1468075737" r:id="rId27">
+          <o:OLEObject Type="Embed" ProgID="Equation.KSEE3" ShapeID="_x0000_s1220" DrawAspect="Content" ObjectID="_1468075735" r:id="rId27">
             <o:LockedField>false</o:LockedField>
           </o:OLEObject>
         </w:pict>
@@ -2691,7 +2562,7 @@
           </mc:Choice>
           <mc:Fallback>
             <w:pict>
-              <v:rect id="_x0000_s1026" o:spid="_x0000_s1026" o:spt="1" style="position:absolute;left:0pt;margin-left:120.65pt;margin-top:102.7pt;height:103.75pt;width:9.9pt;z-index:1624206336;v-text-anchor:middle;mso-width-relative:page;mso-height-relative:page;" fillcolor="#FF0000" filled="t" stroked="f" coordsize="21600,21600" o:gfxdata="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">
+              <v:rect id="_x0000_s1026" o:spid="_x0000_s1026" o:spt="1" style="position:absolute;left:0pt;margin-left:120.65pt;margin-top:102.7pt;height:103.75pt;width:9.9pt;z-index:1624206336;v-text-anchor:middle;mso-width-relative:page;mso-height-relative:page;" fillcolor="#FF0000" filled="t" stroked="f" coordsize="21600,21600" o:gfxdata="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">
                 <v:fill on="t" opacity="32768f" focussize="0,0"/>
                 <v:stroke on="f" weight="1pt" miterlimit="8" joinstyle="miter"/>
                 <v:imagedata o:title=""/>
@@ -2700,57 +2571,6 @@
             </w:pict>
           </mc:Fallback>
         </mc:AlternateContent>
-      </w:r>
-      <w:r>
-        <w:drawing>
-          <wp:anchor distT="0" distB="0" distL="114300" distR="114300" simplePos="0" relativeHeight="251680768" behindDoc="0" locked="0" layoutInCell="1" allowOverlap="1">
-            <wp:simplePos x="0" y="0"/>
-            <wp:positionH relativeFrom="column">
-              <wp:posOffset>168910</wp:posOffset>
-            </wp:positionH>
-            <wp:positionV relativeFrom="paragraph">
-              <wp:posOffset>1137285</wp:posOffset>
-            </wp:positionV>
-            <wp:extent cx="5340350" cy="1009015"/>
-            <wp:effectExtent l="0" t="0" r="12700" b="635"/>
-            <wp:wrapNone/>
-            <wp:docPr id="8" name="图片 3"/>
-            <wp:cNvGraphicFramePr>
-              <a:graphicFrameLocks xmlns:a="http://schemas.openxmlformats.org/drawingml/2006/main" noChangeAspect="1"/>
-            </wp:cNvGraphicFramePr>
-            <a:graphic xmlns:a="http://schemas.openxmlformats.org/drawingml/2006/main">
-              <a:graphicData uri="http://schemas.openxmlformats.org/drawingml/2006/picture">
-                <pic:pic xmlns:pic="http://schemas.openxmlformats.org/drawingml/2006/picture">
-                  <pic:nvPicPr>
-                    <pic:cNvPr id="8" name="图片 3"/>
-                    <pic:cNvPicPr>
-                      <a:picLocks noChangeAspect="1"/>
-                    </pic:cNvPicPr>
-                  </pic:nvPicPr>
-                  <pic:blipFill>
-                    <a:blip r:embed="rId28"/>
-                    <a:stretch>
-                      <a:fillRect/>
-                    </a:stretch>
-                  </pic:blipFill>
-                  <pic:spPr>
-                    <a:xfrm>
-                      <a:off x="0" y="0"/>
-                      <a:ext cx="5340350" cy="1009015"/>
-                    </a:xfrm>
-                    <a:prstGeom prst="rect">
-                      <a:avLst/>
-                    </a:prstGeom>
-                    <a:noFill/>
-                    <a:ln w="9525">
-                      <a:noFill/>
-                    </a:ln>
-                  </pic:spPr>
-                </pic:pic>
-              </a:graphicData>
-            </a:graphic>
-          </wp:anchor>
-        </w:drawing>
       </w:r>
       <w:r>
         <w:rPr>
@@ -2820,7 +2640,7 @@
           </mc:Choice>
           <mc:Fallback>
             <w:pict>
-              <v:rect id="_x0000_s1026" o:spid="_x0000_s1026" o:spt="1" style="position:absolute;left:0pt;margin-left:282.75pt;margin-top:100.6pt;height:104.65pt;width:9.9pt;z-index:-1986367488;v-text-anchor:middle;mso-width-relative:page;mso-height-relative:page;" fillcolor="#FF0000" filled="t" stroked="f" coordsize="21600,21600" o:gfxdata="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">
+              <v:rect id="_x0000_s1026" o:spid="_x0000_s1026" o:spt="1" style="position:absolute;left:0pt;margin-left:282.75pt;margin-top:100.6pt;height:104.65pt;width:9.9pt;z-index:-1986367488;v-text-anchor:middle;mso-width-relative:page;mso-height-relative:page;" fillcolor="#FF0000" filled="t" stroked="f" coordsize="21600,21600" o:gfxdata="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">
                 <v:fill on="t" opacity="32768f" focussize="0,0"/>
                 <v:stroke on="f" weight="1pt" miterlimit="8" joinstyle="miter"/>
                 <v:imagedata o:title=""/>
@@ -3155,7 +2975,7 @@
             <v:path/>
             <v:fill on="f" focussize="0,0"/>
             <v:stroke on="f"/>
-            <v:imagedata r:id="rId8" o:title=""/>
+            <v:imagedata r:id="rId9" o:title=""/>
             <o:lock v:ext="edit" aspectratio="t"/>
           </v:shape>
         </w:pict>
@@ -3245,7 +3065,7 @@
             <v:path/>
             <v:fill on="f" focussize="0,0"/>
             <v:stroke on="f"/>
-            <v:imagedata r:id="rId7" o:title=""/>
+            <v:imagedata r:id="rId8" o:title=""/>
             <o:lock v:ext="edit" aspectratio="t"/>
           </v:shape>
         </w:pict>
@@ -3493,7 +3313,7 @@
             <v:path/>
             <v:fill on="f" focussize="0,0"/>
             <v:stroke on="f"/>
-            <v:imagedata r:id="rId8" o:title=""/>
+            <v:imagedata r:id="rId9" o:title=""/>
             <o:lock v:ext="edit" aspectratio="t"/>
           </v:shape>
         </w:pict>
@@ -3513,7 +3333,7 @@
             <w10:wrap type="none"/>
             <w10:anchorlock/>
           </v:shape>
-          <o:OLEObject Type="Embed" ProgID="Equation.KSEE3" ShapeID="_x0000_i1025" DrawAspect="Content" ObjectID="_1468075738" r:id="rId29">
+          <o:OLEObject Type="Embed" ProgID="Equation.KSEE3" ShapeID="_x0000_i1025" DrawAspect="Content" ObjectID="_1468075736" r:id="rId29">
             <o:LockedField>false</o:LockedField>
           </o:OLEObject>
         </w:object>
@@ -3729,7 +3549,7 @@
             <v:path/>
             <v:fill on="f" focussize="0,0"/>
             <v:stroke on="f"/>
-            <v:imagedata r:id="rId9" o:title="图片1"/>
+            <v:imagedata r:id="rId10" o:title="图片1"/>
             <o:lock v:ext="edit" aspectratio="t"/>
           </v:shape>
         </w:pict>
@@ -3743,7 +3563,7 @@
             <v:path/>
             <v:fill on="f" focussize="0,0"/>
             <v:stroke on="f"/>
-            <v:imagedata r:id="rId9" o:title="图片1"/>
+            <v:imagedata r:id="rId10" o:title="图片1"/>
             <o:lock v:ext="edit" aspectratio="t"/>
           </v:shape>
         </w:pict>
@@ -3785,7 +3605,7 @@
             <v:path/>
             <v:fill on="f" focussize="0,0"/>
             <v:stroke on="f"/>
-            <v:imagedata r:id="rId9" o:title="图片1"/>
+            <v:imagedata r:id="rId10" o:title="图片1"/>
             <o:lock v:ext="edit" aspectratio="t"/>
           </v:shape>
         </w:pict>
@@ -3850,6 +3670,8 @@
         </w:rPr>
         <w:t xml:space="preserve">                                                 </w:t>
       </w:r>
+      <w:bookmarkStart w:id="0" w:name="_GoBack"/>
+      <w:bookmarkEnd w:id="0"/>
     </w:p>
     <w:sectPr>
       <w:pgSz w:w="11906" w:h="16838"/>
@@ -4440,8 +4262,6 @@
     <customShpInfo spid="_x0000_s1234"/>
     <customShpInfo spid="_x0000_s1232"/>
     <customShpInfo spid="_x0000_s1231"/>
-    <customShpInfo spid="_x0000_s1230"/>
-    <customShpInfo spid="_x0000_s1229"/>
     <customShpInfo spid="_x0000_s1223"/>
     <customShpInfo spid="_x0000_s1220"/>
     <customShpInfo spid="_x0000_s1161"/>

</xml_diff>